<commit_message>
python publisher and dockerfile created
</commit_message>
<xml_diff>
--- a/Laborarbeit.docx
+++ b/Laborarbeit.docx
@@ -128,23 +128,7 @@
           <w:szCs w:val="32"/>
           <w:lang w:val="en-GB"/>
         </w:rPr>
-        <w:t>Modul Big Data Engineering (</w:t>
-      </w:r>
-      <w:r>
-        <w:rPr>
-          <w:sz w:val="32"/>
-          <w:szCs w:val="32"/>
-          <w:lang w:val="en-GB"/>
-        </w:rPr>
-        <w:t>W3M20027</w:t>
-      </w:r>
-      <w:r>
-        <w:rPr>
-          <w:sz w:val="32"/>
-          <w:szCs w:val="32"/>
-          <w:lang w:val="en-GB"/>
-        </w:rPr>
-        <w:t>)</w:t>
+        <w:t>Modul Big Data Engineering (W3M20027)</w:t>
       </w:r>
     </w:p>
     <w:p>
@@ -329,6 +313,15 @@
     </w:p>
     <w:sdt>
       <w:sdtPr>
+        <w:rPr>
+          <w:rFonts w:asciiTheme="minorHAnsi" w:eastAsiaTheme="minorHAnsi" w:hAnsiTheme="minorHAnsi" w:cstheme="minorBidi"/>
+          <w:color w:val="auto"/>
+          <w:kern w:val="2"/>
+          <w:sz w:val="22"/>
+          <w:szCs w:val="22"/>
+          <w:lang w:eastAsia="en-US"/>
+          <w14:ligatures w14:val="standardContextual"/>
+        </w:rPr>
         <w:id w:val="1245847312"/>
         <w:docPartObj>
           <w:docPartGallery w:val="Table of Contents"/>
@@ -337,15 +330,8 @@
       </w:sdtPr>
       <w:sdtEndPr>
         <w:rPr>
-          <w:rFonts w:asciiTheme="minorHAnsi" w:eastAsiaTheme="minorHAnsi" w:hAnsiTheme="minorHAnsi" w:cstheme="minorBidi"/>
           <w:b/>
           <w:bCs/>
-          <w:color w:val="auto"/>
-          <w:kern w:val="2"/>
-          <w:sz w:val="22"/>
-          <w:szCs w:val="22"/>
-          <w:lang w:eastAsia="en-US"/>
-          <w14:ligatures w14:val="standardContextual"/>
         </w:rPr>
       </w:sdtEndPr>
       <w:sdtContent>
@@ -1001,6 +987,7 @@
       </w:pPr>
       <w:bookmarkStart w:id="0" w:name="_Toc153893065"/>
       <w:r>
+        <w:lastRenderedPageBreak/>
         <w:t>Use Case Beschreibung</w:t>
       </w:r>
       <w:bookmarkEnd w:id="0"/>
@@ -1022,7 +1009,21 @@
             <w:rStyle w:val="Hyperlink"/>
             <w:lang w:val="en-GB"/>
           </w:rPr>
-          <w:t>Sentiment140 dataset with 1.6 million tweets (kaggle.com)</w:t>
+          <w:t>Sentiment140 dataset with 1.6 million twee</w:t>
+        </w:r>
+        <w:r>
+          <w:rPr>
+            <w:rStyle w:val="Hyperlink"/>
+            <w:lang w:val="en-GB"/>
+          </w:rPr>
+          <w:t>t</w:t>
+        </w:r>
+        <w:r>
+          <w:rPr>
+            <w:rStyle w:val="Hyperlink"/>
+            <w:lang w:val="en-GB"/>
+          </w:rPr>
+          <w:t>s (kaggle.com)</w:t>
         </w:r>
       </w:hyperlink>
     </w:p>
@@ -1173,6 +1174,11 @@
       </w:r>
     </w:p>
     <w:p>
+      <w:pPr>
+        <w:rPr>
+          <w:lang w:val="en-GB"/>
+        </w:rPr>
+      </w:pPr>
       <w:r>
         <w:rPr>
           <w:lang w:val="en-GB"/>
@@ -1210,6 +1216,9 @@
       </w:r>
       <w:r>
         <w:t>Eine Zeile ist ein JSON-File</w:t>
+      </w:r>
+      <w:r>
+        <w:t xml:space="preserve"> und in den Klammern steht der Json-Key</w:t>
       </w:r>
       <w:r>
         <w:t>):</w:t>
@@ -1244,6 +1253,12 @@
               </w:rPr>
               <w:t>ID</w:t>
             </w:r>
+            <w:r>
+              <w:rPr>
+                <w:lang w:val="en-GB"/>
+              </w:rPr>
+              <w:t xml:space="preserve"> (ID)</w:t>
+            </w:r>
           </w:p>
         </w:tc>
         <w:tc>
@@ -1262,6 +1277,12 @@
               </w:rPr>
               <w:t>Datum</w:t>
             </w:r>
+            <w:r>
+              <w:rPr>
+                <w:lang w:val="en-GB"/>
+              </w:rPr>
+              <w:t xml:space="preserve"> (Timestamp)</w:t>
+            </w:r>
           </w:p>
         </w:tc>
         <w:tc>
@@ -1280,6 +1301,12 @@
               </w:rPr>
               <w:t>User</w:t>
             </w:r>
+            <w:r>
+              <w:rPr>
+                <w:lang w:val="en-GB"/>
+              </w:rPr>
+              <w:t xml:space="preserve"> (Username)</w:t>
+            </w:r>
           </w:p>
         </w:tc>
         <w:tc>
@@ -1296,7 +1323,13 @@
               <w:rPr>
                 <w:lang w:val="en-GB"/>
               </w:rPr>
-              <w:t>Zeit</w:t>
+              <w:t>Post-Text</w:t>
+            </w:r>
+            <w:r>
+              <w:rPr>
+                <w:lang w:val="en-GB"/>
+              </w:rPr>
+              <w:t xml:space="preserve"> (Text)</w:t>
             </w:r>
           </w:p>
         </w:tc>
@@ -1324,10 +1357,10 @@
         <w:t xml:space="preserve">Hierfür wird Apache Kafka </w:t>
       </w:r>
       <w:r>
-        <w:t xml:space="preserve">auf HDFS </w:t>
-      </w:r>
-      <w:r>
-        <w:t>verwendet um als Big Data Mess</w:t>
+        <w:t>v</w:t>
+      </w:r>
+      <w:r>
+        <w:t>erwendet um als Big Data Mess</w:t>
       </w:r>
       <w:r>
         <w:t>a</w:t>
@@ -1343,6 +1376,17 @@
       </w:r>
       <w:r>
         <w:t xml:space="preserve"> Dies ist für unseren Use Case von der Verarbeitungsgeschwindigkeit ausreichend und zusätzlich haben wir noch ein paar historische Daten zur Verfügung. Die Entkopplung von Erzeuger und Abnehmer nutzen wir so ebenfalls.</w:t>
+      </w:r>
+    </w:p>
+    <w:p>
+      <w:r>
+        <w:t xml:space="preserve">Wir haben bei den Beispieldaten einen Zeitstempel und können somit mit dieser Event Time für Auswertungen arbeiten. </w:t>
+      </w:r>
+      <w:r>
+        <w:t>Deshalb muss beim Speichern von Daten für ein Topic k</w:t>
+      </w:r>
+      <w:r>
+        <w:t>eine Partition mit angegeben werden. Die Reihenfolge übergreifend festzuhalten ist durch den Zeitstempel in den Daten selbst kein Problem.</w:t>
       </w:r>
     </w:p>
     <w:p>
@@ -1406,21 +1450,7 @@
             <w:rStyle w:val="Hyperlink"/>
             <w:lang w:val="en-GB"/>
           </w:rPr>
-          <w:t>Big Data Engineering - Big Data: Spark: Structure</w:t>
-        </w:r>
-        <w:r>
-          <w:rPr>
-            <w:rStyle w:val="Hyperlink"/>
-            <w:lang w:val="en-GB"/>
-          </w:rPr>
-          <w:t>d</w:t>
-        </w:r>
-        <w:r>
-          <w:rPr>
-            <w:rStyle w:val="Hyperlink"/>
-            <w:lang w:val="en-GB"/>
-          </w:rPr>
-          <w:t xml:space="preserve"> Streaming (farberg.de)</w:t>
+          <w:t>Big Data Engineering - Big Data: Spark: Structured Streaming (farberg.de)</w:t>
         </w:r>
       </w:hyperlink>
     </w:p>
@@ -1430,6 +1460,7 @@
       </w:pPr>
       <w:bookmarkStart w:id="5" w:name="_Toc153893070"/>
       <w:r>
+        <w:lastRenderedPageBreak/>
         <w:t>Serving Layer</w:t>
       </w:r>
       <w:bookmarkEnd w:id="5"/>
@@ -1444,10 +1475,7 @@
     </w:p>
     <w:p>
       <w:r>
-        <w:t>MariaDB?</w:t>
-      </w:r>
-      <w:r>
-        <w:t xml:space="preserve"> </w:t>
+        <w:t xml:space="preserve">MariaDB? </w:t>
       </w:r>
       <w:r>
         <w:t>Schema?</w:t>

</xml_diff>

<commit_message>
updated word with description and architecture
</commit_message>
<xml_diff>
--- a/Laborarbeit.docx
+++ b/Laborarbeit.docx
@@ -91,7 +91,39 @@
           <w:sz w:val="40"/>
           <w:szCs w:val="40"/>
         </w:rPr>
-        <w:t>Duale Hochschule Baden-Württemberg Center for Advanced Studies</w:t>
+        <w:t xml:space="preserve">Duale Hochschule Baden-Württemberg Center </w:t>
+      </w:r>
+      <w:proofErr w:type="spellStart"/>
+      <w:r>
+        <w:rPr>
+          <w:sz w:val="40"/>
+          <w:szCs w:val="40"/>
+        </w:rPr>
+        <w:t>for</w:t>
+      </w:r>
+      <w:proofErr w:type="spellEnd"/>
+      <w:r>
+        <w:rPr>
+          <w:sz w:val="40"/>
+          <w:szCs w:val="40"/>
+        </w:rPr>
+        <w:t xml:space="preserve"> </w:t>
+      </w:r>
+      <w:proofErr w:type="spellStart"/>
+      <w:r>
+        <w:rPr>
+          <w:sz w:val="40"/>
+          <w:szCs w:val="40"/>
+        </w:rPr>
+        <w:t>Advanced</w:t>
+      </w:r>
+      <w:proofErr w:type="spellEnd"/>
+      <w:r>
+        <w:rPr>
+          <w:sz w:val="40"/>
+          <w:szCs w:val="40"/>
+        </w:rPr>
+        <w:t xml:space="preserve"> Studies</w:t>
       </w:r>
     </w:p>
     <w:p/>
@@ -196,7 +228,15 @@
         <w:tab/>
       </w:r>
       <w:r>
-        <w:t>Cenk Yagkan ()</w:t>
+        <w:t xml:space="preserve">Cenk </w:t>
+      </w:r>
+      <w:proofErr w:type="spellStart"/>
+      <w:r>
+        <w:t>Yagkan</w:t>
+      </w:r>
+      <w:proofErr w:type="spellEnd"/>
+      <w:r>
+        <w:t xml:space="preserve"> ()</w:t>
       </w:r>
     </w:p>
     <w:p>
@@ -235,8 +275,13 @@
         <w:tab/>
       </w:r>
       <w:r>
-        <w:t>Nikola Mihajlovski</w:t>
-      </w:r>
+        <w:t xml:space="preserve">Nikola </w:t>
+      </w:r>
+      <w:proofErr w:type="spellStart"/>
+      <w:r>
+        <w:t>Mihajlovski</w:t>
+      </w:r>
+      <w:proofErr w:type="spellEnd"/>
       <w:r>
         <w:t xml:space="preserve"> (</w:t>
       </w:r>
@@ -994,7 +1039,44 @@
     </w:p>
     <w:p>
       <w:r>
-        <w:t>Twitter-Clone -&gt; Auswertung verwendeter Wörter</w:t>
+        <w:t xml:space="preserve">Unser </w:t>
+      </w:r>
+      <w:proofErr w:type="spellStart"/>
+      <w:r>
+        <w:t>Usecase</w:t>
+      </w:r>
+      <w:proofErr w:type="spellEnd"/>
+      <w:r>
+        <w:t xml:space="preserve"> bezieht sich auf die Auswertung von </w:t>
+      </w:r>
+      <w:proofErr w:type="spellStart"/>
+      <w:r>
+        <w:t>Social</w:t>
+      </w:r>
+      <w:proofErr w:type="spellEnd"/>
+      <w:r>
+        <w:t xml:space="preserve"> Media Posts auf der ehemaligen Plattform Twitter. Die Auswertung umfasst die Stream-Verarbeitung simulierter abgesetzter Posts und das aggregieren der </w:t>
+      </w:r>
+      <w:r>
+        <w:t xml:space="preserve">enthaltenen </w:t>
+      </w:r>
+      <w:r>
+        <w:t>Hashtags</w:t>
+      </w:r>
+      <w:r>
+        <w:t>,</w:t>
+      </w:r>
+      <w:r>
+        <w:t xml:space="preserve"> um diese später bezogen auf einen Zeitraum auswerten zu können.</w:t>
+      </w:r>
+      <w:r>
+        <w:t xml:space="preserve"> </w:t>
+      </w:r>
+      <w:r>
+        <w:t xml:space="preserve">Somit kann z.B. eine Übersicht über die am meisten Verwendeten Hashtags erstellt werden. </w:t>
+      </w:r>
+      <w:r>
+        <w:t>Als Beispieldaten wird folgendes, öffentlich zugängliches Datenset verwendet:</w:t>
       </w:r>
     </w:p>
     <w:p>
@@ -1009,21 +1091,7 @@
             <w:rStyle w:val="Hyperlink"/>
             <w:lang w:val="en-GB"/>
           </w:rPr>
-          <w:t>Sentiment140 dataset with 1.6 million twee</w:t>
-        </w:r>
-        <w:r>
-          <w:rPr>
-            <w:rStyle w:val="Hyperlink"/>
-            <w:lang w:val="en-GB"/>
-          </w:rPr>
-          <w:t>t</w:t>
-        </w:r>
-        <w:r>
-          <w:rPr>
-            <w:rStyle w:val="Hyperlink"/>
-            <w:lang w:val="en-GB"/>
-          </w:rPr>
-          <w:t>s (kaggle.com)</w:t>
+          <w:t>Sentiment140 dataset with 1.6 million tweets (kaggle.com)</w:t>
         </w:r>
       </w:hyperlink>
     </w:p>
@@ -1056,16 +1124,971 @@
       <w:r>
         <w:t>die einzelnen Bestandteile ein.</w:t>
       </w:r>
-    </w:p>
-    <w:p>
-      <w:r>
+      <w:r>
+        <w:t xml:space="preserve"> Die Architektur orientiert sich am Big Data Engineering Lifecycle:</w:t>
+      </w:r>
+    </w:p>
+    <w:p>
+      <w:r>
+        <w:rPr>
+          <w:noProof/>
+        </w:rPr>
+        <mc:AlternateContent>
+          <mc:Choice Requires="wps">
+            <w:drawing>
+              <wp:anchor distT="0" distB="0" distL="114300" distR="114300" simplePos="0" relativeHeight="251663360" behindDoc="0" locked="0" layoutInCell="1" allowOverlap="1" wp14:anchorId="02A8CE34" wp14:editId="23CF2F33">
+                <wp:simplePos x="0" y="0"/>
+                <wp:positionH relativeFrom="margin">
+                  <wp:posOffset>2961005</wp:posOffset>
+                </wp:positionH>
+                <wp:positionV relativeFrom="paragraph">
+                  <wp:posOffset>9525</wp:posOffset>
+                </wp:positionV>
+                <wp:extent cx="1296000" cy="1116000"/>
+                <wp:effectExtent l="0" t="0" r="19050" b="27305"/>
+                <wp:wrapNone/>
+                <wp:docPr id="1967098313" name="Rechteck 1"/>
+                <wp:cNvGraphicFramePr/>
+                <a:graphic xmlns:a="http://schemas.openxmlformats.org/drawingml/2006/main">
+                  <a:graphicData uri="http://schemas.microsoft.com/office/word/2010/wordprocessingShape">
+                    <wps:wsp>
+                      <wps:cNvSpPr/>
+                      <wps:spPr>
+                        <a:xfrm>
+                          <a:off x="0" y="0"/>
+                          <a:ext cx="1296000" cy="1116000"/>
+                        </a:xfrm>
+                        <a:prstGeom prst="rect">
+                          <a:avLst/>
+                        </a:prstGeom>
+                      </wps:spPr>
+                      <wps:style>
+                        <a:lnRef idx="2">
+                          <a:schemeClr val="accent1">
+                            <a:shade val="15000"/>
+                          </a:schemeClr>
+                        </a:lnRef>
+                        <a:fillRef idx="1">
+                          <a:schemeClr val="accent1"/>
+                        </a:fillRef>
+                        <a:effectRef idx="0">
+                          <a:schemeClr val="accent1"/>
+                        </a:effectRef>
+                        <a:fontRef idx="minor">
+                          <a:schemeClr val="lt1"/>
+                        </a:fontRef>
+                      </wps:style>
+                      <wps:txbx>
+                        <w:txbxContent>
+                          <w:p>
+                            <w:pPr>
+                              <w:spacing w:after="0"/>
+                              <w:jc w:val="center"/>
+                              <w:rPr>
+                                <w:sz w:val="20"/>
+                                <w:szCs w:val="20"/>
+                              </w:rPr>
+                            </w:pPr>
+                            <w:r>
+                              <w:rPr>
+                                <w:sz w:val="20"/>
+                                <w:szCs w:val="20"/>
+                              </w:rPr>
+                              <w:t>Transformation:</w:t>
+                            </w:r>
+                          </w:p>
+                          <w:p>
+                            <w:pPr>
+                              <w:spacing w:after="0"/>
+                              <w:jc w:val="center"/>
+                              <w:rPr>
+                                <w:sz w:val="20"/>
+                                <w:szCs w:val="20"/>
+                              </w:rPr>
+                            </w:pPr>
+                            <w:r>
+                              <w:rPr>
+                                <w:sz w:val="20"/>
+                                <w:szCs w:val="20"/>
+                              </w:rPr>
+                              <w:t>Abruf der Posts und Transformation durch Spark aus Kafka</w:t>
+                            </w:r>
+                          </w:p>
+                        </w:txbxContent>
+                      </wps:txbx>
+                      <wps:bodyPr rot="0" spcFirstLastPara="0" vertOverflow="overflow" horzOverflow="overflow" vert="horz" wrap="square" lIns="91440" tIns="45720" rIns="91440" bIns="45720" numCol="1" spcCol="0" rtlCol="0" fromWordArt="0" anchor="ctr" anchorCtr="0" forceAA="0" compatLnSpc="1">
+                        <a:prstTxWarp prst="textNoShape">
+                          <a:avLst/>
+                        </a:prstTxWarp>
+                        <a:noAutofit/>
+                      </wps:bodyPr>
+                    </wps:wsp>
+                  </a:graphicData>
+                </a:graphic>
+                <wp14:sizeRelH relativeFrom="margin">
+                  <wp14:pctWidth>0</wp14:pctWidth>
+                </wp14:sizeRelH>
+                <wp14:sizeRelV relativeFrom="margin">
+                  <wp14:pctHeight>0</wp14:pctHeight>
+                </wp14:sizeRelV>
+              </wp:anchor>
+            </w:drawing>
+          </mc:Choice>
+          <mc:Fallback>
+            <w:pict>
+              <v:rect w14:anchorId="02A8CE34" id="Rechteck 1" o:spid="_x0000_s1026" style="position:absolute;margin-left:233.15pt;margin-top:.75pt;width:102.05pt;height:87.85pt;z-index:251663360;visibility:visible;mso-wrap-style:square;mso-width-percent:0;mso-height-percent:0;mso-wrap-distance-left:9pt;mso-wrap-distance-top:0;mso-wrap-distance-right:9pt;mso-wrap-distance-bottom:0;mso-position-horizontal:absolute;mso-position-horizontal-relative:margin;mso-position-vertical:absolute;mso-position-vertical-relative:text;mso-width-percent:0;mso-height-percent:0;mso-width-relative:margin;mso-height-relative:margin;v-text-anchor:middle" o:gfxdata="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" fillcolor="#4472c4 [3204]" strokecolor="#09101d [484]" strokeweight="1pt">
+                <v:textbox>
+                  <w:txbxContent>
+                    <w:p>
+                      <w:pPr>
+                        <w:spacing w:after="0"/>
+                        <w:jc w:val="center"/>
+                        <w:rPr>
+                          <w:sz w:val="20"/>
+                          <w:szCs w:val="20"/>
+                        </w:rPr>
+                      </w:pPr>
+                      <w:r>
+                        <w:rPr>
+                          <w:sz w:val="20"/>
+                          <w:szCs w:val="20"/>
+                        </w:rPr>
+                        <w:t>Transformation:</w:t>
+                      </w:r>
+                    </w:p>
+                    <w:p>
+                      <w:pPr>
+                        <w:spacing w:after="0"/>
+                        <w:jc w:val="center"/>
+                        <w:rPr>
+                          <w:sz w:val="20"/>
+                          <w:szCs w:val="20"/>
+                        </w:rPr>
+                      </w:pPr>
+                      <w:r>
+                        <w:rPr>
+                          <w:sz w:val="20"/>
+                          <w:szCs w:val="20"/>
+                        </w:rPr>
+                        <w:t>Abruf der Posts und Transformation durch Spark aus Kafka</w:t>
+                      </w:r>
+                    </w:p>
+                  </w:txbxContent>
+                </v:textbox>
+                <w10:wrap anchorx="margin"/>
+              </v:rect>
+            </w:pict>
+          </mc:Fallback>
+        </mc:AlternateContent>
+      </w:r>
+      <w:r>
+        <w:rPr>
+          <w:noProof/>
+        </w:rPr>
+        <mc:AlternateContent>
+          <mc:Choice Requires="wps">
+            <w:drawing>
+              <wp:anchor distT="0" distB="0" distL="114300" distR="114300" simplePos="0" relativeHeight="251665408" behindDoc="0" locked="0" layoutInCell="1" allowOverlap="1" wp14:anchorId="6F02C04D" wp14:editId="77E39359">
+                <wp:simplePos x="0" y="0"/>
+                <wp:positionH relativeFrom="margin">
+                  <wp:posOffset>4445635</wp:posOffset>
+                </wp:positionH>
+                <wp:positionV relativeFrom="paragraph">
+                  <wp:posOffset>10795</wp:posOffset>
+                </wp:positionV>
+                <wp:extent cx="1296000" cy="1116000"/>
+                <wp:effectExtent l="0" t="0" r="19050" b="27305"/>
+                <wp:wrapNone/>
+                <wp:docPr id="2115698505" name="Rechteck 1"/>
+                <wp:cNvGraphicFramePr/>
+                <a:graphic xmlns:a="http://schemas.openxmlformats.org/drawingml/2006/main">
+                  <a:graphicData uri="http://schemas.microsoft.com/office/word/2010/wordprocessingShape">
+                    <wps:wsp>
+                      <wps:cNvSpPr/>
+                      <wps:spPr>
+                        <a:xfrm>
+                          <a:off x="0" y="0"/>
+                          <a:ext cx="1296000" cy="1116000"/>
+                        </a:xfrm>
+                        <a:prstGeom prst="rect">
+                          <a:avLst/>
+                        </a:prstGeom>
+                      </wps:spPr>
+                      <wps:style>
+                        <a:lnRef idx="2">
+                          <a:schemeClr val="accent1">
+                            <a:shade val="15000"/>
+                          </a:schemeClr>
+                        </a:lnRef>
+                        <a:fillRef idx="1">
+                          <a:schemeClr val="accent1"/>
+                        </a:fillRef>
+                        <a:effectRef idx="0">
+                          <a:schemeClr val="accent1"/>
+                        </a:effectRef>
+                        <a:fontRef idx="minor">
+                          <a:schemeClr val="lt1"/>
+                        </a:fontRef>
+                      </wps:style>
+                      <wps:txbx>
+                        <w:txbxContent>
+                          <w:p>
+                            <w:pPr>
+                              <w:spacing w:after="0"/>
+                              <w:jc w:val="center"/>
+                              <w:rPr>
+                                <w:sz w:val="20"/>
+                                <w:szCs w:val="20"/>
+                              </w:rPr>
+                            </w:pPr>
+                            <w:proofErr w:type="spellStart"/>
+                            <w:r>
+                              <w:rPr>
+                                <w:sz w:val="20"/>
+                                <w:szCs w:val="20"/>
+                              </w:rPr>
+                              <w:t>Serving</w:t>
+                            </w:r>
+                            <w:proofErr w:type="spellEnd"/>
+                            <w:r>
+                              <w:rPr>
+                                <w:sz w:val="20"/>
+                                <w:szCs w:val="20"/>
+                              </w:rPr>
+                              <w:t>:</w:t>
+                            </w:r>
+                          </w:p>
+                          <w:p>
+                            <w:pPr>
+                              <w:spacing w:after="0"/>
+                              <w:jc w:val="center"/>
+                              <w:rPr>
+                                <w:sz w:val="20"/>
+                                <w:szCs w:val="20"/>
+                              </w:rPr>
+                            </w:pPr>
+                            <w:r>
+                              <w:rPr>
+                                <w:sz w:val="20"/>
+                                <w:szCs w:val="20"/>
+                              </w:rPr>
+                              <w:t xml:space="preserve">Bereitstellung der vorverarbeiteten Daten </w:t>
+                            </w:r>
+                            <w:r>
+                              <w:rPr>
+                                <w:sz w:val="20"/>
+                                <w:szCs w:val="20"/>
+                              </w:rPr>
+                              <w:t xml:space="preserve">in einer </w:t>
+                            </w:r>
+                            <w:proofErr w:type="spellStart"/>
+                            <w:r>
+                              <w:rPr>
+                                <w:sz w:val="20"/>
+                                <w:szCs w:val="20"/>
+                              </w:rPr>
+                              <w:t>MariaDB</w:t>
+                            </w:r>
+                            <w:proofErr w:type="spellEnd"/>
+                          </w:p>
+                        </w:txbxContent>
+                      </wps:txbx>
+                      <wps:bodyPr rot="0" spcFirstLastPara="0" vertOverflow="overflow" horzOverflow="overflow" vert="horz" wrap="square" lIns="91440" tIns="45720" rIns="91440" bIns="45720" numCol="1" spcCol="0" rtlCol="0" fromWordArt="0" anchor="ctr" anchorCtr="0" forceAA="0" compatLnSpc="1">
+                        <a:prstTxWarp prst="textNoShape">
+                          <a:avLst/>
+                        </a:prstTxWarp>
+                        <a:noAutofit/>
+                      </wps:bodyPr>
+                    </wps:wsp>
+                  </a:graphicData>
+                </a:graphic>
+                <wp14:sizeRelH relativeFrom="margin">
+                  <wp14:pctWidth>0</wp14:pctWidth>
+                </wp14:sizeRelH>
+                <wp14:sizeRelV relativeFrom="margin">
+                  <wp14:pctHeight>0</wp14:pctHeight>
+                </wp14:sizeRelV>
+              </wp:anchor>
+            </w:drawing>
+          </mc:Choice>
+          <mc:Fallback>
+            <w:pict>
+              <v:rect w14:anchorId="6F02C04D" id="_x0000_s1027" style="position:absolute;margin-left:350.05pt;margin-top:.85pt;width:102.05pt;height:87.85pt;z-index:251665408;visibility:visible;mso-wrap-style:square;mso-width-percent:0;mso-height-percent:0;mso-wrap-distance-left:9pt;mso-wrap-distance-top:0;mso-wrap-distance-right:9pt;mso-wrap-distance-bottom:0;mso-position-horizontal:absolute;mso-position-horizontal-relative:margin;mso-position-vertical:absolute;mso-position-vertical-relative:text;mso-width-percent:0;mso-height-percent:0;mso-width-relative:margin;mso-height-relative:margin;v-text-anchor:middle" o:gfxdata="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" fillcolor="#4472c4 [3204]" strokecolor="#09101d [484]" strokeweight="1pt">
+                <v:textbox>
+                  <w:txbxContent>
+                    <w:p>
+                      <w:pPr>
+                        <w:spacing w:after="0"/>
+                        <w:jc w:val="center"/>
+                        <w:rPr>
+                          <w:sz w:val="20"/>
+                          <w:szCs w:val="20"/>
+                        </w:rPr>
+                      </w:pPr>
+                      <w:proofErr w:type="spellStart"/>
+                      <w:r>
+                        <w:rPr>
+                          <w:sz w:val="20"/>
+                          <w:szCs w:val="20"/>
+                        </w:rPr>
+                        <w:t>Serving</w:t>
+                      </w:r>
+                      <w:proofErr w:type="spellEnd"/>
+                      <w:r>
+                        <w:rPr>
+                          <w:sz w:val="20"/>
+                          <w:szCs w:val="20"/>
+                        </w:rPr>
+                        <w:t>:</w:t>
+                      </w:r>
+                    </w:p>
+                    <w:p>
+                      <w:pPr>
+                        <w:spacing w:after="0"/>
+                        <w:jc w:val="center"/>
+                        <w:rPr>
+                          <w:sz w:val="20"/>
+                          <w:szCs w:val="20"/>
+                        </w:rPr>
+                      </w:pPr>
+                      <w:r>
+                        <w:rPr>
+                          <w:sz w:val="20"/>
+                          <w:szCs w:val="20"/>
+                        </w:rPr>
+                        <w:t xml:space="preserve">Bereitstellung der vorverarbeiteten Daten </w:t>
+                      </w:r>
+                      <w:r>
+                        <w:rPr>
+                          <w:sz w:val="20"/>
+                          <w:szCs w:val="20"/>
+                        </w:rPr>
+                        <w:t xml:space="preserve">in einer </w:t>
+                      </w:r>
+                      <w:proofErr w:type="spellStart"/>
+                      <w:r>
+                        <w:rPr>
+                          <w:sz w:val="20"/>
+                          <w:szCs w:val="20"/>
+                        </w:rPr>
+                        <w:t>MariaDB</w:t>
+                      </w:r>
+                      <w:proofErr w:type="spellEnd"/>
+                    </w:p>
+                  </w:txbxContent>
+                </v:textbox>
+                <w10:wrap anchorx="margin"/>
+              </v:rect>
+            </w:pict>
+          </mc:Fallback>
+        </mc:AlternateContent>
+      </w:r>
+      <w:r>
+        <w:rPr>
+          <w:noProof/>
+        </w:rPr>
+        <mc:AlternateContent>
+          <mc:Choice Requires="wps">
+            <w:drawing>
+              <wp:anchor distT="0" distB="0" distL="114300" distR="114300" simplePos="0" relativeHeight="251661312" behindDoc="0" locked="0" layoutInCell="1" allowOverlap="1" wp14:anchorId="66308040" wp14:editId="7098BA3C">
+                <wp:simplePos x="0" y="0"/>
+                <wp:positionH relativeFrom="margin">
+                  <wp:posOffset>1479550</wp:posOffset>
+                </wp:positionH>
+                <wp:positionV relativeFrom="paragraph">
+                  <wp:posOffset>9525</wp:posOffset>
+                </wp:positionV>
+                <wp:extent cx="1296000" cy="1116000"/>
+                <wp:effectExtent l="0" t="0" r="19050" b="27305"/>
+                <wp:wrapNone/>
+                <wp:docPr id="2140906183" name="Rechteck 1"/>
+                <wp:cNvGraphicFramePr/>
+                <a:graphic xmlns:a="http://schemas.openxmlformats.org/drawingml/2006/main">
+                  <a:graphicData uri="http://schemas.microsoft.com/office/word/2010/wordprocessingShape">
+                    <wps:wsp>
+                      <wps:cNvSpPr/>
+                      <wps:spPr>
+                        <a:xfrm>
+                          <a:off x="0" y="0"/>
+                          <a:ext cx="1296000" cy="1116000"/>
+                        </a:xfrm>
+                        <a:prstGeom prst="rect">
+                          <a:avLst/>
+                        </a:prstGeom>
+                      </wps:spPr>
+                      <wps:style>
+                        <a:lnRef idx="2">
+                          <a:schemeClr val="accent1">
+                            <a:shade val="15000"/>
+                          </a:schemeClr>
+                        </a:lnRef>
+                        <a:fillRef idx="1">
+                          <a:schemeClr val="accent1"/>
+                        </a:fillRef>
+                        <a:effectRef idx="0">
+                          <a:schemeClr val="accent1"/>
+                        </a:effectRef>
+                        <a:fontRef idx="minor">
+                          <a:schemeClr val="lt1"/>
+                        </a:fontRef>
+                      </wps:style>
+                      <wps:txbx>
+                        <w:txbxContent>
+                          <w:p>
+                            <w:pPr>
+                              <w:spacing w:after="0"/>
+                              <w:jc w:val="center"/>
+                              <w:rPr>
+                                <w:sz w:val="20"/>
+                                <w:szCs w:val="20"/>
+                              </w:rPr>
+                            </w:pPr>
+                            <w:r>
+                              <w:rPr>
+                                <w:sz w:val="20"/>
+                                <w:szCs w:val="20"/>
+                              </w:rPr>
+                              <w:t>Ingestion:</w:t>
+                            </w:r>
+                          </w:p>
+                          <w:p>
+                            <w:pPr>
+                              <w:spacing w:after="0"/>
+                              <w:jc w:val="center"/>
+                              <w:rPr>
+                                <w:sz w:val="20"/>
+                                <w:szCs w:val="20"/>
+                              </w:rPr>
+                            </w:pPr>
+                            <w:r>
+                              <w:rPr>
+                                <w:sz w:val="20"/>
+                                <w:szCs w:val="20"/>
+                              </w:rPr>
+                              <w:t xml:space="preserve">Aufnahme der Posts </w:t>
+                            </w:r>
+                            <w:r>
+                              <w:rPr>
+                                <w:sz w:val="20"/>
+                                <w:szCs w:val="20"/>
+                              </w:rPr>
+                              <w:t xml:space="preserve"> Message Queue System</w:t>
+                            </w:r>
+                            <w:r>
+                              <w:rPr>
+                                <w:sz w:val="20"/>
+                                <w:szCs w:val="20"/>
+                              </w:rPr>
+                              <w:t xml:space="preserve"> Kafka</w:t>
+                            </w:r>
+                          </w:p>
+                        </w:txbxContent>
+                      </wps:txbx>
+                      <wps:bodyPr rot="0" spcFirstLastPara="0" vertOverflow="overflow" horzOverflow="overflow" vert="horz" wrap="square" lIns="91440" tIns="45720" rIns="91440" bIns="45720" numCol="1" spcCol="0" rtlCol="0" fromWordArt="0" anchor="ctr" anchorCtr="0" forceAA="0" compatLnSpc="1">
+                        <a:prstTxWarp prst="textNoShape">
+                          <a:avLst/>
+                        </a:prstTxWarp>
+                        <a:noAutofit/>
+                      </wps:bodyPr>
+                    </wps:wsp>
+                  </a:graphicData>
+                </a:graphic>
+                <wp14:sizeRelH relativeFrom="margin">
+                  <wp14:pctWidth>0</wp14:pctWidth>
+                </wp14:sizeRelH>
+                <wp14:sizeRelV relativeFrom="margin">
+                  <wp14:pctHeight>0</wp14:pctHeight>
+                </wp14:sizeRelV>
+              </wp:anchor>
+            </w:drawing>
+          </mc:Choice>
+          <mc:Fallback>
+            <w:pict>
+              <v:rect w14:anchorId="66308040" id="_x0000_s1028" style="position:absolute;margin-left:116.5pt;margin-top:.75pt;width:102.05pt;height:87.85pt;z-index:251661312;visibility:visible;mso-wrap-style:square;mso-width-percent:0;mso-height-percent:0;mso-wrap-distance-left:9pt;mso-wrap-distance-top:0;mso-wrap-distance-right:9pt;mso-wrap-distance-bottom:0;mso-position-horizontal:absolute;mso-position-horizontal-relative:margin;mso-position-vertical:absolute;mso-position-vertical-relative:text;mso-width-percent:0;mso-height-percent:0;mso-width-relative:margin;mso-height-relative:margin;v-text-anchor:middle" o:gfxdata="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" fillcolor="#4472c4 [3204]" strokecolor="#09101d [484]" strokeweight="1pt">
+                <v:textbox>
+                  <w:txbxContent>
+                    <w:p>
+                      <w:pPr>
+                        <w:spacing w:after="0"/>
+                        <w:jc w:val="center"/>
+                        <w:rPr>
+                          <w:sz w:val="20"/>
+                          <w:szCs w:val="20"/>
+                        </w:rPr>
+                      </w:pPr>
+                      <w:r>
+                        <w:rPr>
+                          <w:sz w:val="20"/>
+                          <w:szCs w:val="20"/>
+                        </w:rPr>
+                        <w:t>Ingestion:</w:t>
+                      </w:r>
+                    </w:p>
+                    <w:p>
+                      <w:pPr>
+                        <w:spacing w:after="0"/>
+                        <w:jc w:val="center"/>
+                        <w:rPr>
+                          <w:sz w:val="20"/>
+                          <w:szCs w:val="20"/>
+                        </w:rPr>
+                      </w:pPr>
+                      <w:r>
+                        <w:rPr>
+                          <w:sz w:val="20"/>
+                          <w:szCs w:val="20"/>
+                        </w:rPr>
+                        <w:t xml:space="preserve">Aufnahme der Posts </w:t>
+                      </w:r>
+                      <w:r>
+                        <w:rPr>
+                          <w:sz w:val="20"/>
+                          <w:szCs w:val="20"/>
+                        </w:rPr>
+                        <w:t xml:space="preserve"> Message Queue System</w:t>
+                      </w:r>
+                      <w:r>
+                        <w:rPr>
+                          <w:sz w:val="20"/>
+                          <w:szCs w:val="20"/>
+                        </w:rPr>
+                        <w:t xml:space="preserve"> Kafka</w:t>
+                      </w:r>
+                    </w:p>
+                  </w:txbxContent>
+                </v:textbox>
+                <w10:wrap anchorx="margin"/>
+              </v:rect>
+            </w:pict>
+          </mc:Fallback>
+        </mc:AlternateContent>
+      </w:r>
+      <w:r>
+        <w:rPr>
+          <w:noProof/>
+        </w:rPr>
+        <mc:AlternateContent>
+          <mc:Choice Requires="wps">
+            <w:drawing>
+              <wp:anchor distT="0" distB="0" distL="114300" distR="114300" simplePos="0" relativeHeight="251659264" behindDoc="0" locked="0" layoutInCell="1" allowOverlap="1" wp14:anchorId="5C217880" wp14:editId="13D073BF">
+                <wp:simplePos x="0" y="0"/>
+                <wp:positionH relativeFrom="margin">
+                  <wp:posOffset>0</wp:posOffset>
+                </wp:positionH>
+                <wp:positionV relativeFrom="paragraph">
+                  <wp:posOffset>8890</wp:posOffset>
+                </wp:positionV>
+                <wp:extent cx="1296000" cy="1116000"/>
+                <wp:effectExtent l="0" t="0" r="19050" b="27305"/>
+                <wp:wrapNone/>
+                <wp:docPr id="475340441" name="Rechteck 1"/>
+                <wp:cNvGraphicFramePr/>
+                <a:graphic xmlns:a="http://schemas.openxmlformats.org/drawingml/2006/main">
+                  <a:graphicData uri="http://schemas.microsoft.com/office/word/2010/wordprocessingShape">
+                    <wps:wsp>
+                      <wps:cNvSpPr/>
+                      <wps:spPr>
+                        <a:xfrm>
+                          <a:off x="0" y="0"/>
+                          <a:ext cx="1296000" cy="1116000"/>
+                        </a:xfrm>
+                        <a:prstGeom prst="rect">
+                          <a:avLst/>
+                        </a:prstGeom>
+                      </wps:spPr>
+                      <wps:style>
+                        <a:lnRef idx="2">
+                          <a:schemeClr val="accent1">
+                            <a:shade val="15000"/>
+                          </a:schemeClr>
+                        </a:lnRef>
+                        <a:fillRef idx="1">
+                          <a:schemeClr val="accent1"/>
+                        </a:fillRef>
+                        <a:effectRef idx="0">
+                          <a:schemeClr val="accent1"/>
+                        </a:effectRef>
+                        <a:fontRef idx="minor">
+                          <a:schemeClr val="lt1"/>
+                        </a:fontRef>
+                      </wps:style>
+                      <wps:txbx>
+                        <w:txbxContent>
+                          <w:p>
+                            <w:pPr>
+                              <w:spacing w:after="0"/>
+                              <w:jc w:val="center"/>
+                              <w:rPr>
+                                <w:sz w:val="20"/>
+                                <w:szCs w:val="20"/>
+                              </w:rPr>
+                            </w:pPr>
+                            <w:r>
+                              <w:rPr>
+                                <w:sz w:val="20"/>
+                                <w:szCs w:val="20"/>
+                              </w:rPr>
+                              <w:t>Generation:</w:t>
+                            </w:r>
+                          </w:p>
+                          <w:p>
+                            <w:pPr>
+                              <w:spacing w:after="0"/>
+                              <w:jc w:val="center"/>
+                              <w:rPr>
+                                <w:sz w:val="20"/>
+                                <w:szCs w:val="20"/>
+                              </w:rPr>
+                            </w:pPr>
+                            <w:r>
+                              <w:rPr>
+                                <w:sz w:val="20"/>
+                                <w:szCs w:val="20"/>
+                              </w:rPr>
+                              <w:t xml:space="preserve">Simulation mittels Python </w:t>
+                            </w:r>
+                            <w:r>
+                              <w:rPr>
+                                <w:sz w:val="20"/>
+                                <w:szCs w:val="20"/>
+                              </w:rPr>
+                              <w:t>P</w:t>
+                            </w:r>
+                            <w:r>
+                              <w:rPr>
+                                <w:sz w:val="20"/>
+                                <w:szCs w:val="20"/>
+                              </w:rPr>
+                              <w:t>rogramm</w:t>
+                            </w:r>
+                          </w:p>
+                        </w:txbxContent>
+                      </wps:txbx>
+                      <wps:bodyPr rot="0" spcFirstLastPara="0" vertOverflow="overflow" horzOverflow="overflow" vert="horz" wrap="square" lIns="91440" tIns="45720" rIns="91440" bIns="45720" numCol="1" spcCol="0" rtlCol="0" fromWordArt="0" anchor="ctr" anchorCtr="0" forceAA="0" compatLnSpc="1">
+                        <a:prstTxWarp prst="textNoShape">
+                          <a:avLst/>
+                        </a:prstTxWarp>
+                        <a:noAutofit/>
+                      </wps:bodyPr>
+                    </wps:wsp>
+                  </a:graphicData>
+                </a:graphic>
+                <wp14:sizeRelH relativeFrom="margin">
+                  <wp14:pctWidth>0</wp14:pctWidth>
+                </wp14:sizeRelH>
+                <wp14:sizeRelV relativeFrom="margin">
+                  <wp14:pctHeight>0</wp14:pctHeight>
+                </wp14:sizeRelV>
+              </wp:anchor>
+            </w:drawing>
+          </mc:Choice>
+          <mc:Fallback>
+            <w:pict>
+              <v:rect w14:anchorId="5C217880" id="_x0000_s1029" style="position:absolute;margin-left:0;margin-top:.7pt;width:102.05pt;height:87.85pt;z-index:251659264;visibility:visible;mso-wrap-style:square;mso-width-percent:0;mso-height-percent:0;mso-wrap-distance-left:9pt;mso-wrap-distance-top:0;mso-wrap-distance-right:9pt;mso-wrap-distance-bottom:0;mso-position-horizontal:absolute;mso-position-horizontal-relative:margin;mso-position-vertical:absolute;mso-position-vertical-relative:text;mso-width-percent:0;mso-height-percent:0;mso-width-relative:margin;mso-height-relative:margin;v-text-anchor:middle" o:gfxdata="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" fillcolor="#4472c4 [3204]" strokecolor="#09101d [484]" strokeweight="1pt">
+                <v:textbox>
+                  <w:txbxContent>
+                    <w:p>
+                      <w:pPr>
+                        <w:spacing w:after="0"/>
+                        <w:jc w:val="center"/>
+                        <w:rPr>
+                          <w:sz w:val="20"/>
+                          <w:szCs w:val="20"/>
+                        </w:rPr>
+                      </w:pPr>
+                      <w:r>
+                        <w:rPr>
+                          <w:sz w:val="20"/>
+                          <w:szCs w:val="20"/>
+                        </w:rPr>
+                        <w:t>Generation:</w:t>
+                      </w:r>
+                    </w:p>
+                    <w:p>
+                      <w:pPr>
+                        <w:spacing w:after="0"/>
+                        <w:jc w:val="center"/>
+                        <w:rPr>
+                          <w:sz w:val="20"/>
+                          <w:szCs w:val="20"/>
+                        </w:rPr>
+                      </w:pPr>
+                      <w:r>
+                        <w:rPr>
+                          <w:sz w:val="20"/>
+                          <w:szCs w:val="20"/>
+                        </w:rPr>
+                        <w:t xml:space="preserve">Simulation mittels Python </w:t>
+                      </w:r>
+                      <w:r>
+                        <w:rPr>
+                          <w:sz w:val="20"/>
+                          <w:szCs w:val="20"/>
+                        </w:rPr>
+                        <w:t>P</w:t>
+                      </w:r>
+                      <w:r>
+                        <w:rPr>
+                          <w:sz w:val="20"/>
+                          <w:szCs w:val="20"/>
+                        </w:rPr>
+                        <w:t>rogramm</w:t>
+                      </w:r>
+                    </w:p>
+                  </w:txbxContent>
+                </v:textbox>
+                <w10:wrap anchorx="margin"/>
+              </v:rect>
+            </w:pict>
+          </mc:Fallback>
+        </mc:AlternateContent>
+      </w:r>
+    </w:p>
+    <w:p>
+      <w:r>
+        <w:rPr>
+          <w:noProof/>
+        </w:rPr>
+        <mc:AlternateContent>
+          <mc:Choice Requires="wps">
+            <w:drawing>
+              <wp:anchor distT="0" distB="0" distL="114300" distR="114300" simplePos="0" relativeHeight="251666432" behindDoc="0" locked="0" layoutInCell="1" allowOverlap="1" wp14:anchorId="7A6BB086" wp14:editId="202CDE38">
+                <wp:simplePos x="0" y="0"/>
+                <wp:positionH relativeFrom="column">
+                  <wp:posOffset>1270635</wp:posOffset>
+                </wp:positionH>
+                <wp:positionV relativeFrom="paragraph">
+                  <wp:posOffset>285115</wp:posOffset>
+                </wp:positionV>
+                <wp:extent cx="222637" cy="0"/>
+                <wp:effectExtent l="0" t="76200" r="25400" b="95250"/>
+                <wp:wrapNone/>
+                <wp:docPr id="1350638999" name="Gerade Verbindung mit Pfeil 2"/>
+                <wp:cNvGraphicFramePr/>
+                <a:graphic xmlns:a="http://schemas.openxmlformats.org/drawingml/2006/main">
+                  <a:graphicData uri="http://schemas.microsoft.com/office/word/2010/wordprocessingShape">
+                    <wps:wsp>
+                      <wps:cNvCnPr/>
+                      <wps:spPr>
+                        <a:xfrm>
+                          <a:off x="0" y="0"/>
+                          <a:ext cx="222637" cy="0"/>
+                        </a:xfrm>
+                        <a:prstGeom prst="straightConnector1">
+                          <a:avLst/>
+                        </a:prstGeom>
+                        <a:ln>
+                          <a:tailEnd type="triangle"/>
+                        </a:ln>
+                      </wps:spPr>
+                      <wps:style>
+                        <a:lnRef idx="1">
+                          <a:schemeClr val="accent1"/>
+                        </a:lnRef>
+                        <a:fillRef idx="0">
+                          <a:schemeClr val="accent1"/>
+                        </a:fillRef>
+                        <a:effectRef idx="0">
+                          <a:schemeClr val="accent1"/>
+                        </a:effectRef>
+                        <a:fontRef idx="minor">
+                          <a:schemeClr val="tx1"/>
+                        </a:fontRef>
+                      </wps:style>
+                      <wps:bodyPr/>
+                    </wps:wsp>
+                  </a:graphicData>
+                </a:graphic>
+              </wp:anchor>
+            </w:drawing>
+          </mc:Choice>
+          <mc:Fallback>
+            <w:pict>
+              <v:shapetype w14:anchorId="0630F370" id="_x0000_t32" coordsize="21600,21600" o:spt="32" o:oned="t" path="m,l21600,21600e" filled="f">
+                <v:path arrowok="t" fillok="f" o:connecttype="none"/>
+                <o:lock v:ext="edit" shapetype="t"/>
+              </v:shapetype>
+              <v:shape id="Gerade Verbindung mit Pfeil 2" o:spid="_x0000_s1026" type="#_x0000_t32" style="position:absolute;margin-left:100.05pt;margin-top:22.45pt;width:17.55pt;height:0;z-index:251666432;visibility:visible;mso-wrap-style:square;mso-wrap-distance-left:9pt;mso-wrap-distance-top:0;mso-wrap-distance-right:9pt;mso-wrap-distance-bottom:0;mso-position-horizontal:absolute;mso-position-horizontal-relative:text;mso-position-vertical:absolute;mso-position-vertical-relative:text" o:gfxdata="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" strokecolor="#4472c4 [3204]" strokeweight=".5pt">
+                <v:stroke endarrow="block" joinstyle="miter"/>
+              </v:shape>
+            </w:pict>
+          </mc:Fallback>
+        </mc:AlternateContent>
+      </w:r>
+    </w:p>
+    <w:p>
+      <w:r>
+        <w:rPr>
+          <w:noProof/>
+        </w:rPr>
+        <mc:AlternateContent>
+          <mc:Choice Requires="wps">
+            <w:drawing>
+              <wp:anchor distT="0" distB="0" distL="114300" distR="114300" simplePos="0" relativeHeight="251670528" behindDoc="0" locked="0" layoutInCell="1" allowOverlap="1" wp14:anchorId="543DA6DC" wp14:editId="1C428637">
+                <wp:simplePos x="0" y="0"/>
+                <wp:positionH relativeFrom="column">
+                  <wp:posOffset>4226560</wp:posOffset>
+                </wp:positionH>
+                <wp:positionV relativeFrom="paragraph">
+                  <wp:posOffset>635</wp:posOffset>
+                </wp:positionV>
+                <wp:extent cx="222250" cy="0"/>
+                <wp:effectExtent l="0" t="76200" r="25400" b="95250"/>
+                <wp:wrapNone/>
+                <wp:docPr id="358885064" name="Gerade Verbindung mit Pfeil 2"/>
+                <wp:cNvGraphicFramePr/>
+                <a:graphic xmlns:a="http://schemas.openxmlformats.org/drawingml/2006/main">
+                  <a:graphicData uri="http://schemas.microsoft.com/office/word/2010/wordprocessingShape">
+                    <wps:wsp>
+                      <wps:cNvCnPr/>
+                      <wps:spPr>
+                        <a:xfrm>
+                          <a:off x="0" y="0"/>
+                          <a:ext cx="222250" cy="0"/>
+                        </a:xfrm>
+                        <a:prstGeom prst="straightConnector1">
+                          <a:avLst/>
+                        </a:prstGeom>
+                        <a:ln>
+                          <a:tailEnd type="triangle"/>
+                        </a:ln>
+                      </wps:spPr>
+                      <wps:style>
+                        <a:lnRef idx="1">
+                          <a:schemeClr val="accent1"/>
+                        </a:lnRef>
+                        <a:fillRef idx="0">
+                          <a:schemeClr val="accent1"/>
+                        </a:fillRef>
+                        <a:effectRef idx="0">
+                          <a:schemeClr val="accent1"/>
+                        </a:effectRef>
+                        <a:fontRef idx="minor">
+                          <a:schemeClr val="tx1"/>
+                        </a:fontRef>
+                      </wps:style>
+                      <wps:bodyPr/>
+                    </wps:wsp>
+                  </a:graphicData>
+                </a:graphic>
+              </wp:anchor>
+            </w:drawing>
+          </mc:Choice>
+          <mc:Fallback>
+            <w:pict>
+              <v:shape w14:anchorId="72B5DE30" id="Gerade Verbindung mit Pfeil 2" o:spid="_x0000_s1026" type="#_x0000_t32" style="position:absolute;margin-left:332.8pt;margin-top:.05pt;width:17.5pt;height:0;z-index:251670528;visibility:visible;mso-wrap-style:square;mso-wrap-distance-left:9pt;mso-wrap-distance-top:0;mso-wrap-distance-right:9pt;mso-wrap-distance-bottom:0;mso-position-horizontal:absolute;mso-position-horizontal-relative:text;mso-position-vertical:absolute;mso-position-vertical-relative:text" o:gfxdata="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" strokecolor="#4472c4 [3204]" strokeweight=".5pt">
+                <v:stroke endarrow="block" joinstyle="miter"/>
+              </v:shape>
+            </w:pict>
+          </mc:Fallback>
+        </mc:AlternateContent>
+      </w:r>
+      <w:r>
+        <w:rPr>
+          <w:noProof/>
+        </w:rPr>
+        <mc:AlternateContent>
+          <mc:Choice Requires="wps">
+            <w:drawing>
+              <wp:anchor distT="0" distB="0" distL="114300" distR="114300" simplePos="0" relativeHeight="251668480" behindDoc="0" locked="0" layoutInCell="1" allowOverlap="1" wp14:anchorId="490AD0B4" wp14:editId="7455D7BE">
+                <wp:simplePos x="0" y="0"/>
+                <wp:positionH relativeFrom="column">
+                  <wp:posOffset>2734310</wp:posOffset>
+                </wp:positionH>
+                <wp:positionV relativeFrom="paragraph">
+                  <wp:posOffset>635</wp:posOffset>
+                </wp:positionV>
+                <wp:extent cx="222250" cy="0"/>
+                <wp:effectExtent l="0" t="76200" r="25400" b="95250"/>
+                <wp:wrapNone/>
+                <wp:docPr id="277245689" name="Gerade Verbindung mit Pfeil 2"/>
+                <wp:cNvGraphicFramePr/>
+                <a:graphic xmlns:a="http://schemas.openxmlformats.org/drawingml/2006/main">
+                  <a:graphicData uri="http://schemas.microsoft.com/office/word/2010/wordprocessingShape">
+                    <wps:wsp>
+                      <wps:cNvCnPr/>
+                      <wps:spPr>
+                        <a:xfrm>
+                          <a:off x="0" y="0"/>
+                          <a:ext cx="222250" cy="0"/>
+                        </a:xfrm>
+                        <a:prstGeom prst="straightConnector1">
+                          <a:avLst/>
+                        </a:prstGeom>
+                        <a:ln>
+                          <a:tailEnd type="triangle"/>
+                        </a:ln>
+                      </wps:spPr>
+                      <wps:style>
+                        <a:lnRef idx="1">
+                          <a:schemeClr val="accent1"/>
+                        </a:lnRef>
+                        <a:fillRef idx="0">
+                          <a:schemeClr val="accent1"/>
+                        </a:fillRef>
+                        <a:effectRef idx="0">
+                          <a:schemeClr val="accent1"/>
+                        </a:effectRef>
+                        <a:fontRef idx="minor">
+                          <a:schemeClr val="tx1"/>
+                        </a:fontRef>
+                      </wps:style>
+                      <wps:bodyPr/>
+                    </wps:wsp>
+                  </a:graphicData>
+                </a:graphic>
+              </wp:anchor>
+            </w:drawing>
+          </mc:Choice>
+          <mc:Fallback>
+            <w:pict>
+              <v:shape w14:anchorId="5882B001" id="Gerade Verbindung mit Pfeil 2" o:spid="_x0000_s1026" type="#_x0000_t32" style="position:absolute;margin-left:215.3pt;margin-top:.05pt;width:17.5pt;height:0;z-index:251668480;visibility:visible;mso-wrap-style:square;mso-wrap-distance-left:9pt;mso-wrap-distance-top:0;mso-wrap-distance-right:9pt;mso-wrap-distance-bottom:0;mso-position-horizontal:absolute;mso-position-horizontal-relative:text;mso-position-vertical:absolute;mso-position-vertical-relative:text" o:gfxdata="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" strokecolor="#4472c4 [3204]" strokeweight=".5pt">
+                <v:stroke endarrow="block" joinstyle="miter"/>
+              </v:shape>
+            </w:pict>
+          </mc:Fallback>
+        </mc:AlternateContent>
+      </w:r>
+    </w:p>
+    <w:p/>
+    <w:p/>
+    <w:p>
+      <w:pPr>
+        <w:rPr>
+          <w:highlight w:val="yellow"/>
+        </w:rPr>
+      </w:pPr>
+      <w:r>
+        <w:rPr>
+          <w:highlight w:val="yellow"/>
+        </w:rPr>
         <w:t xml:space="preserve">Die gesamte Applikation wird über ein Helm-Chart </w:t>
       </w:r>
       <w:r>
+        <w:rPr>
+          <w:highlight w:val="yellow"/>
+        </w:rPr>
         <w:t>und</w:t>
       </w:r>
       <w:r>
-        <w:t xml:space="preserve"> Skaffold gesteuert?</w:t>
+        <w:rPr>
+          <w:highlight w:val="yellow"/>
+        </w:rPr>
+        <w:t xml:space="preserve"> </w:t>
+      </w:r>
+      <w:proofErr w:type="spellStart"/>
+      <w:r>
+        <w:rPr>
+          <w:highlight w:val="yellow"/>
+        </w:rPr>
+        <w:t>Skaffold</w:t>
+      </w:r>
+      <w:proofErr w:type="spellEnd"/>
+      <w:r>
+        <w:rPr>
+          <w:highlight w:val="yellow"/>
+        </w:rPr>
+        <w:t xml:space="preserve"> gesteuert?</w:t>
       </w:r>
     </w:p>
     <w:p>
@@ -1078,6 +2101,7 @@
         <w:r>
           <w:rPr>
             <w:rStyle w:val="Hyperlink"/>
+            <w:highlight w:val="yellow"/>
             <w:lang w:val="en-GB"/>
           </w:rPr>
           <w:t>Big Data Engineering - Application Deployment (farberg.de)</w:t>
@@ -1085,20 +2109,6 @@
       </w:hyperlink>
     </w:p>
     <w:p>
-      <w:r>
-        <w:t xml:space="preserve">Big Data Lifecycle inkl. </w:t>
-      </w:r>
-      <w:r>
-        <w:t>u</w:t>
-      </w:r>
-      <w:r>
-        <w:t>nserer gewäh</w:t>
-      </w:r>
-      <w:r>
-        <w:t>lten Ansätze und Produkte?</w:t>
-      </w:r>
-    </w:p>
-    <w:p>
       <w:pPr>
         <w:pStyle w:val="berschrift2"/>
         <w:rPr>
@@ -1112,6 +2122,46 @@
       <w:bookmarkEnd w:id="2"/>
     </w:p>
     <w:p>
+      <w:r>
+        <w:t>I</w:t>
+      </w:r>
+      <w:r>
+        <w:t xml:space="preserve">n unserem Beispiel wird die Echtzeitgenerierung </w:t>
+      </w:r>
+      <w:r>
+        <w:t>simuliert. Ein Python-Programm schreibt vorgegebene Posts aus einer Textdatei periodisch in den Ingestion Layer.</w:t>
+      </w:r>
+      <w:r>
+        <w:t xml:space="preserve"> Dieses Programm und die Beispieldaten befinden sich in einem eigenen Docker-Container.</w:t>
+      </w:r>
+    </w:p>
+    <w:p>
+      <w:r>
+        <w:t>Das simulierte</w:t>
+      </w:r>
+      <w:r>
+        <w:t xml:space="preserve"> </w:t>
+      </w:r>
+      <w:r>
+        <w:t>Quellsystem pusht die</w:t>
+      </w:r>
+      <w:r>
+        <w:t xml:space="preserve"> Daten</w:t>
+      </w:r>
+      <w:r>
+        <w:t xml:space="preserve"> zu B</w:t>
+      </w:r>
+      <w:r>
+        <w:t xml:space="preserve">ig Data Analyse Systemen. </w:t>
+      </w:r>
+      <w:r>
+        <w:t>Dieses Vorgehen i</w:t>
+      </w:r>
+      <w:r>
+        <w:t>st besonders geeignet für Real-Time-Anforderungen, wie es unser Use Case verlangt.</w:t>
+      </w:r>
+    </w:p>
+    <w:p>
       <w:pPr>
         <w:rPr>
           <w:lang w:val="en-GB"/>
@@ -1119,80 +2169,21 @@
       </w:pPr>
       <w:r>
         <w:rPr>
-          <w:lang w:val="en-GB"/>
-        </w:rPr>
-        <w:t>Posts etc. w</w:t>
-      </w:r>
-      <w:r>
-        <w:rPr>
-          <w:lang w:val="en-GB"/>
-        </w:rPr>
-        <w:t>e</w:t>
-      </w:r>
-      <w:r>
-        <w:rPr>
-          <w:lang w:val="en-GB"/>
-        </w:rPr>
-        <w:t>rden generiert</w:t>
-      </w:r>
-    </w:p>
-    <w:p>
-      <w:r>
-        <w:t>I</w:t>
-      </w:r>
-      <w:r>
-        <w:t xml:space="preserve">n unserem Beispiel wird die Echtzeitgenerierung </w:t>
-      </w:r>
-      <w:r>
-        <w:t>simuliert. Ein Python-Programm schreibt vorgegebene Posts aus einer Textdatei periodisch in den Ingestion Layer.</w:t>
-      </w:r>
-    </w:p>
-    <w:p>
-      <w:r>
-        <w:t>Das simulierte</w:t>
-      </w:r>
-      <w:r>
-        <w:t xml:space="preserve"> </w:t>
-      </w:r>
-      <w:r>
-        <w:t>Quellsystem pusht die</w:t>
-      </w:r>
-      <w:r>
-        <w:t xml:space="preserve"> Daten</w:t>
-      </w:r>
-      <w:r>
-        <w:t xml:space="preserve"> zu B</w:t>
-      </w:r>
-      <w:r>
-        <w:t xml:space="preserve">ig Data Analyse Systemen. </w:t>
-      </w:r>
-      <w:r>
-        <w:t>Dieses Vorgehen i</w:t>
-      </w:r>
-      <w:r>
-        <w:t>st besonders geeignet für Real-Time-Anforderungen, wie es unser Use Case verlangt.</w:t>
-      </w:r>
-    </w:p>
-    <w:p>
-      <w:pPr>
-        <w:rPr>
-          <w:lang w:val="en-GB"/>
-        </w:rPr>
-      </w:pPr>
-      <w:r>
-        <w:rPr>
+          <w:highlight w:val="yellow"/>
           <w:lang w:val="en-GB"/>
         </w:rPr>
         <w:t xml:space="preserve">Publisher und </w:t>
       </w:r>
       <w:r>
         <w:rPr>
+          <w:highlight w:val="yellow"/>
           <w:lang w:val="en-GB"/>
         </w:rPr>
         <w:t>Subscriber</w:t>
       </w:r>
       <w:r>
         <w:rPr>
+          <w:highlight w:val="yellow"/>
           <w:lang w:val="en-GB"/>
         </w:rPr>
         <w:t xml:space="preserve">: </w:t>
@@ -1201,6 +2192,7 @@
         <w:r>
           <w:rPr>
             <w:rStyle w:val="Hyperlink"/>
+            <w:highlight w:val="yellow"/>
             <w:lang w:val="en-GB"/>
           </w:rPr>
           <w:t>Big Data Engineering - Big Data: Data Ingestion Layer (farberg.de)</w:t>
@@ -1209,16 +2201,33 @@
     </w:p>
     <w:p>
       <w:r>
-        <w:t>Logfiles haben folgendes Format</w:t>
+        <w:t>Die Daten in Kafka, die Logs zu den Posts,</w:t>
+      </w:r>
+      <w:r>
+        <w:t xml:space="preserve"> haben folgendes </w:t>
+      </w:r>
+      <w:r>
+        <w:t>JSON-</w:t>
+      </w:r>
+      <w:r>
+        <w:t>Format</w:t>
       </w:r>
       <w:r>
         <w:t xml:space="preserve"> (</w:t>
       </w:r>
       <w:r>
-        <w:t>Eine Zeile ist ein JSON-File</w:t>
-      </w:r>
-      <w:r>
-        <w:t xml:space="preserve"> und in den Klammern steht der Json-Key</w:t>
+        <w:t xml:space="preserve">In </w:t>
+      </w:r>
+      <w:r>
+        <w:t xml:space="preserve">den Klammern steht der </w:t>
+      </w:r>
+      <w:proofErr w:type="spellStart"/>
+      <w:r>
+        <w:t>Json</w:t>
+      </w:r>
+      <w:proofErr w:type="spellEnd"/>
+      <w:r>
+        <w:t>-Key</w:t>
       </w:r>
       <w:r>
         <w:t>):</w:t>
@@ -1360,7 +2369,13 @@
         <w:t>v</w:t>
       </w:r>
       <w:r>
-        <w:t>erwendet um als Big Data Mess</w:t>
+        <w:t>erwendet</w:t>
+      </w:r>
+      <w:r>
+        <w:t>,</w:t>
+      </w:r>
+      <w:r>
+        <w:t xml:space="preserve"> um als Big Data Mess</w:t>
       </w:r>
       <w:r>
         <w:t>a</w:t>
@@ -1375,18 +2390,33 @@
         <w:t>Real-Time aufzunehmen und die Weiterverarbeitung zu ermöglichen.</w:t>
       </w:r>
       <w:r>
-        <w:t xml:space="preserve"> Dies ist für unseren Use Case von der Verarbeitungsgeschwindigkeit ausreichend und zusätzlich haben wir noch ein paar historische Daten zur Verfügung. Die Entkopplung von Erzeuger und Abnehmer nutzen wir so ebenfalls.</w:t>
-      </w:r>
-    </w:p>
-    <w:p>
-      <w:r>
-        <w:t xml:space="preserve">Wir haben bei den Beispieldaten einen Zeitstempel und können somit mit dieser Event Time für Auswertungen arbeiten. </w:t>
-      </w:r>
-      <w:r>
-        <w:t>Deshalb muss beim Speichern von Daten für ein Topic k</w:t>
-      </w:r>
-      <w:r>
-        <w:t>eine Partition mit angegeben werden. Die Reihenfolge übergreifend festzuhalten ist durch den Zeitstempel in den Daten selbst kein Problem.</w:t>
+        <w:t xml:space="preserve"> Dies ist für unseren Use Case von der Verarbeitungsgeschwindigkeit ausreichend und zusätzlich haben wir noch </w:t>
+      </w:r>
+      <w:r>
+        <w:t xml:space="preserve">je nach genauer Konfiguration bedingt </w:t>
+      </w:r>
+      <w:r>
+        <w:t xml:space="preserve">historische Daten zur Verfügung. Die Entkopplung von Erzeuger und Abnehmer </w:t>
+      </w:r>
+      <w:r>
+        <w:t>wird so ebenfalls verwirklicht</w:t>
+      </w:r>
+      <w:r>
+        <w:t>.</w:t>
+      </w:r>
+    </w:p>
+    <w:p>
+      <w:r>
+        <w:t xml:space="preserve">Wir haben bei den Beispieldaten einen Zeitstempel und können somit mit dieser Event Time für Auswertungen arbeiten. Die Reihenfolge </w:t>
+      </w:r>
+      <w:r>
+        <w:t>p</w:t>
+      </w:r>
+      <w:r>
+        <w:t>artitions</w:t>
+      </w:r>
+      <w:r>
+        <w:t>übergreifend festzuhalten ist durch den Zeitstempel in den Daten selbst kein Problem.</w:t>
       </w:r>
     </w:p>
     <w:p>
@@ -1397,14 +2427,17 @@
       </w:pPr>
       <w:r>
         <w:rPr>
+          <w:highlight w:val="yellow"/>
           <w:lang w:val="en-GB"/>
         </w:rPr>
+        <w:lastRenderedPageBreak/>
         <w:t xml:space="preserve">Kafka: </w:t>
       </w:r>
       <w:hyperlink r:id="rId19" w:anchor="/21" w:history="1">
         <w:r>
           <w:rPr>
             <w:rStyle w:val="Hyperlink"/>
+            <w:highlight w:val="yellow"/>
             <w:lang w:val="en-GB"/>
           </w:rPr>
           <w:t>Big Data Engineering - Big Data: Data Ingestion Layer (farberg.de)</w:t>
@@ -1434,9 +2467,6 @@
       <w:r>
         <w:t xml:space="preserve"> Apache Spark wird verwendet, da es diese Microbatch-Anforderungen gut umsetzen kann.</w:t>
       </w:r>
-      <w:r>
-        <w:t xml:space="preserve"> Ebenfalls wird YARN als Vermittler zwischen der Speicher-Schicht mit Kafka und Spark eingesetzt.</w:t>
-      </w:r>
     </w:p>
     <w:p>
       <w:pPr>
@@ -1448,6 +2478,7 @@
         <w:r>
           <w:rPr>
             <w:rStyle w:val="Hyperlink"/>
+            <w:highlight w:val="yellow"/>
             <w:lang w:val="en-GB"/>
           </w:rPr>
           <w:t>Big Data Engineering - Big Data: Spark: Structured Streaming (farberg.de)</w:t>
@@ -1459,9 +2490,13 @@
         <w:pStyle w:val="berschrift2"/>
       </w:pPr>
       <w:bookmarkStart w:id="5" w:name="_Toc153893070"/>
-      <w:r>
-        <w:lastRenderedPageBreak/>
-        <w:t>Serving Layer</w:t>
+      <w:proofErr w:type="spellStart"/>
+      <w:r>
+        <w:t>Serving</w:t>
+      </w:r>
+      <w:proofErr w:type="spellEnd"/>
+      <w:r>
+        <w:t xml:space="preserve"> Layer</w:t>
       </w:r>
       <w:bookmarkEnd w:id="5"/>
     </w:p>
@@ -1470,28 +2505,81 @@
         <w:t>Als Output-Mode wählen wir „Update Mode“. Aufgrund der Datenaggregation auf Tagesbasis</w:t>
       </w:r>
       <w:r>
-        <w:t xml:space="preserve"> können wir Append als Möglichkeit ausschließen.</w:t>
-      </w:r>
-    </w:p>
-    <w:p>
-      <w:r>
-        <w:t xml:space="preserve">MariaDB? </w:t>
-      </w:r>
-      <w:r>
+        <w:t xml:space="preserve"> können wir </w:t>
+      </w:r>
+      <w:proofErr w:type="spellStart"/>
+      <w:r>
+        <w:t>Append</w:t>
+      </w:r>
+      <w:proofErr w:type="spellEnd"/>
+      <w:r>
+        <w:t xml:space="preserve"> als Möglichkeit ausschließen.</w:t>
+      </w:r>
+    </w:p>
+    <w:p>
+      <w:proofErr w:type="spellStart"/>
+      <w:r>
+        <w:rPr>
+          <w:highlight w:val="yellow"/>
+        </w:rPr>
+        <w:t>MariaDB</w:t>
+      </w:r>
+      <w:proofErr w:type="spellEnd"/>
+      <w:r>
+        <w:rPr>
+          <w:highlight w:val="yellow"/>
+        </w:rPr>
+        <w:t xml:space="preserve">? </w:t>
+      </w:r>
+      <w:r>
+        <w:rPr>
+          <w:highlight w:val="yellow"/>
+        </w:rPr>
         <w:t>Schema?</w:t>
       </w:r>
       <w:r>
+        <w:rPr>
+          <w:highlight w:val="yellow"/>
+        </w:rPr>
         <w:t xml:space="preserve"> </w:t>
       </w:r>
-      <w:r>
-        <w:t xml:space="preserve">ConfigMap um Datenbank zu konfigurieren: </w:t>
+      <w:proofErr w:type="spellStart"/>
+      <w:r>
+        <w:rPr>
+          <w:highlight w:val="yellow"/>
+        </w:rPr>
+        <w:t>ConfigMap</w:t>
+      </w:r>
+      <w:proofErr w:type="spellEnd"/>
+      <w:r>
+        <w:rPr>
+          <w:highlight w:val="yellow"/>
+        </w:rPr>
+        <w:t xml:space="preserve"> um Datenbank zu konfigurieren: </w:t>
       </w:r>
       <w:hyperlink r:id="rId21" w:anchor="/27" w:history="1">
         <w:r>
           <w:rPr>
             <w:rStyle w:val="Hyperlink"/>
+            <w:highlight w:val="yellow"/>
           </w:rPr>
-          <w:t>Big Data Engineering - Application Orchestration (farberg.de)</w:t>
+          <w:t xml:space="preserve">Big Data Engineering - </w:t>
+        </w:r>
+        <w:proofErr w:type="spellStart"/>
+        <w:r>
+          <w:rPr>
+            <w:rStyle w:val="Hyperlink"/>
+            <w:highlight w:val="yellow"/>
+          </w:rPr>
+          <w:t>Application</w:t>
+        </w:r>
+        <w:proofErr w:type="spellEnd"/>
+        <w:r>
+          <w:rPr>
+            <w:rStyle w:val="Hyperlink"/>
+            <w:highlight w:val="yellow"/>
+          </w:rPr>
+          <w:t xml:space="preserve"> Orchestration (farberg.de)</w:t>
         </w:r>
       </w:hyperlink>
     </w:p>
@@ -1647,7 +2735,15 @@
     <w:p/>
     <w:p>
       <w:r>
-        <w:t>Man könnte Wordcloud aus Daten in der Datenbank erstellen.</w:t>
+        <w:t xml:space="preserve">Man könnte </w:t>
+      </w:r>
+      <w:proofErr w:type="spellStart"/>
+      <w:r>
+        <w:t>Wordcloud</w:t>
+      </w:r>
+      <w:proofErr w:type="spellEnd"/>
+      <w:r>
+        <w:t xml:space="preserve"> aus Daten in der Datenbank erstellen.</w:t>
       </w:r>
     </w:p>
     <w:p>

</xml_diff>

<commit_message>
Add 2.2 Ingestion und Herausforderungen/Learnings
</commit_message>
<xml_diff>
--- a/Laborarbeit.docx
+++ b/Laborarbeit.docx
@@ -84,34 +84,58 @@
         <w:rPr>
           <w:sz w:val="40"/>
           <w:szCs w:val="40"/>
+          <w:lang w:val="en-US"/>
         </w:rPr>
       </w:pPr>
       <w:r>
         <w:rPr>
           <w:sz w:val="40"/>
           <w:szCs w:val="40"/>
+          <w:lang w:val="en-US"/>
         </w:rPr>
         <w:t>Duale Hochschule Baden-Württemberg Center for Advanced Studies</w:t>
       </w:r>
     </w:p>
-    <w:p/>
-    <w:p/>
-    <w:p/>
+    <w:p>
+      <w:pPr>
+        <w:rPr>
+          <w:lang w:val="en-US"/>
+        </w:rPr>
+      </w:pPr>
+    </w:p>
+    <w:p>
+      <w:pPr>
+        <w:rPr>
+          <w:lang w:val="en-US"/>
+        </w:rPr>
+      </w:pPr>
+    </w:p>
+    <w:p>
+      <w:pPr>
+        <w:rPr>
+          <w:lang w:val="en-US"/>
+        </w:rPr>
+      </w:pPr>
+    </w:p>
     <w:p>
       <w:pPr>
         <w:jc w:val="center"/>
         <w:rPr>
           <w:sz w:val="32"/>
           <w:szCs w:val="32"/>
+          <w:lang w:val="en-US"/>
         </w:rPr>
       </w:pPr>
+      <w:proofErr w:type="spellStart"/>
       <w:r>
         <w:rPr>
           <w:sz w:val="32"/>
           <w:szCs w:val="32"/>
+          <w:lang w:val="en-US"/>
         </w:rPr>
         <w:t>Laborarbeit</w:t>
       </w:r>
+      <w:proofErr w:type="spellEnd"/>
     </w:p>
     <w:p>
       <w:pPr>
@@ -196,7 +220,13 @@
         <w:tab/>
       </w:r>
       <w:r>
-        <w:t>Cenk Yagkan ()</w:t>
+        <w:t>Cenk Yagkan (</w:t>
+      </w:r>
+      <w:r>
+        <w:t>9620214</w:t>
+      </w:r>
+      <w:r>
+        <w:t>)</w:t>
       </w:r>
     </w:p>
     <w:p>
@@ -235,8 +265,13 @@
         <w:tab/>
       </w:r>
       <w:r>
-        <w:t>Nikola Mihajlovski</w:t>
-      </w:r>
+        <w:t xml:space="preserve">Nikola </w:t>
+      </w:r>
+      <w:proofErr w:type="spellStart"/>
+      <w:r>
+        <w:t>Mihajlovski</w:t>
+      </w:r>
+      <w:proofErr w:type="spellEnd"/>
       <w:r>
         <w:t xml:space="preserve"> (</w:t>
       </w:r>
@@ -1000,6 +1035,9 @@
         <w:t>ausgewählter</w:t>
       </w:r>
       <w:r>
+        <w:t xml:space="preserve"> </w:t>
+      </w:r>
+      <w:r>
         <w:t>Use</w:t>
       </w:r>
       <w:r>
@@ -1012,7 +1050,13 @@
         <w:t>Microbatch</w:t>
       </w:r>
       <w:r>
-        <w:t xml:space="preserve">-Verarbeitung simulierter abgesetzter Posts und das aggregieren der </w:t>
+        <w:t xml:space="preserve">-Verarbeitung simulierter abgesetzter Posts und </w:t>
+      </w:r>
+      <w:r>
+        <w:t>das Aggregieren</w:t>
+      </w:r>
+      <w:r>
+        <w:t xml:space="preserve"> der </w:t>
       </w:r>
       <w:r>
         <w:t xml:space="preserve">enthaltenen </w:t>
@@ -1036,7 +1080,15 @@
         <w:t xml:space="preserve"> </w:t>
       </w:r>
       <w:r>
-        <w:t xml:space="preserve">Somit kann z.B. eine Übersicht über die am meisten Verwendeten Hashtags erstellt werden. </w:t>
+        <w:t xml:space="preserve">Somit kann z.B. eine </w:t>
+      </w:r>
+      <w:proofErr w:type="gramStart"/>
+      <w:r>
+        <w:t>Übersicht</w:t>
+      </w:r>
+      <w:proofErr w:type="gramEnd"/>
+      <w:r>
+        <w:t xml:space="preserve"> über die am meisten Verwendeten Hashtags erstellt werden. </w:t>
       </w:r>
       <w:r>
         <w:t>Als Beispieldaten wird folgende</w:t>
@@ -1066,7 +1118,63 @@
           <w:rPr>
             <w:rStyle w:val="Hyperlink"/>
           </w:rPr>
-          <w:t>Sentiment140 dataset with 1.6 million tweets (kaggle.com)</w:t>
+          <w:t xml:space="preserve">Sentiment140 </w:t>
+        </w:r>
+        <w:proofErr w:type="spellStart"/>
+        <w:r>
+          <w:rPr>
+            <w:rStyle w:val="Hyperlink"/>
+          </w:rPr>
+          <w:t>dataset</w:t>
+        </w:r>
+        <w:proofErr w:type="spellEnd"/>
+        <w:r>
+          <w:rPr>
+            <w:rStyle w:val="Hyperlink"/>
+          </w:rPr>
+          <w:t xml:space="preserve"> </w:t>
+        </w:r>
+        <w:proofErr w:type="spellStart"/>
+        <w:r>
+          <w:rPr>
+            <w:rStyle w:val="Hyperlink"/>
+          </w:rPr>
+          <w:t>with</w:t>
+        </w:r>
+        <w:proofErr w:type="spellEnd"/>
+        <w:r>
+          <w:rPr>
+            <w:rStyle w:val="Hyperlink"/>
+          </w:rPr>
+          <w:t xml:space="preserve"> 1.6 </w:t>
+        </w:r>
+        <w:proofErr w:type="spellStart"/>
+        <w:r>
+          <w:rPr>
+            <w:rStyle w:val="Hyperlink"/>
+          </w:rPr>
+          <w:t>million</w:t>
+        </w:r>
+        <w:proofErr w:type="spellEnd"/>
+        <w:r>
+          <w:rPr>
+            <w:rStyle w:val="Hyperlink"/>
+          </w:rPr>
+          <w:t xml:space="preserve"> </w:t>
+        </w:r>
+        <w:proofErr w:type="spellStart"/>
+        <w:r>
+          <w:rPr>
+            <w:rStyle w:val="Hyperlink"/>
+          </w:rPr>
+          <w:t>tweets</w:t>
+        </w:r>
+        <w:proofErr w:type="spellEnd"/>
+        <w:r>
+          <w:rPr>
+            <w:rStyle w:val="Hyperlink"/>
+          </w:rPr>
+          <w:t xml:space="preserve"> (kaggle.com)</w:t>
         </w:r>
       </w:hyperlink>
     </w:p>
@@ -1316,12 +1424,21 @@
                                 <w:szCs w:val="20"/>
                               </w:rPr>
                             </w:pPr>
+                            <w:proofErr w:type="spellStart"/>
                             <w:r>
                               <w:rPr>
                                 <w:sz w:val="20"/>
                                 <w:szCs w:val="20"/>
                               </w:rPr>
-                              <w:t>Serving:</w:t>
+                              <w:t>Serving</w:t>
+                            </w:r>
+                            <w:proofErr w:type="spellEnd"/>
+                            <w:r>
+                              <w:rPr>
+                                <w:sz w:val="20"/>
+                                <w:szCs w:val="20"/>
+                              </w:rPr>
+                              <w:t>:</w:t>
                             </w:r>
                           </w:p>
                           <w:p>
@@ -1345,8 +1462,17 @@
                                 <w:sz w:val="20"/>
                                 <w:szCs w:val="20"/>
                               </w:rPr>
-                              <w:t>in einer MariaDB</w:t>
+                              <w:t xml:space="preserve">in einer </w:t>
                             </w:r>
+                            <w:proofErr w:type="spellStart"/>
+                            <w:r>
+                              <w:rPr>
+                                <w:sz w:val="20"/>
+                                <w:szCs w:val="20"/>
+                              </w:rPr>
+                              <w:t>MariaDB</w:t>
+                            </w:r>
+                            <w:proofErr w:type="spellEnd"/>
                           </w:p>
                         </w:txbxContent>
                       </wps:txbx>
@@ -2032,8 +2158,13 @@
       <w:r>
         <w:t xml:space="preserve"> </w:t>
       </w:r>
-      <w:r>
-        <w:t xml:space="preserve">Skaffold </w:t>
+      <w:proofErr w:type="spellStart"/>
+      <w:r>
+        <w:t>Skaffold</w:t>
+      </w:r>
+      <w:proofErr w:type="spellEnd"/>
+      <w:r>
+        <w:t xml:space="preserve"> </w:t>
       </w:r>
       <w:r>
         <w:t xml:space="preserve">entwickelt. </w:t>
@@ -2042,7 +2173,15 @@
         <w:t>Um alles Komponenten zu s</w:t>
       </w:r>
       <w:r>
-        <w:t>tarten ist deshalb nur ein Skaffold-Befehl nötig.</w:t>
+        <w:t xml:space="preserve">tarten ist deshalb nur ein </w:t>
+      </w:r>
+      <w:proofErr w:type="spellStart"/>
+      <w:r>
+        <w:t>Skaffold</w:t>
+      </w:r>
+      <w:proofErr w:type="spellEnd"/>
+      <w:r>
+        <w:t>-Befehl nötig.</w:t>
       </w:r>
     </w:p>
     <w:p>
@@ -2081,7 +2220,7 @@
         <w:t xml:space="preserve"> Bei den Beispieldaten wird der anfangs erwähnte Beispieldatensatz verwendet. Wir haben jedoch für eine bessere Beispielauswertung alle Posts herausgefiltert, welche keine </w:t>
       </w:r>
       <w:r>
-        <w:t>Hasthtags</w:t>
+        <w:t>Hashtags</w:t>
       </w:r>
       <w:r>
         <w:t xml:space="preserve"> beinhalten.</w:t>
@@ -2323,64 +2462,129 @@
     </w:p>
     <w:p>
       <w:r>
-        <w:t xml:space="preserve">Hierfür wird Apache Kafka </w:t>
-      </w:r>
-      <w:r>
-        <w:t>v</w:t>
-      </w:r>
-      <w:r>
-        <w:t>erwendet</w:t>
-      </w:r>
-      <w:r>
-        <w:t>,</w:t>
-      </w:r>
-      <w:r>
-        <w:t xml:space="preserve"> um als Big Data Mess</w:t>
-      </w:r>
-      <w:r>
-        <w:t>a</w:t>
-      </w:r>
-      <w:r>
-        <w:t xml:space="preserve">ge Queue System die Daten in </w:t>
-      </w:r>
-      <w:r>
-        <w:t xml:space="preserve">fast </w:t>
-      </w:r>
-      <w:r>
-        <w:t>Real-Time aufzunehmen und die Weiterverarbeitung zu ermöglichen.</w:t>
-      </w:r>
-      <w:r>
-        <w:t xml:space="preserve"> Dies ist für unseren Use Case von der Verarbeitungsgeschwindigkeit ausreichend und zusätzlich haben wir noch </w:t>
-      </w:r>
-      <w:r>
-        <w:t xml:space="preserve">je nach genauer Konfiguration bedingt </w:t>
-      </w:r>
-      <w:r>
-        <w:t xml:space="preserve">historische Daten zur Verfügung. Die Entkopplung von Erzeuger und Abnehmer </w:t>
-      </w:r>
-      <w:r>
-        <w:t>wird so ebenfalls verwirklicht</w:t>
-      </w:r>
-      <w:r>
-        <w:t>.</w:t>
-      </w:r>
-      <w:r>
-        <w:t xml:space="preserve"> Kafka mit der Verwaltungskomponenten Zookeeper ist zudem mit mehreren Replikas definiert.</w:t>
-      </w:r>
-    </w:p>
-    <w:p>
+        <w:t>Die Umsetzung des Ingestion-</w:t>
+      </w:r>
+      <w:proofErr w:type="spellStart"/>
+      <w:r>
+        <w:t>Layers</w:t>
+      </w:r>
+      <w:proofErr w:type="spellEnd"/>
+      <w:r>
+        <w:t xml:space="preserve"> in unserer Kappa-Architektur basiert auf der Verwendung von Apache Kafka in Verbindung mit Apache </w:t>
+      </w:r>
+      <w:proofErr w:type="spellStart"/>
+      <w:r>
+        <w:t>ZooKeeper</w:t>
+      </w:r>
+      <w:proofErr w:type="spellEnd"/>
+      <w:r>
+        <w:t xml:space="preserve"> in einem </w:t>
+      </w:r>
+      <w:proofErr w:type="spellStart"/>
+      <w:r>
+        <w:t>Kubernetes</w:t>
+      </w:r>
+      <w:proofErr w:type="spellEnd"/>
+      <w:r>
+        <w:t>-Cluster. Apache Kafka fungiert als Big Data Message Queue System und ermöglicht die Aufnahme von Daten in nahezu Echtzeit, wodurch eine effiziente Weiterverarbeitung gewährleistet wird. Diese Geschwindigkeit erfüllt unsere Anforderungen an den Use Case, und je nach genauer Konfiguration stehen uns bedingt historische Daten zur Verfügung.</w:t>
+      </w:r>
+    </w:p>
+    <w:p>
+      <w:r>
+        <w:t xml:space="preserve">Die Verwendung von Kafka in Verbindung mit </w:t>
+      </w:r>
+      <w:proofErr w:type="spellStart"/>
+      <w:r>
+        <w:t>ZooKeeper</w:t>
+      </w:r>
+      <w:proofErr w:type="spellEnd"/>
+      <w:r>
+        <w:t xml:space="preserve"> ermöglicht die Entkopplung von Erzeugern und Abnehmern, wobei Kafka mit mehreren Replikas für eine robuste Datenverfügbarkeit definiert </w:t>
+      </w:r>
       <w:r>
         <w:lastRenderedPageBreak/>
-        <w:t xml:space="preserve">Wir haben bei den Beispieldaten einen Zeitstempel und können somit mit dieser Event Time für Auswertungen arbeiten. Die Reihenfolge </w:t>
-      </w:r>
-      <w:r>
-        <w:t>p</w:t>
-      </w:r>
-      <w:r>
-        <w:t>artitions</w:t>
-      </w:r>
-      <w:r>
-        <w:t>übergreifend festzuhalten ist durch den Zeitstempel in den Daten selbst kein Problem.</w:t>
+        <w:t xml:space="preserve">ist. Das Follower-Leader-Prinzip in </w:t>
+      </w:r>
+      <w:proofErr w:type="spellStart"/>
+      <w:r>
+        <w:t>ZooKeeper</w:t>
+      </w:r>
+      <w:proofErr w:type="spellEnd"/>
+      <w:r>
+        <w:t xml:space="preserve"> gewährleistet eine zuverlässige Koordination zwischen den Kafka-Knoten.</w:t>
+      </w:r>
+    </w:p>
+    <w:p>
+      <w:r>
+        <w:t>Durch die Integration eines Zeitstempels in den Daten selbst ermöglicht uns Kafka, mit Event-Zeiten zu arbeiten. Die partitionsübergreifende Beibehaltung der Reihenfolge ist dank des Zeitstempels in den Daten selbst kein Problem. Diese Struktur unterstützt eine präzise und zeitabhängige Auswertung der Daten.</w:t>
+      </w:r>
+    </w:p>
+    <w:p>
+      <w:r>
+        <w:t xml:space="preserve">Des Weiteren bietet Kafka in Kombination mit </w:t>
+      </w:r>
+      <w:proofErr w:type="spellStart"/>
+      <w:r>
+        <w:t>ZooKeeper</w:t>
+      </w:r>
+      <w:proofErr w:type="spellEnd"/>
+      <w:r>
+        <w:t xml:space="preserve"> eine </w:t>
+      </w:r>
+      <w:r>
+        <w:t xml:space="preserve">zuverlässige Grundlage für den Datenfluss in unserer Kappa-Architektur, wobei die Flexibilität von Kafka und die Konsistenz von </w:t>
+      </w:r>
+      <w:proofErr w:type="spellStart"/>
+      <w:r>
+        <w:t>ZooKeeper</w:t>
+      </w:r>
+      <w:proofErr w:type="spellEnd"/>
+      <w:r>
+        <w:t xml:space="preserve"> für eine optimale Datenverarbeitung sorgen.</w:t>
+      </w:r>
+      <w:r>
+        <w:t xml:space="preserve"> </w:t>
+      </w:r>
+      <w:r>
+        <w:t xml:space="preserve">In unserem </w:t>
+      </w:r>
+      <w:proofErr w:type="spellStart"/>
+      <w:r>
+        <w:t>Usecase</w:t>
+      </w:r>
+      <w:proofErr w:type="spellEnd"/>
+      <w:r>
+        <w:t xml:space="preserve"> haben wir </w:t>
+      </w:r>
+      <w:proofErr w:type="spellStart"/>
+      <w:r>
+        <w:t>ZooKeeper</w:t>
+      </w:r>
+      <w:proofErr w:type="spellEnd"/>
+      <w:r>
+        <w:t xml:space="preserve"> als </w:t>
+      </w:r>
+      <w:proofErr w:type="spellStart"/>
+      <w:r>
+        <w:t>Headless</w:t>
+      </w:r>
+      <w:proofErr w:type="spellEnd"/>
+      <w:r>
+        <w:t xml:space="preserve">-Service definiert, sodass die einzelnen </w:t>
+      </w:r>
+      <w:proofErr w:type="spellStart"/>
+      <w:r>
+        <w:t>ZooKeeper</w:t>
+      </w:r>
+      <w:proofErr w:type="spellEnd"/>
+      <w:r>
+        <w:t>-Knoten direkt miteinander kommunizieren können.</w:t>
+      </w:r>
+      <w:r>
+        <w:t xml:space="preserve"> Dies hat den großen Vorteil, dass </w:t>
+      </w:r>
+      <w:r>
+        <w:t>die interne Kommunikation effizient und ohne Umwege erfolgt.</w:t>
       </w:r>
     </w:p>
     <w:p>
@@ -2429,14 +2633,27 @@
         <w:pStyle w:val="berschrift2"/>
       </w:pPr>
       <w:bookmarkStart w:id="5" w:name="_Toc153893070"/>
-      <w:r>
-        <w:t>Serving Layer</w:t>
+      <w:proofErr w:type="spellStart"/>
+      <w:r>
+        <w:t>Serving</w:t>
+      </w:r>
+      <w:proofErr w:type="spellEnd"/>
+      <w:r>
+        <w:t xml:space="preserve"> Layer</w:t>
       </w:r>
       <w:bookmarkEnd w:id="5"/>
     </w:p>
     <w:p>
       <w:r>
-        <w:t>Die in Spark vorverarbeiteten Daten werden in einer MariaDB gespeichert.</w:t>
+        <w:t xml:space="preserve">Die in Spark vorverarbeiteten Daten werden in einer </w:t>
+      </w:r>
+      <w:proofErr w:type="spellStart"/>
+      <w:r>
+        <w:t>MariaDB</w:t>
+      </w:r>
+      <w:proofErr w:type="spellEnd"/>
+      <w:r>
+        <w:t xml:space="preserve"> gespeichert.</w:t>
       </w:r>
     </w:p>
     <w:p>
@@ -2444,7 +2661,15 @@
         <w:t>Als Output-Mode wählen wir „Update Mode“. Aufgrund der Datenaggregation auf Tagesbasis</w:t>
       </w:r>
       <w:r>
-        <w:t xml:space="preserve"> können wir Append als Möglichkeit ausschließen.</w:t>
+        <w:t xml:space="preserve"> können wir </w:t>
+      </w:r>
+      <w:proofErr w:type="spellStart"/>
+      <w:r>
+        <w:t>Append</w:t>
+      </w:r>
+      <w:proofErr w:type="spellEnd"/>
+      <w:r>
+        <w:t xml:space="preserve"> als Möglichkeit ausschließen.</w:t>
       </w:r>
       <w:r>
         <w:t xml:space="preserve"> So werden neu erfasste und ausgewertete Posts mit Hashtags entsprechend passend einem Eintrag hinzugefügt.</w:t>
@@ -2636,7 +2861,138 @@
         </w:numPr>
       </w:pPr>
       <w:r>
-        <w:t>Gerade der Start und die Einigung auf eine Architektur / Deploymentmöglichkeit war etwas schwieriger. Wir wollten alles in einem Framework abbilden und haben und zwischen Helm und Skaffold schließlich für Skaffold entschieden. Dies bietet uns als Anfänger einen etwas direkteren Einstieg und ermöglicht auf für die Programmentwicklung ein einfacheres Deployment. Kafka hierin abzubilden war mit das schwierigste. Die aus der Vorlesung vorgegebene YAML- und Ordnerstruktur hat uns sehr geholfen und wurde von uns als Good Practice wiederverwendet.</w:t>
+        <w:t xml:space="preserve">Gerade der Start und die Einigung auf eine Architektur / </w:t>
+      </w:r>
+      <w:proofErr w:type="spellStart"/>
+      <w:r>
+        <w:t>Deploymentmöglichkeit</w:t>
+      </w:r>
+      <w:proofErr w:type="spellEnd"/>
+      <w:r>
+        <w:t xml:space="preserve"> war etwas schwieriger. Wir wollten alles in einem Framework abbilden und haben und zwischen Helm und </w:t>
+      </w:r>
+      <w:proofErr w:type="spellStart"/>
+      <w:r>
+        <w:t>Skaffold</w:t>
+      </w:r>
+      <w:proofErr w:type="spellEnd"/>
+      <w:r>
+        <w:t xml:space="preserve"> schließlich für </w:t>
+      </w:r>
+      <w:proofErr w:type="spellStart"/>
+      <w:r>
+        <w:t>Skaffold</w:t>
+      </w:r>
+      <w:proofErr w:type="spellEnd"/>
+      <w:r>
+        <w:t xml:space="preserve"> entschieden. Dies bietet uns als Anfänger einen etwas direkteren Einstieg und ermöglicht auf für die Programmentwicklung ein einfacheres </w:t>
+      </w:r>
+      <w:proofErr w:type="spellStart"/>
+      <w:r>
+        <w:t>Deployment</w:t>
+      </w:r>
+      <w:proofErr w:type="spellEnd"/>
+      <w:r>
+        <w:t xml:space="preserve">. </w:t>
+      </w:r>
+    </w:p>
+    <w:p>
+      <w:pPr>
+        <w:pStyle w:val="Listenabsatz"/>
+        <w:numPr>
+          <w:ilvl w:val="0"/>
+          <w:numId w:val="9"/>
+        </w:numPr>
+      </w:pPr>
+      <w:r>
+        <w:t xml:space="preserve">Die Implementierung von Kafka und </w:t>
+      </w:r>
+      <w:proofErr w:type="spellStart"/>
+      <w:r>
+        <w:t>Zookeeper</w:t>
+      </w:r>
+      <w:proofErr w:type="spellEnd"/>
+      <w:r>
+        <w:t xml:space="preserve"> stellte uns vor einige Herausforderungen. Vor allem die Konfiguration und Integration erforderte ein tiefes Verständnis der Zusammenhänge</w:t>
+      </w:r>
+      <w:r>
+        <w:t xml:space="preserve"> zwischen den Kafka-Brokern und dem </w:t>
+      </w:r>
+      <w:proofErr w:type="spellStart"/>
+      <w:r>
+        <w:t>ZooKeeper</w:t>
+      </w:r>
+      <w:proofErr w:type="spellEnd"/>
+      <w:r>
+        <w:t xml:space="preserve">-Ensemble. </w:t>
+      </w:r>
+      <w:r>
+        <w:t xml:space="preserve">Das Einstellen der optimalen Parameter und das Sicherstellen einer stabilen Kommunikation zwischen den </w:t>
+      </w:r>
+      <w:r>
+        <w:lastRenderedPageBreak/>
+        <w:t xml:space="preserve">Komponenten erforderten </w:t>
+      </w:r>
+      <w:r>
+        <w:t xml:space="preserve">eine </w:t>
+      </w:r>
+      <w:r>
+        <w:t xml:space="preserve">intensive Recherche und </w:t>
+      </w:r>
+      <w:r>
+        <w:t xml:space="preserve">einige </w:t>
+      </w:r>
+      <w:r>
+        <w:t>Testläufe.</w:t>
+      </w:r>
+      <w:r>
+        <w:t xml:space="preserve"> </w:t>
+      </w:r>
+      <w:r>
+        <w:t>In diesem Prozess lernten wir</w:t>
+      </w:r>
+      <w:r>
+        <w:t xml:space="preserve"> die Struktur der YAML-Dateien besser kennen und vor allem, wie Kafka und </w:t>
+      </w:r>
+      <w:proofErr w:type="spellStart"/>
+      <w:r>
+        <w:t>ZooKeeper</w:t>
+      </w:r>
+      <w:proofErr w:type="spellEnd"/>
+      <w:r>
+        <w:t xml:space="preserve"> zusammenarbeiten.</w:t>
+      </w:r>
+    </w:p>
+    <w:p>
+      <w:pPr>
+        <w:pStyle w:val="Listenabsatz"/>
+        <w:numPr>
+          <w:ilvl w:val="0"/>
+          <w:numId w:val="9"/>
+        </w:numPr>
+      </w:pPr>
+      <w:r>
+        <w:t>Bei der ersten Überprüfung unserer Anwendung konnten wir feststellen, dass die Anzahl der aggregierten Hashtags nicht korrekt ist. Bei der Fehlernanalyse stellten wir dann schnell fest, dass unser Python-Publisher-Pod bei Vollendung immer neustartet und so erneut die Daten in das Kafka-Topic schreibt.</w:t>
+      </w:r>
+      <w:r>
+        <w:t xml:space="preserve"> Dieses Problem konnten wir</w:t>
+      </w:r>
+      <w:r>
+        <w:t xml:space="preserve"> durch eine Endlosschleife am Ende des Programms</w:t>
+      </w:r>
+      <w:r>
+        <w:t xml:space="preserve"> beheben,</w:t>
+      </w:r>
+      <w:r>
+        <w:t xml:space="preserve"> sodass nach der letzten gesendeten Nachricht keine </w:t>
+      </w:r>
+      <w:proofErr w:type="spellStart"/>
+      <w:r>
+        <w:t>Completion</w:t>
+      </w:r>
+      <w:proofErr w:type="spellEnd"/>
+      <w:r>
+        <w:t xml:space="preserve"> erreicht wird.</w:t>
       </w:r>
     </w:p>
     <w:sectPr>

</xml_diff>

<commit_message>
Dokumentation und Screencast geupdated
</commit_message>
<xml_diff>
--- a/Laborarbeit.docx
+++ b/Laborarbeit.docx
@@ -84,58 +84,34 @@
         <w:rPr>
           <w:sz w:val="40"/>
           <w:szCs w:val="40"/>
-          <w:lang w:val="en-US"/>
         </w:rPr>
       </w:pPr>
       <w:r>
         <w:rPr>
           <w:sz w:val="40"/>
           <w:szCs w:val="40"/>
-          <w:lang w:val="en-US"/>
         </w:rPr>
         <w:t>Duale Hochschule Baden-Württemberg Center for Advanced Studies</w:t>
       </w:r>
     </w:p>
-    <w:p>
-      <w:pPr>
-        <w:rPr>
-          <w:lang w:val="en-US"/>
-        </w:rPr>
-      </w:pPr>
-    </w:p>
-    <w:p>
-      <w:pPr>
-        <w:rPr>
-          <w:lang w:val="en-US"/>
-        </w:rPr>
-      </w:pPr>
-    </w:p>
-    <w:p>
-      <w:pPr>
-        <w:rPr>
-          <w:lang w:val="en-US"/>
-        </w:rPr>
-      </w:pPr>
-    </w:p>
+    <w:p/>
+    <w:p/>
+    <w:p/>
     <w:p>
       <w:pPr>
         <w:jc w:val="center"/>
         <w:rPr>
           <w:sz w:val="32"/>
           <w:szCs w:val="32"/>
-          <w:lang w:val="en-US"/>
         </w:rPr>
       </w:pPr>
-      <w:proofErr w:type="spellStart"/>
       <w:r>
         <w:rPr>
           <w:sz w:val="32"/>
           <w:szCs w:val="32"/>
-          <w:lang w:val="en-US"/>
         </w:rPr>
         <w:t>Laborarbeit</w:t>
       </w:r>
-      <w:proofErr w:type="spellEnd"/>
     </w:p>
     <w:p>
       <w:pPr>
@@ -265,13 +241,8 @@
         <w:tab/>
       </w:r>
       <w:r>
-        <w:t xml:space="preserve">Nikola </w:t>
-      </w:r>
-      <w:proofErr w:type="spellStart"/>
-      <w:r>
-        <w:t>Mihajlovski</w:t>
-      </w:r>
-      <w:proofErr w:type="spellEnd"/>
+        <w:t>Nikola Mihajlovski</w:t>
+      </w:r>
       <w:r>
         <w:t xml:space="preserve"> (</w:t>
       </w:r>
@@ -404,7 +375,7 @@
           <w:r>
             <w:fldChar w:fldCharType="separate"/>
           </w:r>
-          <w:hyperlink w:anchor="_Toc153893065" w:history="1">
+          <w:hyperlink w:anchor="_Toc155270463" w:history="1">
             <w:r>
               <w:rPr>
                 <w:rStyle w:val="Hyperlink"/>
@@ -446,7 +417,7 @@
                 <w:noProof/>
                 <w:webHidden/>
               </w:rPr>
-              <w:instrText xml:space="preserve"> PAGEREF _Toc153893065 \h </w:instrText>
+              <w:instrText xml:space="preserve"> PAGEREF _Toc155270463 \h </w:instrText>
             </w:r>
             <w:r>
               <w:rPr>
@@ -490,7 +461,7 @@
               <w:lang w:eastAsia="de-DE"/>
             </w:rPr>
           </w:pPr>
-          <w:hyperlink w:anchor="_Toc153893066" w:history="1">
+          <w:hyperlink w:anchor="_Toc155270464" w:history="1">
             <w:r>
               <w:rPr>
                 <w:rStyle w:val="Hyperlink"/>
@@ -532,7 +503,7 @@
                 <w:noProof/>
                 <w:webHidden/>
               </w:rPr>
-              <w:instrText xml:space="preserve"> PAGEREF _Toc153893066 \h </w:instrText>
+              <w:instrText xml:space="preserve"> PAGEREF _Toc155270464 \h </w:instrText>
             </w:r>
             <w:r>
               <w:rPr>
@@ -576,11 +547,12 @@
               <w:lang w:eastAsia="de-DE"/>
             </w:rPr>
           </w:pPr>
-          <w:hyperlink w:anchor="_Toc153893067" w:history="1">
+          <w:hyperlink w:anchor="_Toc155270465" w:history="1">
             <w:r>
               <w:rPr>
                 <w:rStyle w:val="Hyperlink"/>
                 <w:noProof/>
+                <w:lang w:val="en-GB"/>
               </w:rPr>
               <w:t>2.1</w:t>
             </w:r>
@@ -618,7 +590,7 @@
                 <w:noProof/>
                 <w:webHidden/>
               </w:rPr>
-              <w:instrText xml:space="preserve"> PAGEREF _Toc153893067 \h </w:instrText>
+              <w:instrText xml:space="preserve"> PAGEREF _Toc155270465 \h </w:instrText>
             </w:r>
             <w:r>
               <w:rPr>
@@ -662,7 +634,7 @@
               <w:lang w:eastAsia="de-DE"/>
             </w:rPr>
           </w:pPr>
-          <w:hyperlink w:anchor="_Toc153893068" w:history="1">
+          <w:hyperlink w:anchor="_Toc155270466" w:history="1">
             <w:r>
               <w:rPr>
                 <w:rStyle w:val="Hyperlink"/>
@@ -704,7 +676,7 @@
                 <w:noProof/>
                 <w:webHidden/>
               </w:rPr>
-              <w:instrText xml:space="preserve"> PAGEREF _Toc153893068 \h </w:instrText>
+              <w:instrText xml:space="preserve"> PAGEREF _Toc155270466 \h </w:instrText>
             </w:r>
             <w:r>
               <w:rPr>
@@ -748,7 +720,7 @@
               <w:lang w:eastAsia="de-DE"/>
             </w:rPr>
           </w:pPr>
-          <w:hyperlink w:anchor="_Toc153893069" w:history="1">
+          <w:hyperlink w:anchor="_Toc155270467" w:history="1">
             <w:r>
               <w:rPr>
                 <w:rStyle w:val="Hyperlink"/>
@@ -790,7 +762,7 @@
                 <w:noProof/>
                 <w:webHidden/>
               </w:rPr>
-              <w:instrText xml:space="preserve"> PAGEREF _Toc153893069 \h </w:instrText>
+              <w:instrText xml:space="preserve"> PAGEREF _Toc155270467 \h </w:instrText>
             </w:r>
             <w:r>
               <w:rPr>
@@ -810,7 +782,7 @@
                 <w:noProof/>
                 <w:webHidden/>
               </w:rPr>
-              <w:t>1</w:t>
+              <w:t>2</w:t>
             </w:r>
             <w:r>
               <w:rPr>
@@ -834,7 +806,7 @@
               <w:lang w:eastAsia="de-DE"/>
             </w:rPr>
           </w:pPr>
-          <w:hyperlink w:anchor="_Toc153893070" w:history="1">
+          <w:hyperlink w:anchor="_Toc155270468" w:history="1">
             <w:r>
               <w:rPr>
                 <w:rStyle w:val="Hyperlink"/>
@@ -876,7 +848,7 @@
                 <w:noProof/>
                 <w:webHidden/>
               </w:rPr>
-              <w:instrText xml:space="preserve"> PAGEREF _Toc153893070 \h </w:instrText>
+              <w:instrText xml:space="preserve"> PAGEREF _Toc155270468 \h </w:instrText>
             </w:r>
             <w:r>
               <w:rPr>
@@ -896,7 +868,7 @@
                 <w:noProof/>
                 <w:webHidden/>
               </w:rPr>
-              <w:t>1</w:t>
+              <w:t>2</w:t>
             </w:r>
             <w:r>
               <w:rPr>
@@ -920,7 +892,7 @@
               <w:lang w:eastAsia="de-DE"/>
             </w:rPr>
           </w:pPr>
-          <w:hyperlink w:anchor="_Toc153893071" w:history="1">
+          <w:hyperlink w:anchor="_Toc155270469" w:history="1">
             <w:r>
               <w:rPr>
                 <w:rStyle w:val="Hyperlink"/>
@@ -962,7 +934,7 @@
                 <w:noProof/>
                 <w:webHidden/>
               </w:rPr>
-              <w:instrText xml:space="preserve"> PAGEREF _Toc153893071 \h </w:instrText>
+              <w:instrText xml:space="preserve"> PAGEREF _Toc155270469 \h </w:instrText>
             </w:r>
             <w:r>
               <w:rPr>
@@ -982,7 +954,7 @@
                 <w:noProof/>
                 <w:webHidden/>
               </w:rPr>
-              <w:t>1</w:t>
+              <w:t>2</w:t>
             </w:r>
             <w:r>
               <w:rPr>
@@ -1020,14 +992,25 @@
       <w:pPr>
         <w:pStyle w:val="berschrift1"/>
       </w:pPr>
-      <w:bookmarkStart w:id="0" w:name="_Toc153893065"/>
+      <w:bookmarkStart w:id="0" w:name="_Toc155270463"/>
       <w:r>
         <w:lastRenderedPageBreak/>
-        <w:t>Use Case Beschreibung</w:t>
+        <w:t>Use Case</w:t>
       </w:r>
       <w:bookmarkEnd w:id="0"/>
     </w:p>
     <w:p>
+      <w:pPr>
+        <w:pStyle w:val="berschrift2"/>
+      </w:pPr>
+      <w:r>
+        <w:t>Beschreibung</w:t>
+      </w:r>
+    </w:p>
+    <w:p>
+      <w:pPr>
+        <w:spacing w:after="0"/>
+      </w:pPr>
       <w:r>
         <w:t xml:space="preserve">Unser </w:t>
       </w:r>
@@ -1044,13 +1027,7 @@
         <w:t xml:space="preserve"> C</w:t>
       </w:r>
       <w:r>
-        <w:t xml:space="preserve">ase bezieht sich auf die Auswertung von Social Media Posts auf der ehemaligen Plattform Twitter. Die Auswertung umfasst die </w:t>
-      </w:r>
-      <w:r>
-        <w:t>Microbatch</w:t>
-      </w:r>
-      <w:r>
-        <w:t xml:space="preserve">-Verarbeitung simulierter abgesetzter Posts und </w:t>
+        <w:t xml:space="preserve">ase bezieht sich auf die Auswertung von Social Media Posts auf der ehemaligen Plattform Twitter. Die Auswertung umfasst die Verarbeitung simulierter abgesetzter Posts und </w:t>
       </w:r>
       <w:r>
         <w:t>das Aggregieren</w:t>
@@ -1080,18 +1057,16 @@
         <w:t xml:space="preserve"> </w:t>
       </w:r>
       <w:r>
-        <w:t xml:space="preserve">Somit kann z.B. eine </w:t>
-      </w:r>
-      <w:proofErr w:type="gramStart"/>
-      <w:r>
-        <w:t>Übersicht</w:t>
-      </w:r>
-      <w:proofErr w:type="gramEnd"/>
-      <w:r>
-        <w:t xml:space="preserve"> über die am meisten Verwendeten Hashtags erstellt werden. </w:t>
-      </w:r>
-      <w:r>
-        <w:t>Als Beispieldaten wird folgende</w:t>
+        <w:t xml:space="preserve">Somit kann z.B. eine Übersicht über die am meisten Verwendeten Hashtags erstellt werden. </w:t>
+      </w:r>
+      <w:r>
+        <w:t xml:space="preserve">Als </w:t>
+      </w:r>
+      <w:r>
+        <w:t>kleine Beispieldatei zusätzlich zu eigenständig absetzbaren Posts</w:t>
+      </w:r>
+      <w:r>
+        <w:t xml:space="preserve"> wird folgende</w:t>
       </w:r>
       <w:r>
         <w:t>r</w:t>
@@ -1113,77 +1088,280 @@
       </w:r>
     </w:p>
     <w:p>
+      <w:pPr>
+        <w:rPr>
+          <w:rStyle w:val="Hyperlink"/>
+        </w:rPr>
+      </w:pPr>
       <w:hyperlink r:id="rId16" w:history="1">
         <w:r>
           <w:rPr>
             <w:rStyle w:val="Hyperlink"/>
           </w:rPr>
-          <w:t xml:space="preserve">Sentiment140 </w:t>
+          <w:t>Sentiment140 dataset with 1.6 million tweets (kaggle.com)</w:t>
         </w:r>
-        <w:proofErr w:type="spellStart"/>
+      </w:hyperlink>
+    </w:p>
+    <w:p>
+      <w:pPr>
+        <w:pStyle w:val="berschrift2"/>
+      </w:pPr>
+      <w:r>
+        <w:t>Laborarbeit</w:t>
+      </w:r>
+    </w:p>
+    <w:p>
+      <w:pPr>
+        <w:spacing w:after="0"/>
+      </w:pPr>
+      <w:r>
+        <w:t xml:space="preserve">Die Laborarbeit inklusive auch dieses Word-Dokuments noch einmal finden Sie in unserem </w:t>
+      </w:r>
+      <w:r>
+        <w:t xml:space="preserve">öffentlichen </w:t>
+      </w:r>
+      <w:r>
+        <w:t>Git-Repository unter</w:t>
+      </w:r>
+      <w:r>
+        <w:t>:</w:t>
+      </w:r>
+    </w:p>
+    <w:p>
+      <w:hyperlink r:id="rId17" w:history="1">
         <w:r>
           <w:rPr>
             <w:rStyle w:val="Hyperlink"/>
+            <w:lang w:val="en-GB"/>
           </w:rPr>
-          <w:t>dataset</w:t>
+          <w:t>nikosauter/bde_backend: Big Data Engineering Backend Lab Work (github.com)</w:t>
         </w:r>
-        <w:proofErr w:type="spellEnd"/>
+      </w:hyperlink>
+    </w:p>
+    <w:p>
+      <w:r>
+        <w:t>Das gesamte System</w:t>
+      </w:r>
+      <w:r>
+        <w:t xml:space="preserve"> wird </w:t>
+      </w:r>
+      <w:r>
+        <w:t>mit Hilfe von</w:t>
+      </w:r>
+      <w:r>
+        <w:t xml:space="preserve"> Skaffold </w:t>
+      </w:r>
+      <w:r>
+        <w:t xml:space="preserve">entwickelt. </w:t>
+      </w:r>
+      <w:r>
+        <w:t>Um alle Komponenten zu s</w:t>
+      </w:r>
+      <w:r>
+        <w:t>tarten ist deshalb nur ein Skaffold-Befehl nötig.</w:t>
+      </w:r>
+      <w:r>
+        <w:t xml:space="preserve"> Die Skaffold-Yaml ist im Oberverzeichnis zu finden. Darunter ist ein Order „k8s“, in dem sich die Yaml-Dateien für die Kubernetes-Pods befinden. Ergänzend zu manchen Pods sind Dockerfiles, Programme und Dateien in entsprechend weiteren Ordnern zu finden.</w:t>
+      </w:r>
+    </w:p>
+    <w:p>
+      <w:r>
+        <w:t>Zum Ausführen sind folgende Befehle nötig:</w:t>
+      </w:r>
+    </w:p>
+    <w:p>
+      <w:pPr>
+        <w:spacing w:after="0"/>
+      </w:pPr>
+      <w:r>
+        <w:t>Vorbedingungen:</w:t>
+      </w:r>
+    </w:p>
+    <w:p>
+      <w:pPr>
+        <w:pStyle w:val="Listenabsatz"/>
+        <w:numPr>
+          <w:ilvl w:val="0"/>
+          <w:numId w:val="11"/>
+        </w:numPr>
+        <w:spacing w:after="0"/>
+      </w:pPr>
+      <w:r>
+        <w:t>Docker ist gestartet</w:t>
+      </w:r>
+    </w:p>
+    <w:p>
+      <w:pPr>
+        <w:pStyle w:val="Listenabsatz"/>
+        <w:numPr>
+          <w:ilvl w:val="0"/>
+          <w:numId w:val="11"/>
+        </w:numPr>
+      </w:pPr>
+      <w:r>
+        <w:t>Minikube ist gestartet</w:t>
+      </w:r>
+    </w:p>
+    <w:p>
+      <w:pPr>
+        <w:pStyle w:val="Listenabsatz"/>
+        <w:numPr>
+          <w:ilvl w:val="1"/>
+          <w:numId w:val="11"/>
+        </w:numPr>
+      </w:pPr>
+      <w:r>
+        <w:t>Minikube start -&gt; für bestehenden Container</w:t>
+      </w:r>
+    </w:p>
+    <w:p>
+      <w:pPr>
+        <w:pStyle w:val="Listenabsatz"/>
+        <w:numPr>
+          <w:ilvl w:val="1"/>
+          <w:numId w:val="11"/>
+        </w:numPr>
+        <w:rPr>
+          <w:lang w:val="en-GB"/>
+        </w:rPr>
+      </w:pPr>
+      <w:r>
+        <w:rPr>
+          <w:lang w:val="en-GB"/>
+        </w:rPr>
+        <w:t xml:space="preserve">Minikube start –addons=ingress </w:t>
+      </w:r>
+      <w:r>
+        <w:rPr>
+          <w:lang w:val="en-GB"/>
+        </w:rPr>
+        <w:t>–</w:t>
+      </w:r>
+      <w:r>
+        <w:rPr>
+          <w:lang w:val="en-GB"/>
+        </w:rPr>
+        <w:t>m</w:t>
+      </w:r>
+      <w:r>
+        <w:rPr>
+          <w:lang w:val="en-GB"/>
+        </w:rPr>
+        <w:t>emory 7000 –cpus 6 -&gt; für neuen Container</w:t>
+      </w:r>
+    </w:p>
+    <w:p>
+      <w:pPr>
+        <w:spacing w:after="0"/>
+        <w:rPr>
+          <w:lang w:val="en-GB"/>
+        </w:rPr>
+      </w:pPr>
+      <w:r>
+        <w:rPr>
+          <w:lang w:val="en-GB"/>
+        </w:rPr>
+        <w:t>Start:</w:t>
+      </w:r>
+    </w:p>
+    <w:p>
+      <w:pPr>
+        <w:pStyle w:val="Listenabsatz"/>
+        <w:numPr>
+          <w:ilvl w:val="0"/>
+          <w:numId w:val="12"/>
+        </w:numPr>
+      </w:pPr>
+      <w:r>
+        <w:t>Navigieren in das Verzeichnis d</w:t>
+      </w:r>
+      <w:r>
+        <w:t>er Laborarbeit, in der die Skaffold.yaml-Datei liegt</w:t>
+      </w:r>
+    </w:p>
+    <w:p>
+      <w:pPr>
+        <w:pStyle w:val="Listenabsatz"/>
+        <w:numPr>
+          <w:ilvl w:val="0"/>
+          <w:numId w:val="12"/>
+        </w:numPr>
+      </w:pPr>
+      <w:r>
+        <w:t>skaffold dev</w:t>
+      </w:r>
+    </w:p>
+    <w:p>
+      <w:pPr>
+        <w:pStyle w:val="Listenabsatz"/>
+        <w:numPr>
+          <w:ilvl w:val="0"/>
+          <w:numId w:val="12"/>
+        </w:numPr>
+      </w:pPr>
+      <w:r>
+        <w:t>minikube tunnel (in einer neuen Shell)</w:t>
+      </w:r>
+    </w:p>
+    <w:p>
+      <w:pPr>
+        <w:pStyle w:val="Listenabsatz"/>
+        <w:numPr>
+          <w:ilvl w:val="0"/>
+          <w:numId w:val="12"/>
+        </w:numPr>
+      </w:pPr>
+      <w:hyperlink r:id="rId18" w:history="1">
         <w:r>
           <w:rPr>
             <w:rStyle w:val="Hyperlink"/>
+            <w:rFonts w:ascii="Calibri" w:hAnsi="Calibri" w:cs="Calibri"/>
           </w:rPr>
-          <w:t xml:space="preserve"> </w:t>
-        </w:r>
-        <w:proofErr w:type="spellStart"/>
-        <w:r>
-          <w:rPr>
-            <w:rStyle w:val="Hyperlink"/>
-          </w:rPr>
-          <w:t>with</w:t>
-        </w:r>
-        <w:proofErr w:type="spellEnd"/>
-        <w:r>
-          <w:rPr>
-            <w:rStyle w:val="Hyperlink"/>
-          </w:rPr>
-          <w:t xml:space="preserve"> 1.6 </w:t>
-        </w:r>
-        <w:proofErr w:type="spellStart"/>
-        <w:r>
-          <w:rPr>
-            <w:rStyle w:val="Hyperlink"/>
-          </w:rPr>
-          <w:t>million</w:t>
-        </w:r>
-        <w:proofErr w:type="spellEnd"/>
-        <w:r>
-          <w:rPr>
-            <w:rStyle w:val="Hyperlink"/>
-          </w:rPr>
-          <w:t xml:space="preserve"> </w:t>
-        </w:r>
-        <w:proofErr w:type="spellStart"/>
-        <w:r>
-          <w:rPr>
-            <w:rStyle w:val="Hyperlink"/>
-          </w:rPr>
-          <w:t>tweets</w:t>
-        </w:r>
-        <w:proofErr w:type="spellEnd"/>
-        <w:r>
-          <w:rPr>
-            <w:rStyle w:val="Hyperlink"/>
-          </w:rPr>
-          <w:t xml:space="preserve"> (kaggle.com)</w:t>
+          <w:t>http://localhost/trending</w:t>
         </w:r>
       </w:hyperlink>
+      <w:r>
+        <w:rPr>
+          <w:rFonts w:ascii="Calibri" w:hAnsi="Calibri" w:cs="Calibri"/>
+        </w:rPr>
+        <w:t xml:space="preserve"> in</w:t>
+      </w:r>
+      <w:r>
+        <w:rPr>
+          <w:rFonts w:ascii="Calibri" w:hAnsi="Calibri" w:cs="Calibri"/>
+        </w:rPr>
+        <w:t xml:space="preserve"> ein</w:t>
+      </w:r>
+      <w:r>
+        <w:rPr>
+          <w:rFonts w:ascii="Calibri" w:hAnsi="Calibri" w:cs="Calibri"/>
+        </w:rPr>
+        <w:t>em Browser aufrufen</w:t>
+      </w:r>
+    </w:p>
+    <w:p>
+      <w:r>
+        <w:t xml:space="preserve">Eine Bildschirmaufnahme dieses Prozesses finden Sie in der </w:t>
+      </w:r>
+      <w:r>
+        <w:t>Screencast_Use_Case.gif</w:t>
+      </w:r>
+      <w:r>
+        <w:t>-Datei, welche sich ebenfalls im Git-Repository befindet.</w:t>
+      </w:r>
+    </w:p>
+    <w:p>
+      <w:r>
+        <w:br w:type="page"/>
+      </w:r>
     </w:p>
     <w:p>
       <w:pPr>
         <w:pStyle w:val="berschrift1"/>
       </w:pPr>
-      <w:bookmarkStart w:id="1" w:name="_Toc153893066"/>
-      <w:r>
+      <w:bookmarkStart w:id="1" w:name="_Toc155270464"/>
+      <w:r>
+        <w:lastRenderedPageBreak/>
         <w:t>Aufbau</w:t>
       </w:r>
       <w:bookmarkEnd w:id="1"/>
@@ -1219,7 +1397,7 @@
         <mc:AlternateContent>
           <mc:Choice Requires="wps">
             <w:drawing>
-              <wp:anchor distT="0" distB="0" distL="114300" distR="114300" simplePos="0" relativeHeight="251663360" behindDoc="0" locked="0" layoutInCell="1" allowOverlap="1" wp14:anchorId="02A8CE34" wp14:editId="23CF2F33">
+              <wp:anchor distT="0" distB="0" distL="114300" distR="114300" simplePos="0" relativeHeight="251663360" behindDoc="0" locked="0" layoutInCell="1" allowOverlap="1" wp14:anchorId="02A8CE34" wp14:editId="4C53630C">
                 <wp:simplePos x="0" y="0"/>
                 <wp:positionH relativeFrom="margin">
                   <wp:posOffset>2961005</wp:posOffset>
@@ -1227,8 +1405,8 @@
                 <wp:positionV relativeFrom="paragraph">
                   <wp:posOffset>9525</wp:posOffset>
                 </wp:positionV>
-                <wp:extent cx="1296000" cy="1116000"/>
-                <wp:effectExtent l="0" t="0" r="19050" b="27305"/>
+                <wp:extent cx="1296000" cy="1296000"/>
+                <wp:effectExtent l="0" t="0" r="0" b="0"/>
                 <wp:wrapNone/>
                 <wp:docPr id="1967098313" name="Rechteck 1"/>
                 <wp:cNvGraphicFramePr/>
@@ -1239,11 +1417,14 @@
                       <wps:spPr>
                         <a:xfrm>
                           <a:off x="0" y="0"/>
-                          <a:ext cx="1296000" cy="1116000"/>
+                          <a:ext cx="1296000" cy="1296000"/>
                         </a:xfrm>
                         <a:prstGeom prst="rect">
                           <a:avLst/>
                         </a:prstGeom>
+                        <a:ln>
+                          <a:noFill/>
+                        </a:ln>
                       </wps:spPr>
                       <wps:style>
                         <a:lnRef idx="2">
@@ -1319,7 +1500,7 @@
           </mc:Choice>
           <mc:Fallback>
             <w:pict>
-              <v:rect w14:anchorId="02A8CE34" id="Rechteck 1" o:spid="_x0000_s1026" style="position:absolute;margin-left:233.15pt;margin-top:.75pt;width:102.05pt;height:87.85pt;z-index:251663360;visibility:visible;mso-wrap-style:square;mso-width-percent:0;mso-height-percent:0;mso-wrap-distance-left:9pt;mso-wrap-distance-top:0;mso-wrap-distance-right:9pt;mso-wrap-distance-bottom:0;mso-position-horizontal:absolute;mso-position-horizontal-relative:margin;mso-position-vertical:absolute;mso-position-vertical-relative:text;mso-width-percent:0;mso-height-percent:0;mso-width-relative:margin;mso-height-relative:margin;v-text-anchor:middle" o:gfxdata="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" fillcolor="#4472c4 [3204]" strokecolor="#09101d [484]" strokeweight="1pt">
+              <v:rect w14:anchorId="02A8CE34" id="Rechteck 1" o:spid="_x0000_s1026" style="position:absolute;margin-left:233.15pt;margin-top:.75pt;width:102.05pt;height:102.05pt;z-index:251663360;visibility:visible;mso-wrap-style:square;mso-width-percent:0;mso-height-percent:0;mso-wrap-distance-left:9pt;mso-wrap-distance-top:0;mso-wrap-distance-right:9pt;mso-wrap-distance-bottom:0;mso-position-horizontal:absolute;mso-position-horizontal-relative:margin;mso-position-vertical:absolute;mso-position-vertical-relative:text;mso-width-percent:0;mso-height-percent:0;mso-width-relative:margin;mso-height-relative:margin;v-text-anchor:middle" o:gfxdata="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" fillcolor="#4472c4 [3204]" stroked="f" strokeweight="1pt">
                 <v:textbox>
                   <w:txbxContent>
                     <w:p>
@@ -1371,7 +1552,7 @@
         <mc:AlternateContent>
           <mc:Choice Requires="wps">
             <w:drawing>
-              <wp:anchor distT="0" distB="0" distL="114300" distR="114300" simplePos="0" relativeHeight="251665408" behindDoc="0" locked="0" layoutInCell="1" allowOverlap="1" wp14:anchorId="6F02C04D" wp14:editId="77E39359">
+              <wp:anchor distT="0" distB="0" distL="114300" distR="114300" simplePos="0" relativeHeight="251665408" behindDoc="0" locked="0" layoutInCell="1" allowOverlap="1" wp14:anchorId="6F02C04D" wp14:editId="360B9EB3">
                 <wp:simplePos x="0" y="0"/>
                 <wp:positionH relativeFrom="margin">
                   <wp:posOffset>4445635</wp:posOffset>
@@ -1379,8 +1560,8 @@
                 <wp:positionV relativeFrom="paragraph">
                   <wp:posOffset>10795</wp:posOffset>
                 </wp:positionV>
-                <wp:extent cx="1296000" cy="1116000"/>
-                <wp:effectExtent l="0" t="0" r="19050" b="27305"/>
+                <wp:extent cx="1296000" cy="1296000"/>
+                <wp:effectExtent l="0" t="0" r="0" b="0"/>
                 <wp:wrapNone/>
                 <wp:docPr id="2115698505" name="Rechteck 1"/>
                 <wp:cNvGraphicFramePr/>
@@ -1391,11 +1572,14 @@
                       <wps:spPr>
                         <a:xfrm>
                           <a:off x="0" y="0"/>
-                          <a:ext cx="1296000" cy="1116000"/>
+                          <a:ext cx="1296000" cy="1296000"/>
                         </a:xfrm>
                         <a:prstGeom prst="rect">
                           <a:avLst/>
                         </a:prstGeom>
+                        <a:ln>
+                          <a:noFill/>
+                        </a:ln>
                       </wps:spPr>
                       <wps:style>
                         <a:lnRef idx="2">
@@ -1424,21 +1608,12 @@
                                 <w:szCs w:val="20"/>
                               </w:rPr>
                             </w:pPr>
-                            <w:proofErr w:type="spellStart"/>
                             <w:r>
                               <w:rPr>
                                 <w:sz w:val="20"/>
                                 <w:szCs w:val="20"/>
                               </w:rPr>
-                              <w:t>Serving</w:t>
-                            </w:r>
-                            <w:proofErr w:type="spellEnd"/>
-                            <w:r>
-                              <w:rPr>
-                                <w:sz w:val="20"/>
-                                <w:szCs w:val="20"/>
-                              </w:rPr>
-                              <w:t>:</w:t>
+                              <w:t>Serving:</w:t>
                             </w:r>
                           </w:p>
                           <w:p>
@@ -1462,17 +1637,8 @@
                                 <w:sz w:val="20"/>
                                 <w:szCs w:val="20"/>
                               </w:rPr>
-                              <w:t xml:space="preserve">in einer </w:t>
+                              <w:t>in einer MariaDB</w:t>
                             </w:r>
-                            <w:proofErr w:type="spellStart"/>
-                            <w:r>
-                              <w:rPr>
-                                <w:sz w:val="20"/>
-                                <w:szCs w:val="20"/>
-                              </w:rPr>
-                              <w:t>MariaDB</w:t>
-                            </w:r>
-                            <w:proofErr w:type="spellEnd"/>
                           </w:p>
                         </w:txbxContent>
                       </wps:txbx>
@@ -1496,7 +1662,7 @@
           </mc:Choice>
           <mc:Fallback>
             <w:pict>
-              <v:rect w14:anchorId="6F02C04D" id="_x0000_s1027" style="position:absolute;margin-left:350.05pt;margin-top:.85pt;width:102.05pt;height:87.85pt;z-index:251665408;visibility:visible;mso-wrap-style:square;mso-width-percent:0;mso-height-percent:0;mso-wrap-distance-left:9pt;mso-wrap-distance-top:0;mso-wrap-distance-right:9pt;mso-wrap-distance-bottom:0;mso-position-horizontal:absolute;mso-position-horizontal-relative:margin;mso-position-vertical:absolute;mso-position-vertical-relative:text;mso-width-percent:0;mso-height-percent:0;mso-width-relative:margin;mso-height-relative:margin;v-text-anchor:middle" o:gfxdata="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" fillcolor="#4472c4 [3204]" strokecolor="#09101d [484]" strokeweight="1pt">
+              <v:rect w14:anchorId="6F02C04D" id="_x0000_s1027" style="position:absolute;margin-left:350.05pt;margin-top:.85pt;width:102.05pt;height:102.05pt;z-index:251665408;visibility:visible;mso-wrap-style:square;mso-width-percent:0;mso-height-percent:0;mso-wrap-distance-left:9pt;mso-wrap-distance-top:0;mso-wrap-distance-right:9pt;mso-wrap-distance-bottom:0;mso-position-horizontal:absolute;mso-position-horizontal-relative:margin;mso-position-vertical:absolute;mso-position-vertical-relative:text;mso-width-percent:0;mso-height-percent:0;mso-width-relative:margin;mso-height-relative:margin;v-text-anchor:middle" o:gfxdata="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" fillcolor="#4472c4 [3204]" stroked="f" strokeweight="1pt">
                 <v:textbox>
                   <w:txbxContent>
                     <w:p>
@@ -1555,7 +1721,7 @@
         <mc:AlternateContent>
           <mc:Choice Requires="wps">
             <w:drawing>
-              <wp:anchor distT="0" distB="0" distL="114300" distR="114300" simplePos="0" relativeHeight="251661312" behindDoc="0" locked="0" layoutInCell="1" allowOverlap="1" wp14:anchorId="66308040" wp14:editId="7098BA3C">
+              <wp:anchor distT="0" distB="0" distL="114300" distR="114300" simplePos="0" relativeHeight="251661312" behindDoc="0" locked="0" layoutInCell="1" allowOverlap="1" wp14:anchorId="66308040" wp14:editId="0BAB7926">
                 <wp:simplePos x="0" y="0"/>
                 <wp:positionH relativeFrom="margin">
                   <wp:posOffset>1479550</wp:posOffset>
@@ -1563,8 +1729,8 @@
                 <wp:positionV relativeFrom="paragraph">
                   <wp:posOffset>9525</wp:posOffset>
                 </wp:positionV>
-                <wp:extent cx="1296000" cy="1116000"/>
-                <wp:effectExtent l="0" t="0" r="19050" b="27305"/>
+                <wp:extent cx="1296000" cy="1296000"/>
+                <wp:effectExtent l="0" t="0" r="0" b="0"/>
                 <wp:wrapNone/>
                 <wp:docPr id="2140906183" name="Rechteck 1"/>
                 <wp:cNvGraphicFramePr/>
@@ -1575,11 +1741,14 @@
                       <wps:spPr>
                         <a:xfrm>
                           <a:off x="0" y="0"/>
-                          <a:ext cx="1296000" cy="1116000"/>
+                          <a:ext cx="1296000" cy="1296000"/>
                         </a:xfrm>
                         <a:prstGeom prst="rect">
                           <a:avLst/>
                         </a:prstGeom>
+                        <a:ln>
+                          <a:noFill/>
+                        </a:ln>
                       </wps:spPr>
                       <wps:style>
                         <a:lnRef idx="2">
@@ -1683,7 +1852,7 @@
           </mc:Choice>
           <mc:Fallback>
             <w:pict>
-              <v:rect w14:anchorId="66308040" id="_x0000_s1028" style="position:absolute;margin-left:116.5pt;margin-top:.75pt;width:102.05pt;height:87.85pt;z-index:251661312;visibility:visible;mso-wrap-style:square;mso-width-percent:0;mso-height-percent:0;mso-wrap-distance-left:9pt;mso-wrap-distance-top:0;mso-wrap-distance-right:9pt;mso-wrap-distance-bottom:0;mso-position-horizontal:absolute;mso-position-horizontal-relative:margin;mso-position-vertical:absolute;mso-position-vertical-relative:text;mso-width-percent:0;mso-height-percent:0;mso-width-relative:margin;mso-height-relative:margin;v-text-anchor:middle" o:gfxdata="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" fillcolor="#4472c4 [3204]" strokecolor="#09101d [484]" strokeweight="1pt">
+              <v:rect w14:anchorId="66308040" id="_x0000_s1028" style="position:absolute;margin-left:116.5pt;margin-top:.75pt;width:102.05pt;height:102.05pt;z-index:251661312;visibility:visible;mso-wrap-style:square;mso-width-percent:0;mso-height-percent:0;mso-wrap-distance-left:9pt;mso-wrap-distance-top:0;mso-wrap-distance-right:9pt;mso-wrap-distance-bottom:0;mso-position-horizontal:absolute;mso-position-horizontal-relative:margin;mso-position-vertical:absolute;mso-position-vertical-relative:text;mso-width-percent:0;mso-height-percent:0;mso-width-relative:margin;mso-height-relative:margin;v-text-anchor:middle" o:gfxdata="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" fillcolor="#4472c4 [3204]" stroked="f" strokeweight="1pt">
                 <v:textbox>
                   <w:txbxContent>
                     <w:p>
@@ -1763,7 +1932,7 @@
         <mc:AlternateContent>
           <mc:Choice Requires="wps">
             <w:drawing>
-              <wp:anchor distT="0" distB="0" distL="114300" distR="114300" simplePos="0" relativeHeight="251659264" behindDoc="0" locked="0" layoutInCell="1" allowOverlap="1" wp14:anchorId="5C217880" wp14:editId="13D073BF">
+              <wp:anchor distT="0" distB="0" distL="114300" distR="114300" simplePos="0" relativeHeight="251659264" behindDoc="0" locked="0" layoutInCell="1" allowOverlap="1" wp14:anchorId="5C217880" wp14:editId="0FE97EA0">
                 <wp:simplePos x="0" y="0"/>
                 <wp:positionH relativeFrom="margin">
                   <wp:posOffset>0</wp:posOffset>
@@ -1771,8 +1940,8 @@
                 <wp:positionV relativeFrom="paragraph">
                   <wp:posOffset>8890</wp:posOffset>
                 </wp:positionV>
-                <wp:extent cx="1296000" cy="1116000"/>
-                <wp:effectExtent l="0" t="0" r="19050" b="27305"/>
+                <wp:extent cx="1296000" cy="1296000"/>
+                <wp:effectExtent l="0" t="0" r="0" b="0"/>
                 <wp:wrapNone/>
                 <wp:docPr id="475340441" name="Rechteck 1"/>
                 <wp:cNvGraphicFramePr/>
@@ -1783,11 +1952,14 @@
                       <wps:spPr>
                         <a:xfrm>
                           <a:off x="0" y="0"/>
-                          <a:ext cx="1296000" cy="1116000"/>
+                          <a:ext cx="1296000" cy="1296000"/>
                         </a:xfrm>
                         <a:prstGeom prst="rect">
                           <a:avLst/>
                         </a:prstGeom>
+                        <a:ln>
+                          <a:noFill/>
+                        </a:ln>
                       </wps:spPr>
                       <wps:style>
                         <a:lnRef idx="2">
@@ -1877,7 +2049,7 @@
           </mc:Choice>
           <mc:Fallback>
             <w:pict>
-              <v:rect w14:anchorId="5C217880" id="_x0000_s1029" style="position:absolute;margin-left:0;margin-top:.7pt;width:102.05pt;height:87.85pt;z-index:251659264;visibility:visible;mso-wrap-style:square;mso-width-percent:0;mso-height-percent:0;mso-wrap-distance-left:9pt;mso-wrap-distance-top:0;mso-wrap-distance-right:9pt;mso-wrap-distance-bottom:0;mso-position-horizontal:absolute;mso-position-horizontal-relative:margin;mso-position-vertical:absolute;mso-position-vertical-relative:text;mso-width-percent:0;mso-height-percent:0;mso-width-relative:margin;mso-height-relative:margin;v-text-anchor:middle" o:gfxdata="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" fillcolor="#4472c4 [3204]" strokecolor="#09101d [484]" strokeweight="1pt">
+              <v:rect w14:anchorId="5C217880" id="_x0000_s1029" style="position:absolute;margin-left:0;margin-top:.7pt;width:102.05pt;height:102.05pt;z-index:251659264;visibility:visible;mso-wrap-style:square;mso-width-percent:0;mso-height-percent:0;mso-wrap-distance-left:9pt;mso-wrap-distance-top:0;mso-wrap-distance-right:9pt;mso-wrap-distance-bottom:0;mso-position-horizontal:absolute;mso-position-horizontal-relative:margin;mso-position-vertical:absolute;mso-position-vertical-relative:text;mso-width-percent:0;mso-height-percent:0;mso-width-relative:margin;mso-height-relative:margin;v-text-anchor:middle" o:gfxdata="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" fillcolor="#4472c4 [3204]" stroked="f" strokeweight="1pt">
                 <v:textbox>
                   <w:txbxContent>
                     <w:p>
@@ -1937,6 +2109,7 @@
         </mc:AlternateContent>
       </w:r>
     </w:p>
+    <w:p/>
     <w:p>
       <w:r>
         <w:rPr>
@@ -1945,15 +2118,15 @@
         <mc:AlternateContent>
           <mc:Choice Requires="wps">
             <w:drawing>
-              <wp:anchor distT="0" distB="0" distL="114300" distR="114300" simplePos="0" relativeHeight="251666432" behindDoc="0" locked="0" layoutInCell="1" allowOverlap="1" wp14:anchorId="7A6BB086" wp14:editId="202CDE38">
+              <wp:anchor distT="0" distB="0" distL="114300" distR="114300" simplePos="0" relativeHeight="251666432" behindDoc="0" locked="0" layoutInCell="1" allowOverlap="1" wp14:anchorId="7A6BB086" wp14:editId="6E3CABA3">
                 <wp:simplePos x="0" y="0"/>
                 <wp:positionH relativeFrom="column">
                   <wp:posOffset>1270635</wp:posOffset>
                 </wp:positionH>
                 <wp:positionV relativeFrom="paragraph">
-                  <wp:posOffset>285115</wp:posOffset>
+                  <wp:posOffset>75565</wp:posOffset>
                 </wp:positionV>
-                <wp:extent cx="222637" cy="0"/>
+                <wp:extent cx="222250" cy="0"/>
                 <wp:effectExtent l="0" t="76200" r="25400" b="95250"/>
                 <wp:wrapNone/>
                 <wp:docPr id="1350638999" name="Gerade Verbindung mit Pfeil 2"/>
@@ -1965,7 +2138,7 @@
                       <wps:spPr>
                         <a:xfrm>
                           <a:off x="0" y="0"/>
-                          <a:ext cx="222637" cy="0"/>
+                          <a:ext cx="222250" cy="0"/>
                         </a:xfrm>
                         <a:prstGeom prst="straightConnector1">
                           <a:avLst/>
@@ -1997,19 +2170,17 @@
           </mc:Choice>
           <mc:Fallback>
             <w:pict>
-              <v:shapetype w14:anchorId="0630F370" id="_x0000_t32" coordsize="21600,21600" o:spt="32" o:oned="t" path="m,l21600,21600e" filled="f">
+              <v:shapetype w14:anchorId="00094970" id="_x0000_t32" coordsize="21600,21600" o:spt="32" o:oned="t" path="m,l21600,21600e" filled="f">
                 <v:path arrowok="t" fillok="f" o:connecttype="none"/>
                 <o:lock v:ext="edit" shapetype="t"/>
               </v:shapetype>
-              <v:shape id="Gerade Verbindung mit Pfeil 2" o:spid="_x0000_s1026" type="#_x0000_t32" style="position:absolute;margin-left:100.05pt;margin-top:22.45pt;width:17.55pt;height:0;z-index:251666432;visibility:visible;mso-wrap-style:square;mso-wrap-distance-left:9pt;mso-wrap-distance-top:0;mso-wrap-distance-right:9pt;mso-wrap-distance-bottom:0;mso-position-horizontal:absolute;mso-position-horizontal-relative:text;mso-position-vertical:absolute;mso-position-vertical-relative:text" o:gfxdata="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" strokecolor="#4472c4 [3204]" strokeweight=".5pt">
+              <v:shape id="Gerade Verbindung mit Pfeil 2" o:spid="_x0000_s1026" type="#_x0000_t32" style="position:absolute;margin-left:100.05pt;margin-top:5.95pt;width:17.5pt;height:0;z-index:251666432;visibility:visible;mso-wrap-style:square;mso-wrap-distance-left:9pt;mso-wrap-distance-top:0;mso-wrap-distance-right:9pt;mso-wrap-distance-bottom:0;mso-position-horizontal:absolute;mso-position-horizontal-relative:text;mso-position-vertical:absolute;mso-position-vertical-relative:text" o:gfxdata="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" strokecolor="#4472c4 [3204]" strokeweight=".5pt">
                 <v:stroke endarrow="block" joinstyle="miter"/>
               </v:shape>
             </w:pict>
           </mc:Fallback>
         </mc:AlternateContent>
       </w:r>
-    </w:p>
-    <w:p>
       <w:r>
         <w:rPr>
           <w:noProof/>
@@ -2017,13 +2188,13 @@
         <mc:AlternateContent>
           <mc:Choice Requires="wps">
             <w:drawing>
-              <wp:anchor distT="0" distB="0" distL="114300" distR="114300" simplePos="0" relativeHeight="251670528" behindDoc="0" locked="0" layoutInCell="1" allowOverlap="1" wp14:anchorId="543DA6DC" wp14:editId="1C428637">
+              <wp:anchor distT="0" distB="0" distL="114300" distR="114300" simplePos="0" relativeHeight="251670528" behindDoc="0" locked="0" layoutInCell="1" allowOverlap="1" wp14:anchorId="543DA6DC" wp14:editId="28918C7E">
                 <wp:simplePos x="0" y="0"/>
                 <wp:positionH relativeFrom="column">
                   <wp:posOffset>4226560</wp:posOffset>
                 </wp:positionH>
                 <wp:positionV relativeFrom="paragraph">
-                  <wp:posOffset>635</wp:posOffset>
+                  <wp:posOffset>80010</wp:posOffset>
                 </wp:positionV>
                 <wp:extent cx="222250" cy="0"/>
                 <wp:effectExtent l="0" t="76200" r="25400" b="95250"/>
@@ -2069,7 +2240,7 @@
           </mc:Choice>
           <mc:Fallback>
             <w:pict>
-              <v:shape w14:anchorId="72B5DE30" id="Gerade Verbindung mit Pfeil 2" o:spid="_x0000_s1026" type="#_x0000_t32" style="position:absolute;margin-left:332.8pt;margin-top:.05pt;width:17.5pt;height:0;z-index:251670528;visibility:visible;mso-wrap-style:square;mso-wrap-distance-left:9pt;mso-wrap-distance-top:0;mso-wrap-distance-right:9pt;mso-wrap-distance-bottom:0;mso-position-horizontal:absolute;mso-position-horizontal-relative:text;mso-position-vertical:absolute;mso-position-vertical-relative:text" o:gfxdata="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" strokecolor="#4472c4 [3204]" strokeweight=".5pt">
+              <v:shape w14:anchorId="3688FFCF" id="Gerade Verbindung mit Pfeil 2" o:spid="_x0000_s1026" type="#_x0000_t32" style="position:absolute;margin-left:332.8pt;margin-top:6.3pt;width:17.5pt;height:0;z-index:251670528;visibility:visible;mso-wrap-style:square;mso-wrap-distance-left:9pt;mso-wrap-distance-top:0;mso-wrap-distance-right:9pt;mso-wrap-distance-bottom:0;mso-position-horizontal:absolute;mso-position-horizontal-relative:text;mso-position-vertical:absolute;mso-position-vertical-relative:text" o:gfxdata="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" strokecolor="#4472c4 [3204]" strokeweight=".5pt">
                 <v:stroke endarrow="block" joinstyle="miter"/>
               </v:shape>
             </w:pict>
@@ -2083,13 +2254,13 @@
         <mc:AlternateContent>
           <mc:Choice Requires="wps">
             <w:drawing>
-              <wp:anchor distT="0" distB="0" distL="114300" distR="114300" simplePos="0" relativeHeight="251668480" behindDoc="0" locked="0" layoutInCell="1" allowOverlap="1" wp14:anchorId="490AD0B4" wp14:editId="7455D7BE">
+              <wp:anchor distT="0" distB="0" distL="114300" distR="114300" simplePos="0" relativeHeight="251668480" behindDoc="0" locked="0" layoutInCell="1" allowOverlap="1" wp14:anchorId="490AD0B4" wp14:editId="72C79669">
                 <wp:simplePos x="0" y="0"/>
                 <wp:positionH relativeFrom="column">
                   <wp:posOffset>2734310</wp:posOffset>
                 </wp:positionH>
                 <wp:positionV relativeFrom="paragraph">
-                  <wp:posOffset>635</wp:posOffset>
+                  <wp:posOffset>80010</wp:posOffset>
                 </wp:positionV>
                 <wp:extent cx="222250" cy="0"/>
                 <wp:effectExtent l="0" t="76200" r="25400" b="95250"/>
@@ -2135,7 +2306,7 @@
           </mc:Choice>
           <mc:Fallback>
             <w:pict>
-              <v:shape w14:anchorId="5882B001" id="Gerade Verbindung mit Pfeil 2" o:spid="_x0000_s1026" type="#_x0000_t32" style="position:absolute;margin-left:215.3pt;margin-top:.05pt;width:17.5pt;height:0;z-index:251668480;visibility:visible;mso-wrap-style:square;mso-wrap-distance-left:9pt;mso-wrap-distance-top:0;mso-wrap-distance-right:9pt;mso-wrap-distance-bottom:0;mso-position-horizontal:absolute;mso-position-horizontal-relative:text;mso-position-vertical:absolute;mso-position-vertical-relative:text" o:gfxdata="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" strokecolor="#4472c4 [3204]" strokeweight=".5pt">
+              <v:shape w14:anchorId="5F504B0F" id="Gerade Verbindung mit Pfeil 2" o:spid="_x0000_s1026" type="#_x0000_t32" style="position:absolute;margin-left:215.3pt;margin-top:6.3pt;width:17.5pt;height:0;z-index:251668480;visibility:visible;mso-wrap-style:square;mso-wrap-distance-left:9pt;mso-wrap-distance-top:0;mso-wrap-distance-right:9pt;mso-wrap-distance-bottom:0;mso-position-horizontal:absolute;mso-position-horizontal-relative:text;mso-position-vertical:absolute;mso-position-vertical-relative:text" o:gfxdata="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" strokecolor="#4472c4 [3204]" strokeweight=".5pt">
                 <v:stroke endarrow="block" joinstyle="miter"/>
               </v:shape>
             </w:pict>
@@ -2144,46 +2315,521 @@
       </w:r>
     </w:p>
     <w:p/>
+    <w:p>
+      <w:r>
+        <w:rPr>
+          <w:noProof/>
+        </w:rPr>
+        <mc:AlternateContent>
+          <mc:Choice Requires="wps">
+            <w:drawing>
+              <wp:anchor distT="0" distB="0" distL="114300" distR="114300" simplePos="0" relativeHeight="251676672" behindDoc="0" locked="0" layoutInCell="1" allowOverlap="1" wp14:anchorId="7E2DA00B" wp14:editId="31FC3558">
+                <wp:simplePos x="0" y="0"/>
+                <wp:positionH relativeFrom="column">
+                  <wp:posOffset>2072968</wp:posOffset>
+                </wp:positionH>
+                <wp:positionV relativeFrom="paragraph">
+                  <wp:posOffset>153670</wp:posOffset>
+                </wp:positionV>
+                <wp:extent cx="102870" cy="78740"/>
+                <wp:effectExtent l="0" t="0" r="0" b="0"/>
+                <wp:wrapNone/>
+                <wp:docPr id="1045767686" name="Gleichschenkliges Dreieck 5"/>
+                <wp:cNvGraphicFramePr/>
+                <a:graphic xmlns:a="http://schemas.openxmlformats.org/drawingml/2006/main">
+                  <a:graphicData uri="http://schemas.microsoft.com/office/word/2010/wordprocessingShape">
+                    <wps:wsp>
+                      <wps:cNvSpPr/>
+                      <wps:spPr>
+                        <a:xfrm>
+                          <a:off x="0" y="0"/>
+                          <a:ext cx="102870" cy="78740"/>
+                        </a:xfrm>
+                        <a:prstGeom prst="triangle">
+                          <a:avLst/>
+                        </a:prstGeom>
+                        <a:ln>
+                          <a:noFill/>
+                        </a:ln>
+                      </wps:spPr>
+                      <wps:style>
+                        <a:lnRef idx="2">
+                          <a:schemeClr val="accent1">
+                            <a:shade val="15000"/>
+                          </a:schemeClr>
+                        </a:lnRef>
+                        <a:fillRef idx="1">
+                          <a:schemeClr val="accent1"/>
+                        </a:fillRef>
+                        <a:effectRef idx="0">
+                          <a:schemeClr val="accent1"/>
+                        </a:effectRef>
+                        <a:fontRef idx="minor">
+                          <a:schemeClr val="lt1"/>
+                        </a:fontRef>
+                      </wps:style>
+                      <wps:bodyPr rot="0" spcFirstLastPara="0" vertOverflow="overflow" horzOverflow="overflow" vert="horz" wrap="square" lIns="91440" tIns="45720" rIns="91440" bIns="45720" numCol="1" spcCol="0" rtlCol="0" fromWordArt="0" anchor="ctr" anchorCtr="0" forceAA="0" compatLnSpc="1">
+                        <a:prstTxWarp prst="textNoShape">
+                          <a:avLst/>
+                        </a:prstTxWarp>
+                        <a:noAutofit/>
+                      </wps:bodyPr>
+                    </wps:wsp>
+                  </a:graphicData>
+                </a:graphic>
+                <wp14:sizeRelH relativeFrom="margin">
+                  <wp14:pctWidth>0</wp14:pctWidth>
+                </wp14:sizeRelH>
+                <wp14:sizeRelV relativeFrom="margin">
+                  <wp14:pctHeight>0</wp14:pctHeight>
+                </wp14:sizeRelV>
+              </wp:anchor>
+            </w:drawing>
+          </mc:Choice>
+          <mc:Fallback>
+            <w:pict>
+              <v:shapetype w14:anchorId="0D91410F" id="_x0000_t5" coordsize="21600,21600" o:spt="5" adj="10800" path="m@0,l,21600r21600,xe">
+                <v:stroke joinstyle="miter"/>
+                <v:formulas>
+                  <v:f eqn="val #0"/>
+                  <v:f eqn="prod #0 1 2"/>
+                  <v:f eqn="sum @1 10800 0"/>
+                </v:formulas>
+                <v:path gradientshapeok="t" o:connecttype="custom" o:connectlocs="@0,0;@1,10800;0,21600;10800,21600;21600,21600;@2,10800" textboxrect="0,10800,10800,18000;5400,10800,16200,18000;10800,10800,21600,18000;0,7200,7200,21600;7200,7200,14400,21600;14400,7200,21600,21600"/>
+                <v:handles>
+                  <v:h position="#0,topLeft" xrange="0,21600"/>
+                </v:handles>
+              </v:shapetype>
+              <v:shape id="Gleichschenkliges Dreieck 5" o:spid="_x0000_s1026" type="#_x0000_t5" style="position:absolute;margin-left:163.25pt;margin-top:12.1pt;width:8.1pt;height:6.2pt;z-index:251676672;visibility:visible;mso-wrap-style:square;mso-width-percent:0;mso-height-percent:0;mso-wrap-distance-left:9pt;mso-wrap-distance-top:0;mso-wrap-distance-right:9pt;mso-wrap-distance-bottom:0;mso-position-horizontal:absolute;mso-position-horizontal-relative:text;mso-position-vertical:absolute;mso-position-vertical-relative:text;mso-width-percent:0;mso-height-percent:0;mso-width-relative:margin;mso-height-relative:margin;v-text-anchor:middle" o:gfxdata="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" fillcolor="#4472c4 [3204]" stroked="f" strokeweight="1pt"/>
+            </w:pict>
+          </mc:Fallback>
+        </mc:AlternateContent>
+      </w:r>
+      <w:r>
+        <w:rPr>
+          <w:noProof/>
+        </w:rPr>
+        <mc:AlternateContent>
+          <mc:Choice Requires="wps">
+            <w:drawing>
+              <wp:anchor distT="0" distB="0" distL="114300" distR="114300" simplePos="0" relativeHeight="251675648" behindDoc="0" locked="0" layoutInCell="1" allowOverlap="1" wp14:anchorId="5C8E3549" wp14:editId="007346DE">
+                <wp:simplePos x="0" y="0"/>
+                <wp:positionH relativeFrom="column">
+                  <wp:posOffset>4268470</wp:posOffset>
+                </wp:positionH>
+                <wp:positionV relativeFrom="paragraph">
+                  <wp:posOffset>168910</wp:posOffset>
+                </wp:positionV>
+                <wp:extent cx="834500" cy="946205"/>
+                <wp:effectExtent l="0" t="0" r="22860" b="25400"/>
+                <wp:wrapNone/>
+                <wp:docPr id="1465222195" name="L-Form 4"/>
+                <wp:cNvGraphicFramePr/>
+                <a:graphic xmlns:a="http://schemas.openxmlformats.org/drawingml/2006/main">
+                  <a:graphicData uri="http://schemas.microsoft.com/office/word/2010/wordprocessingShape">
+                    <wps:wsp>
+                      <wps:cNvSpPr/>
+                      <wps:spPr>
+                        <a:xfrm flipH="1">
+                          <a:off x="0" y="0"/>
+                          <a:ext cx="834500" cy="946205"/>
+                        </a:xfrm>
+                        <a:prstGeom prst="corner">
+                          <a:avLst>
+                            <a:gd name="adj1" fmla="val 0"/>
+                            <a:gd name="adj2" fmla="val 0"/>
+                          </a:avLst>
+                        </a:prstGeom>
+                        <a:ln>
+                          <a:solidFill>
+                            <a:schemeClr val="accent1"/>
+                          </a:solidFill>
+                        </a:ln>
+                      </wps:spPr>
+                      <wps:style>
+                        <a:lnRef idx="2">
+                          <a:schemeClr val="accent1">
+                            <a:shade val="15000"/>
+                          </a:schemeClr>
+                        </a:lnRef>
+                        <a:fillRef idx="1">
+                          <a:schemeClr val="accent1"/>
+                        </a:fillRef>
+                        <a:effectRef idx="0">
+                          <a:schemeClr val="accent1"/>
+                        </a:effectRef>
+                        <a:fontRef idx="minor">
+                          <a:schemeClr val="lt1"/>
+                        </a:fontRef>
+                      </wps:style>
+                      <wps:bodyPr rot="0" spcFirstLastPara="0" vertOverflow="overflow" horzOverflow="overflow" vert="horz" wrap="square" lIns="91440" tIns="45720" rIns="91440" bIns="45720" numCol="1" spcCol="0" rtlCol="0" fromWordArt="0" anchor="ctr" anchorCtr="0" forceAA="0" compatLnSpc="1">
+                        <a:prstTxWarp prst="textNoShape">
+                          <a:avLst/>
+                        </a:prstTxWarp>
+                        <a:noAutofit/>
+                      </wps:bodyPr>
+                    </wps:wsp>
+                  </a:graphicData>
+                </a:graphic>
+                <wp14:sizeRelH relativeFrom="margin">
+                  <wp14:pctWidth>0</wp14:pctWidth>
+                </wp14:sizeRelH>
+                <wp14:sizeRelV relativeFrom="margin">
+                  <wp14:pctHeight>0</wp14:pctHeight>
+                </wp14:sizeRelV>
+              </wp:anchor>
+            </w:drawing>
+          </mc:Choice>
+          <mc:Fallback>
+            <w:pict>
+              <v:shape w14:anchorId="26CA4233" id="L-Form 4" o:spid="_x0000_s1026" style="position:absolute;margin-left:336.1pt;margin-top:13.3pt;width:65.7pt;height:74.5pt;flip:x;z-index:251675648;visibility:visible;mso-wrap-style:square;mso-width-percent:0;mso-height-percent:0;mso-wrap-distance-left:9pt;mso-wrap-distance-top:0;mso-wrap-distance-right:9pt;mso-wrap-distance-bottom:0;mso-position-horizontal:absolute;mso-position-horizontal-relative:text;mso-position-vertical:absolute;mso-position-vertical-relative:text;mso-width-percent:0;mso-height-percent:0;mso-width-relative:margin;mso-height-relative:margin;v-text-anchor:middle" coordsize="834500,946205" o:gfxdata="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" path="m,l,,,946205r834500,l834500,946205,,946205,,xe" fillcolor="#4472c4 [3204]" strokecolor="#4472c4 [3204]" strokeweight="1pt">
+                <v:stroke joinstyle="miter"/>
+                <v:path arrowok="t" o:connecttype="custom" o:connectlocs="0,0;0,0;0,946205;834500,946205;834500,946205;0,946205;0,0" o:connectangles="0,0,0,0,0,0,0"/>
+              </v:shape>
+            </w:pict>
+          </mc:Fallback>
+        </mc:AlternateContent>
+      </w:r>
+      <w:r>
+        <w:rPr>
+          <w:noProof/>
+        </w:rPr>
+        <mc:AlternateContent>
+          <mc:Choice Requires="wps">
+            <w:drawing>
+              <wp:anchor distT="0" distB="0" distL="114300" distR="114300" simplePos="0" relativeHeight="251673600" behindDoc="0" locked="0" layoutInCell="1" allowOverlap="1" wp14:anchorId="2EEE0A55" wp14:editId="1A35E20C">
+                <wp:simplePos x="0" y="0"/>
+                <wp:positionH relativeFrom="column">
+                  <wp:posOffset>2121535</wp:posOffset>
+                </wp:positionH>
+                <wp:positionV relativeFrom="paragraph">
+                  <wp:posOffset>168275</wp:posOffset>
+                </wp:positionV>
+                <wp:extent cx="834500" cy="946205"/>
+                <wp:effectExtent l="0" t="0" r="22860" b="25400"/>
+                <wp:wrapNone/>
+                <wp:docPr id="86467162" name="L-Form 4"/>
+                <wp:cNvGraphicFramePr/>
+                <a:graphic xmlns:a="http://schemas.openxmlformats.org/drawingml/2006/main">
+                  <a:graphicData uri="http://schemas.microsoft.com/office/word/2010/wordprocessingShape">
+                    <wps:wsp>
+                      <wps:cNvSpPr/>
+                      <wps:spPr>
+                        <a:xfrm>
+                          <a:off x="0" y="0"/>
+                          <a:ext cx="834500" cy="946205"/>
+                        </a:xfrm>
+                        <a:prstGeom prst="corner">
+                          <a:avLst>
+                            <a:gd name="adj1" fmla="val 0"/>
+                            <a:gd name="adj2" fmla="val 0"/>
+                          </a:avLst>
+                        </a:prstGeom>
+                        <a:ln>
+                          <a:solidFill>
+                            <a:schemeClr val="accent1"/>
+                          </a:solidFill>
+                        </a:ln>
+                      </wps:spPr>
+                      <wps:style>
+                        <a:lnRef idx="2">
+                          <a:schemeClr val="accent1">
+                            <a:shade val="15000"/>
+                          </a:schemeClr>
+                        </a:lnRef>
+                        <a:fillRef idx="1">
+                          <a:schemeClr val="accent1"/>
+                        </a:fillRef>
+                        <a:effectRef idx="0">
+                          <a:schemeClr val="accent1"/>
+                        </a:effectRef>
+                        <a:fontRef idx="minor">
+                          <a:schemeClr val="lt1"/>
+                        </a:fontRef>
+                      </wps:style>
+                      <wps:bodyPr rot="0" spcFirstLastPara="0" vertOverflow="overflow" horzOverflow="overflow" vert="horz" wrap="square" lIns="91440" tIns="45720" rIns="91440" bIns="45720" numCol="1" spcCol="0" rtlCol="0" fromWordArt="0" anchor="ctr" anchorCtr="0" forceAA="0" compatLnSpc="1">
+                        <a:prstTxWarp prst="textNoShape">
+                          <a:avLst/>
+                        </a:prstTxWarp>
+                        <a:noAutofit/>
+                      </wps:bodyPr>
+                    </wps:wsp>
+                  </a:graphicData>
+                </a:graphic>
+                <wp14:sizeRelH relativeFrom="margin">
+                  <wp14:pctWidth>0</wp14:pctWidth>
+                </wp14:sizeRelH>
+                <wp14:sizeRelV relativeFrom="margin">
+                  <wp14:pctHeight>0</wp14:pctHeight>
+                </wp14:sizeRelV>
+              </wp:anchor>
+            </w:drawing>
+          </mc:Choice>
+          <mc:Fallback>
+            <w:pict>
+              <v:shape w14:anchorId="43FAF618" id="L-Form 4" o:spid="_x0000_s1026" style="position:absolute;margin-left:167.05pt;margin-top:13.25pt;width:65.7pt;height:74.5pt;z-index:251673600;visibility:visible;mso-wrap-style:square;mso-width-percent:0;mso-height-percent:0;mso-wrap-distance-left:9pt;mso-wrap-distance-top:0;mso-wrap-distance-right:9pt;mso-wrap-distance-bottom:0;mso-position-horizontal:absolute;mso-position-horizontal-relative:text;mso-position-vertical:absolute;mso-position-vertical-relative:text;mso-width-percent:0;mso-height-percent:0;mso-width-relative:margin;mso-height-relative:margin;v-text-anchor:middle" coordsize="834500,946205" o:gfxdata="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" path="m,l,,,946205r834500,l834500,946205,,946205,,xe" fillcolor="#4472c4 [3204]" strokecolor="#4472c4 [3204]" strokeweight="1pt">
+                <v:stroke joinstyle="miter"/>
+                <v:path arrowok="t" o:connecttype="custom" o:connectlocs="0,0;0,0;0,946205;834500,946205;834500,946205;0,946205;0,0" o:connectangles="0,0,0,0,0,0,0"/>
+              </v:shape>
+            </w:pict>
+          </mc:Fallback>
+        </mc:AlternateContent>
+      </w:r>
+    </w:p>
+    <w:p>
+      <w:r>
+        <w:rPr>
+          <w:noProof/>
+        </w:rPr>
+        <mc:AlternateContent>
+          <mc:Choice Requires="wps">
+            <w:drawing>
+              <wp:anchor distT="0" distB="0" distL="114300" distR="114300" simplePos="0" relativeHeight="251672576" behindDoc="0" locked="0" layoutInCell="1" allowOverlap="1" wp14:anchorId="254D3419" wp14:editId="447975FC">
+                <wp:simplePos x="0" y="0"/>
+                <wp:positionH relativeFrom="margin">
+                  <wp:posOffset>2973070</wp:posOffset>
+                </wp:positionH>
+                <wp:positionV relativeFrom="paragraph">
+                  <wp:posOffset>177220</wp:posOffset>
+                </wp:positionV>
+                <wp:extent cx="1296000" cy="1296000"/>
+                <wp:effectExtent l="0" t="0" r="0" b="0"/>
+                <wp:wrapNone/>
+                <wp:docPr id="224160772" name="Rechteck 1"/>
+                <wp:cNvGraphicFramePr/>
+                <a:graphic xmlns:a="http://schemas.openxmlformats.org/drawingml/2006/main">
+                  <a:graphicData uri="http://schemas.microsoft.com/office/word/2010/wordprocessingShape">
+                    <wps:wsp>
+                      <wps:cNvSpPr/>
+                      <wps:spPr>
+                        <a:xfrm>
+                          <a:off x="0" y="0"/>
+                          <a:ext cx="1296000" cy="1296000"/>
+                        </a:xfrm>
+                        <a:prstGeom prst="rect">
+                          <a:avLst/>
+                        </a:prstGeom>
+                        <a:ln>
+                          <a:noFill/>
+                        </a:ln>
+                      </wps:spPr>
+                      <wps:style>
+                        <a:lnRef idx="2">
+                          <a:schemeClr val="accent1">
+                            <a:shade val="15000"/>
+                          </a:schemeClr>
+                        </a:lnRef>
+                        <a:fillRef idx="1">
+                          <a:schemeClr val="accent1"/>
+                        </a:fillRef>
+                        <a:effectRef idx="0">
+                          <a:schemeClr val="accent1"/>
+                        </a:effectRef>
+                        <a:fontRef idx="minor">
+                          <a:schemeClr val="lt1"/>
+                        </a:fontRef>
+                      </wps:style>
+                      <wps:txbx>
+                        <w:txbxContent>
+                          <w:p>
+                            <w:pPr>
+                              <w:spacing w:after="0"/>
+                              <w:jc w:val="center"/>
+                              <w:rPr>
+                                <w:sz w:val="20"/>
+                                <w:szCs w:val="20"/>
+                              </w:rPr>
+                            </w:pPr>
+                            <w:r>
+                              <w:rPr>
+                                <w:sz w:val="20"/>
+                                <w:szCs w:val="20"/>
+                              </w:rPr>
+                              <w:t>Presentation</w:t>
+                            </w:r>
+                            <w:r>
+                              <w:rPr>
+                                <w:sz w:val="20"/>
+                                <w:szCs w:val="20"/>
+                              </w:rPr>
+                              <w:t>:</w:t>
+                            </w:r>
+                          </w:p>
+                          <w:p>
+                            <w:pPr>
+                              <w:spacing w:after="0"/>
+                              <w:jc w:val="center"/>
+                              <w:rPr>
+                                <w:sz w:val="20"/>
+                                <w:szCs w:val="20"/>
+                              </w:rPr>
+                            </w:pPr>
+                            <w:r>
+                              <w:rPr>
+                                <w:sz w:val="20"/>
+                                <w:szCs w:val="20"/>
+                              </w:rPr>
+                              <w:t>Präsentation der Daten auf einer Webseite inkl. Möglichkeit selbst Beispiel-Posts abzusetzen</w:t>
+                            </w:r>
+                          </w:p>
+                        </w:txbxContent>
+                      </wps:txbx>
+                      <wps:bodyPr rot="0" spcFirstLastPara="0" vertOverflow="overflow" horzOverflow="overflow" vert="horz" wrap="square" lIns="91440" tIns="45720" rIns="91440" bIns="45720" numCol="1" spcCol="0" rtlCol="0" fromWordArt="0" anchor="ctr" anchorCtr="0" forceAA="0" compatLnSpc="1">
+                        <a:prstTxWarp prst="textNoShape">
+                          <a:avLst/>
+                        </a:prstTxWarp>
+                        <a:noAutofit/>
+                      </wps:bodyPr>
+                    </wps:wsp>
+                  </a:graphicData>
+                </a:graphic>
+                <wp14:sizeRelH relativeFrom="margin">
+                  <wp14:pctWidth>0</wp14:pctWidth>
+                </wp14:sizeRelH>
+                <wp14:sizeRelV relativeFrom="margin">
+                  <wp14:pctHeight>0</wp14:pctHeight>
+                </wp14:sizeRelV>
+              </wp:anchor>
+            </w:drawing>
+          </mc:Choice>
+          <mc:Fallback>
+            <w:pict>
+              <v:rect w14:anchorId="254D3419" id="_x0000_s1030" style="position:absolute;margin-left:234.1pt;margin-top:13.95pt;width:102.05pt;height:102.05pt;z-index:251672576;visibility:visible;mso-wrap-style:square;mso-width-percent:0;mso-height-percent:0;mso-wrap-distance-left:9pt;mso-wrap-distance-top:0;mso-wrap-distance-right:9pt;mso-wrap-distance-bottom:0;mso-position-horizontal:absolute;mso-position-horizontal-relative:margin;mso-position-vertical:absolute;mso-position-vertical-relative:text;mso-width-percent:0;mso-height-percent:0;mso-width-relative:margin;mso-height-relative:margin;v-text-anchor:middle" o:gfxdata="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" fillcolor="#4472c4 [3204]" stroked="f" strokeweight="1pt">
+                <v:textbox>
+                  <w:txbxContent>
+                    <w:p>
+                      <w:pPr>
+                        <w:spacing w:after="0"/>
+                        <w:jc w:val="center"/>
+                        <w:rPr>
+                          <w:sz w:val="20"/>
+                          <w:szCs w:val="20"/>
+                        </w:rPr>
+                      </w:pPr>
+                      <w:r>
+                        <w:rPr>
+                          <w:sz w:val="20"/>
+                          <w:szCs w:val="20"/>
+                        </w:rPr>
+                        <w:t>Presentation</w:t>
+                      </w:r>
+                      <w:r>
+                        <w:rPr>
+                          <w:sz w:val="20"/>
+                          <w:szCs w:val="20"/>
+                        </w:rPr>
+                        <w:t>:</w:t>
+                      </w:r>
+                    </w:p>
+                    <w:p>
+                      <w:pPr>
+                        <w:spacing w:after="0"/>
+                        <w:jc w:val="center"/>
+                        <w:rPr>
+                          <w:sz w:val="20"/>
+                          <w:szCs w:val="20"/>
+                        </w:rPr>
+                      </w:pPr>
+                      <w:r>
+                        <w:rPr>
+                          <w:sz w:val="20"/>
+                          <w:szCs w:val="20"/>
+                        </w:rPr>
+                        <w:t>Präsentation der Daten auf einer Webseite inkl. Möglichkeit selbst Beispiel-Posts abzusetzen</w:t>
+                      </w:r>
+                    </w:p>
+                  </w:txbxContent>
+                </v:textbox>
+                <w10:wrap anchorx="margin"/>
+              </v:rect>
+            </w:pict>
+          </mc:Fallback>
+        </mc:AlternateContent>
+      </w:r>
+    </w:p>
     <w:p/>
     <w:p>
       <w:r>
-        <w:t>Das gesamte System</w:t>
-      </w:r>
-      <w:r>
-        <w:t xml:space="preserve"> wird </w:t>
-      </w:r>
-      <w:r>
-        <w:t>mit Hilfe von</w:t>
-      </w:r>
-      <w:r>
-        <w:t xml:space="preserve"> </w:t>
-      </w:r>
-      <w:proofErr w:type="spellStart"/>
-      <w:r>
-        <w:t>Skaffold</w:t>
-      </w:r>
-      <w:proofErr w:type="spellEnd"/>
-      <w:r>
-        <w:t xml:space="preserve"> </w:t>
-      </w:r>
-      <w:r>
-        <w:t xml:space="preserve">entwickelt. </w:t>
-      </w:r>
-      <w:r>
-        <w:t>Um alles Komponenten zu s</w:t>
-      </w:r>
-      <w:r>
-        <w:t xml:space="preserve">tarten ist deshalb nur ein </w:t>
-      </w:r>
-      <w:proofErr w:type="spellStart"/>
-      <w:r>
-        <w:t>Skaffold</w:t>
-      </w:r>
-      <w:proofErr w:type="spellEnd"/>
-      <w:r>
-        <w:t>-Befehl nötig.</w:t>
-      </w:r>
-    </w:p>
+        <w:rPr>
+          <w:noProof/>
+        </w:rPr>
+        <mc:AlternateContent>
+          <mc:Choice Requires="wps">
+            <w:drawing>
+              <wp:anchor distT="0" distB="0" distL="114300" distR="114300" simplePos="0" relativeHeight="251678720" behindDoc="0" locked="0" layoutInCell="1" allowOverlap="1" wp14:anchorId="60A59D16" wp14:editId="22600E49">
+                <wp:simplePos x="0" y="0"/>
+                <wp:positionH relativeFrom="column">
+                  <wp:posOffset>4244668</wp:posOffset>
+                </wp:positionH>
+                <wp:positionV relativeFrom="paragraph">
+                  <wp:posOffset>219710</wp:posOffset>
+                </wp:positionV>
+                <wp:extent cx="103439" cy="78918"/>
+                <wp:effectExtent l="0" t="6985" r="4445" b="4445"/>
+                <wp:wrapNone/>
+                <wp:docPr id="1596968680" name="Gleichschenkliges Dreieck 5"/>
+                <wp:cNvGraphicFramePr/>
+                <a:graphic xmlns:a="http://schemas.openxmlformats.org/drawingml/2006/main">
+                  <a:graphicData uri="http://schemas.microsoft.com/office/word/2010/wordprocessingShape">
+                    <wps:wsp>
+                      <wps:cNvSpPr/>
+                      <wps:spPr>
+                        <a:xfrm rot="16200000">
+                          <a:off x="0" y="0"/>
+                          <a:ext cx="103439" cy="78918"/>
+                        </a:xfrm>
+                        <a:prstGeom prst="triangle">
+                          <a:avLst/>
+                        </a:prstGeom>
+                        <a:ln>
+                          <a:noFill/>
+                        </a:ln>
+                      </wps:spPr>
+                      <wps:style>
+                        <a:lnRef idx="2">
+                          <a:schemeClr val="accent1">
+                            <a:shade val="15000"/>
+                          </a:schemeClr>
+                        </a:lnRef>
+                        <a:fillRef idx="1">
+                          <a:schemeClr val="accent1"/>
+                        </a:fillRef>
+                        <a:effectRef idx="0">
+                          <a:schemeClr val="accent1"/>
+                        </a:effectRef>
+                        <a:fontRef idx="minor">
+                          <a:schemeClr val="lt1"/>
+                        </a:fontRef>
+                      </wps:style>
+                      <wps:bodyPr rot="0" spcFirstLastPara="0" vertOverflow="overflow" horzOverflow="overflow" vert="horz" wrap="square" lIns="91440" tIns="45720" rIns="91440" bIns="45720" numCol="1" spcCol="0" rtlCol="0" fromWordArt="0" anchor="ctr" anchorCtr="0" forceAA="0" compatLnSpc="1">
+                        <a:prstTxWarp prst="textNoShape">
+                          <a:avLst/>
+                        </a:prstTxWarp>
+                        <a:noAutofit/>
+                      </wps:bodyPr>
+                    </wps:wsp>
+                  </a:graphicData>
+                </a:graphic>
+                <wp14:sizeRelH relativeFrom="margin">
+                  <wp14:pctWidth>0</wp14:pctWidth>
+                </wp14:sizeRelH>
+                <wp14:sizeRelV relativeFrom="margin">
+                  <wp14:pctHeight>0</wp14:pctHeight>
+                </wp14:sizeRelV>
+              </wp:anchor>
+            </w:drawing>
+          </mc:Choice>
+          <mc:Fallback>
+            <w:pict>
+              <v:shape w14:anchorId="03B7FEC8" id="Gleichschenkliges Dreieck 5" o:spid="_x0000_s1026" type="#_x0000_t5" style="position:absolute;margin-left:334.25pt;margin-top:17.3pt;width:8.15pt;height:6.2pt;rotation:-90;z-index:251678720;visibility:visible;mso-wrap-style:square;mso-width-percent:0;mso-height-percent:0;mso-wrap-distance-left:9pt;mso-wrap-distance-top:0;mso-wrap-distance-right:9pt;mso-wrap-distance-bottom:0;mso-position-horizontal:absolute;mso-position-horizontal-relative:text;mso-position-vertical:absolute;mso-position-vertical-relative:text;mso-width-percent:0;mso-height-percent:0;mso-width-relative:margin;mso-height-relative:margin;v-text-anchor:middle" o:gfxdata="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" fillcolor="#4472c4 [3204]" stroked="f" strokeweight="1pt"/>
+            </w:pict>
+          </mc:Fallback>
+        </mc:AlternateContent>
+      </w:r>
+    </w:p>
+    <w:p/>
+    <w:p/>
+    <w:p/>
     <w:p>
       <w:pPr>
         <w:pStyle w:val="berschrift2"/>
@@ -2191,7 +2837,7 @@
           <w:lang w:val="en-GB"/>
         </w:rPr>
       </w:pPr>
-      <w:bookmarkStart w:id="2" w:name="_Toc153893067"/>
+      <w:bookmarkStart w:id="2" w:name="_Toc155270465"/>
       <w:r>
         <w:t>Generation</w:t>
       </w:r>
@@ -2211,13 +2857,31 @@
         <w:t xml:space="preserve"> </w:t>
       </w:r>
       <w:r>
-        <w:t>simuliert. Ein Python-Programm schreibt vorgegebene Posts aus einer Textdatei periodisch in den Ingestion Layer.</w:t>
+        <w:t xml:space="preserve">simuliert. Ein Python-Programm schreibt vorgegebene Posts aus einer Textdatei </w:t>
+      </w:r>
+      <w:r>
+        <w:t xml:space="preserve">nach kleiner Umwandlung in einem JSON-Format </w:t>
+      </w:r>
+      <w:r>
+        <w:t>periodisch in den Ingestion Layer.</w:t>
       </w:r>
       <w:r>
         <w:t xml:space="preserve"> Dieses Programm und die Beispieldaten befinden sich in einem eigenen Docker-Container.</w:t>
       </w:r>
       <w:r>
-        <w:t xml:space="preserve"> Bei den Beispieldaten wird der anfangs erwähnte Beispieldatensatz verwendet. Wir haben jedoch für eine bessere Beispielauswertung alle Posts herausgefiltert, welche keine </w:t>
+        <w:t xml:space="preserve"> </w:t>
+      </w:r>
+      <w:r>
+        <w:t>Die Dateien hierfür sind im Ordner „publisher“ und die Y</w:t>
+      </w:r>
+      <w:r>
+        <w:t>aml</w:t>
+      </w:r>
+      <w:r>
+        <w:t xml:space="preserve"> im k8s-Ordner unter dem gleichen Namen zu finden. </w:t>
+      </w:r>
+      <w:r>
+        <w:t xml:space="preserve">Bei den Beispieldaten wird der anfangs erwähnte Beispieldatensatz verwendet. Wir haben jedoch für eine bessere Beispielauswertung Posts herausgefiltert, welche keine </w:t>
       </w:r>
       <w:r>
         <w:t>Hashtags</w:t>
@@ -2454,7 +3118,7 @@
       <w:pPr>
         <w:pStyle w:val="berschrift2"/>
       </w:pPr>
-      <w:bookmarkStart w:id="3" w:name="_Toc153893068"/>
+      <w:bookmarkStart w:id="3" w:name="_Toc155270466"/>
       <w:r>
         <w:t>Ingestion</w:t>
       </w:r>
@@ -2462,56 +3126,15 @@
     </w:p>
     <w:p>
       <w:r>
-        <w:t>Die Umsetzung des Ingestion-</w:t>
-      </w:r>
-      <w:proofErr w:type="spellStart"/>
-      <w:r>
-        <w:t>Layers</w:t>
-      </w:r>
-      <w:proofErr w:type="spellEnd"/>
-      <w:r>
-        <w:t xml:space="preserve"> in unserer Kappa-Architektur basiert auf der Verwendung von Apache Kafka in Verbindung mit Apache </w:t>
-      </w:r>
-      <w:proofErr w:type="spellStart"/>
-      <w:r>
-        <w:t>ZooKeeper</w:t>
-      </w:r>
-      <w:proofErr w:type="spellEnd"/>
-      <w:r>
-        <w:t xml:space="preserve"> in einem </w:t>
-      </w:r>
-      <w:proofErr w:type="spellStart"/>
-      <w:r>
-        <w:t>Kubernetes</w:t>
-      </w:r>
-      <w:proofErr w:type="spellEnd"/>
-      <w:r>
-        <w:t>-Cluster. Apache Kafka fungiert als Big Data Message Queue System und ermöglicht die Aufnahme von Daten in nahezu Echtzeit, wodurch eine effiziente Weiterverarbeitung gewährleistet wird. Diese Geschwindigkeit erfüllt unsere Anforderungen an den Use Case, und je nach genauer Konfiguration stehen uns bedingt historische Daten zur Verfügung.</w:t>
-      </w:r>
-    </w:p>
-    <w:p>
-      <w:r>
-        <w:t xml:space="preserve">Die Verwendung von Kafka in Verbindung mit </w:t>
-      </w:r>
-      <w:proofErr w:type="spellStart"/>
-      <w:r>
-        <w:t>ZooKeeper</w:t>
-      </w:r>
-      <w:proofErr w:type="spellEnd"/>
-      <w:r>
-        <w:t xml:space="preserve"> ermöglicht die Entkopplung von Erzeugern und Abnehmern, wobei Kafka mit mehreren Replikas für eine robuste Datenverfügbarkeit definiert </w:t>
-      </w:r>
+        <w:t>Die Umsetzung des Ingestion-Layers in unserer Kappa-Architektur basiert auf der Verwendung von Apache Kafka in Verbindung mit Apache ZooKeeper in einem Kubernetes-Cluster. Apache Kafka fungiert als Big Data Message Queue System und ermöglicht die Aufnahme von Daten in nahezu Echtzeit, wodurch eine effiziente Weiterverarbeitung gewährleistet wird. Diese Geschwindigkeit erfüllt unsere Anforderungen an den Use Case, und je nach genauer Konfiguration stehen uns bedingt historische Daten zur Verfügung.</w:t>
+      </w:r>
+    </w:p>
+    <w:p/>
+    <w:p/>
+    <w:p>
       <w:r>
         <w:lastRenderedPageBreak/>
-        <w:t xml:space="preserve">ist. Das Follower-Leader-Prinzip in </w:t>
-      </w:r>
-      <w:proofErr w:type="spellStart"/>
-      <w:r>
-        <w:t>ZooKeeper</w:t>
-      </w:r>
-      <w:proofErr w:type="spellEnd"/>
-      <w:r>
-        <w:t xml:space="preserve"> gewährleistet eine zuverlässige Koordination zwischen den Kafka-Knoten.</w:t>
+        <w:t>Die Verwendung von Kafka in Verbindung mit ZooKeeper ermöglicht die Entkopplung von Erzeugern und Abnehmern, wobei Kafka mit mehreren Replikas für eine robuste Datenverfügbarkeit definiert ist. Das Follower-Leader-Prinzip in ZooKeeper gewährleistet eine zuverlässige Koordination zwischen den Kafka-Knoten.</w:t>
       </w:r>
     </w:p>
     <w:p>
@@ -2521,64 +3144,19 @@
     </w:p>
     <w:p>
       <w:r>
-        <w:t xml:space="preserve">Des Weiteren bietet Kafka in Kombination mit </w:t>
-      </w:r>
-      <w:proofErr w:type="spellStart"/>
-      <w:r>
-        <w:t>ZooKeeper</w:t>
-      </w:r>
-      <w:proofErr w:type="spellEnd"/>
-      <w:r>
-        <w:t xml:space="preserve"> eine </w:t>
-      </w:r>
-      <w:r>
-        <w:t xml:space="preserve">zuverlässige Grundlage für den Datenfluss in unserer Kappa-Architektur, wobei die Flexibilität von Kafka und die Konsistenz von </w:t>
-      </w:r>
-      <w:proofErr w:type="spellStart"/>
-      <w:r>
-        <w:t>ZooKeeper</w:t>
-      </w:r>
-      <w:proofErr w:type="spellEnd"/>
-      <w:r>
-        <w:t xml:space="preserve"> für eine optimale Datenverarbeitung sorgen.</w:t>
+        <w:t>Des Weiteren bietet Kafka in Kombination mit ZooKeeper eine zuverlässige Grundlage für den Datenfluss in unserer Kappa-Architektur, wobei die Flexibilität von Kafka und die Konsistenz von ZooKeeper für eine optimale Datenverarbeitung sorgen.</w:t>
       </w:r>
       <w:r>
         <w:t xml:space="preserve"> </w:t>
       </w:r>
       <w:r>
-        <w:t xml:space="preserve">In unserem </w:t>
-      </w:r>
-      <w:proofErr w:type="spellStart"/>
-      <w:r>
-        <w:t>Usecase</w:t>
-      </w:r>
-      <w:proofErr w:type="spellEnd"/>
-      <w:r>
-        <w:t xml:space="preserve"> haben wir </w:t>
-      </w:r>
-      <w:proofErr w:type="spellStart"/>
-      <w:r>
-        <w:t>ZooKeeper</w:t>
-      </w:r>
-      <w:proofErr w:type="spellEnd"/>
-      <w:r>
-        <w:t xml:space="preserve"> als </w:t>
-      </w:r>
-      <w:proofErr w:type="spellStart"/>
-      <w:r>
-        <w:t>Headless</w:t>
-      </w:r>
-      <w:proofErr w:type="spellEnd"/>
-      <w:r>
-        <w:t xml:space="preserve">-Service definiert, sodass die einzelnen </w:t>
-      </w:r>
-      <w:proofErr w:type="spellStart"/>
-      <w:r>
-        <w:t>ZooKeeper</w:t>
-      </w:r>
-      <w:proofErr w:type="spellEnd"/>
-      <w:r>
-        <w:t>-Knoten direkt miteinander kommunizieren können.</w:t>
+        <w:t>In unserem Use</w:t>
+      </w:r>
+      <w:r>
+        <w:t xml:space="preserve"> C</w:t>
+      </w:r>
+      <w:r>
+        <w:t>ase haben wir ZooKeeper als Headless-Service definiert, sodass die einzelnen ZooKeeper-Knoten direkt miteinander kommunizieren können.</w:t>
       </w:r>
       <w:r>
         <w:t xml:space="preserve"> Dies hat den großen Vorteil, dass </w:t>
@@ -2591,7 +3169,7 @@
       <w:pPr>
         <w:pStyle w:val="berschrift2"/>
       </w:pPr>
-      <w:bookmarkStart w:id="4" w:name="_Toc153893069"/>
+      <w:bookmarkStart w:id="4" w:name="_Toc155270467"/>
       <w:r>
         <w:t>Stream Processing Layer</w:t>
       </w:r>
@@ -2617,7 +3195,7 @@
           <w:lang w:val="en-GB"/>
         </w:rPr>
       </w:pPr>
-      <w:hyperlink r:id="rId17" w:anchor="/8" w:history="1">
+      <w:hyperlink r:id="rId19" w:anchor="/8" w:history="1">
         <w:r>
           <w:rPr>
             <w:rStyle w:val="Hyperlink"/>
@@ -2632,28 +3210,15 @@
       <w:pPr>
         <w:pStyle w:val="berschrift2"/>
       </w:pPr>
-      <w:bookmarkStart w:id="5" w:name="_Toc153893070"/>
-      <w:proofErr w:type="spellStart"/>
-      <w:r>
-        <w:t>Serving</w:t>
-      </w:r>
-      <w:proofErr w:type="spellEnd"/>
-      <w:r>
-        <w:t xml:space="preserve"> Layer</w:t>
+      <w:bookmarkStart w:id="5" w:name="_Toc155270468"/>
+      <w:r>
+        <w:t>Serving Layer</w:t>
       </w:r>
       <w:bookmarkEnd w:id="5"/>
     </w:p>
     <w:p>
       <w:r>
-        <w:t xml:space="preserve">Die in Spark vorverarbeiteten Daten werden in einer </w:t>
-      </w:r>
-      <w:proofErr w:type="spellStart"/>
-      <w:r>
-        <w:t>MariaDB</w:t>
-      </w:r>
-      <w:proofErr w:type="spellEnd"/>
-      <w:r>
-        <w:t xml:space="preserve"> gespeichert.</w:t>
+        <w:t>Die in Spark vorverarbeiteten Daten werden in einer MariaDB gespeichert.</w:t>
       </w:r>
     </w:p>
     <w:p>
@@ -2661,15 +3226,7 @@
         <w:t>Als Output-Mode wählen wir „Update Mode“. Aufgrund der Datenaggregation auf Tagesbasis</w:t>
       </w:r>
       <w:r>
-        <w:t xml:space="preserve"> können wir </w:t>
-      </w:r>
-      <w:proofErr w:type="spellStart"/>
-      <w:r>
-        <w:t>Append</w:t>
-      </w:r>
-      <w:proofErr w:type="spellEnd"/>
-      <w:r>
-        <w:t xml:space="preserve"> als Möglichkeit ausschließen.</w:t>
+        <w:t xml:space="preserve"> können wir Append als Möglichkeit ausschließen.</w:t>
       </w:r>
       <w:r>
         <w:t xml:space="preserve"> So werden neu erfasste und ausgewertete Posts mit Hashtags entsprechend passend einem Eintrag hinzugefügt.</w:t>
@@ -2829,7 +3386,7 @@
       <w:pPr>
         <w:pStyle w:val="berschrift1"/>
       </w:pPr>
-      <w:bookmarkStart w:id="6" w:name="_Toc153893071"/>
+      <w:bookmarkStart w:id="6" w:name="_Toc155270469"/>
       <w:r>
         <w:t>Reflexion</w:t>
       </w:r>
@@ -2861,39 +3418,7 @@
         </w:numPr>
       </w:pPr>
       <w:r>
-        <w:t xml:space="preserve">Gerade der Start und die Einigung auf eine Architektur / </w:t>
-      </w:r>
-      <w:proofErr w:type="spellStart"/>
-      <w:r>
-        <w:t>Deploymentmöglichkeit</w:t>
-      </w:r>
-      <w:proofErr w:type="spellEnd"/>
-      <w:r>
-        <w:t xml:space="preserve"> war etwas schwieriger. Wir wollten alles in einem Framework abbilden und haben und zwischen Helm und </w:t>
-      </w:r>
-      <w:proofErr w:type="spellStart"/>
-      <w:r>
-        <w:t>Skaffold</w:t>
-      </w:r>
-      <w:proofErr w:type="spellEnd"/>
-      <w:r>
-        <w:t xml:space="preserve"> schließlich für </w:t>
-      </w:r>
-      <w:proofErr w:type="spellStart"/>
-      <w:r>
-        <w:t>Skaffold</w:t>
-      </w:r>
-      <w:proofErr w:type="spellEnd"/>
-      <w:r>
-        <w:t xml:space="preserve"> entschieden. Dies bietet uns als Anfänger einen etwas direkteren Einstieg und ermöglicht auf für die Programmentwicklung ein einfacheres </w:t>
-      </w:r>
-      <w:proofErr w:type="spellStart"/>
-      <w:r>
-        <w:t>Deployment</w:t>
-      </w:r>
-      <w:proofErr w:type="spellEnd"/>
-      <w:r>
-        <w:t xml:space="preserve">. </w:t>
+        <w:t>Gerade der Start und die Einigung auf eine Architektur / Deploymentmöglichkeit war etwas schwieriger. Wir wollten alles in einem Framework abbilden und haben und zwischen Helm und Skaffold schließlich für Skaffold entschieden. Dies bietet uns als Anfänger einen etwas direkteren Einstieg und ermöglicht für die Programmentwicklung ein einfaches Deployment.</w:t>
       </w:r>
     </w:p>
     <w:p>
@@ -2905,33 +3430,17 @@
         </w:numPr>
       </w:pPr>
       <w:r>
-        <w:t xml:space="preserve">Die Implementierung von Kafka und </w:t>
-      </w:r>
-      <w:proofErr w:type="spellStart"/>
-      <w:r>
-        <w:t>Zookeeper</w:t>
-      </w:r>
-      <w:proofErr w:type="spellEnd"/>
-      <w:r>
-        <w:t xml:space="preserve"> stellte uns vor einige Herausforderungen. Vor allem die Konfiguration und Integration erforderte ein tiefes Verständnis der Zusammenhänge</w:t>
-      </w:r>
-      <w:r>
-        <w:t xml:space="preserve"> zwischen den Kafka-Brokern und dem </w:t>
-      </w:r>
-      <w:proofErr w:type="spellStart"/>
-      <w:r>
-        <w:t>ZooKeeper</w:t>
-      </w:r>
-      <w:proofErr w:type="spellEnd"/>
-      <w:r>
-        <w:t xml:space="preserve">-Ensemble. </w:t>
-      </w:r>
-      <w:r>
-        <w:t xml:space="preserve">Das Einstellen der optimalen Parameter und das Sicherstellen einer stabilen Kommunikation zwischen den </w:t>
+        <w:t>Die Implementierung von Kafka und Zookeeper stellte uns vor einige Herausforderungen. Vor allem die Konfiguration und Integration erforderte ein tiefes Verständnis der Zusammenhänge</w:t>
+      </w:r>
+      <w:r>
+        <w:t xml:space="preserve"> zwischen den Kafka-Brokern und dem ZooKeeper-Ensemble. </w:t>
+      </w:r>
+      <w:r>
+        <w:t xml:space="preserve">Das Einstellen </w:t>
       </w:r>
       <w:r>
         <w:lastRenderedPageBreak/>
-        <w:t xml:space="preserve">Komponenten erforderten </w:t>
+        <w:t xml:space="preserve">der optimalen Parameter und das Sicherstellen einer stabilen Kommunikation zwischen den Komponenten erforderten </w:t>
       </w:r>
       <w:r>
         <w:t xml:space="preserve">eine </w:t>
@@ -2952,15 +3461,7 @@
         <w:t>In diesem Prozess lernten wir</w:t>
       </w:r>
       <w:r>
-        <w:t xml:space="preserve"> die Struktur der YAML-Dateien besser kennen und vor allem, wie Kafka und </w:t>
-      </w:r>
-      <w:proofErr w:type="spellStart"/>
-      <w:r>
-        <w:t>ZooKeeper</w:t>
-      </w:r>
-      <w:proofErr w:type="spellEnd"/>
-      <w:r>
-        <w:t xml:space="preserve"> zusammenarbeiten.</w:t>
+        <w:t xml:space="preserve"> die Struktur der YAML-Dateien besser kennen und vor allem, wie Kafka und ZooKeeper zusammenarbeiten.</w:t>
       </w:r>
     </w:p>
     <w:p>
@@ -2984,19 +3485,11 @@
         <w:t xml:space="preserve"> beheben,</w:t>
       </w:r>
       <w:r>
-        <w:t xml:space="preserve"> sodass nach der letzten gesendeten Nachricht keine </w:t>
-      </w:r>
-      <w:proofErr w:type="spellStart"/>
-      <w:r>
-        <w:t>Completion</w:t>
-      </w:r>
-      <w:proofErr w:type="spellEnd"/>
-      <w:r>
-        <w:t xml:space="preserve"> erreicht wird.</w:t>
+        <w:t xml:space="preserve"> sodass nach der letzten gesendeten Nachricht keine Completion erreicht wird.</w:t>
       </w:r>
     </w:p>
     <w:sectPr>
-      <w:footerReference w:type="default" r:id="rId18"/>
+      <w:footerReference w:type="default" r:id="rId20"/>
       <w:pgSz w:w="11906" w:h="16838"/>
       <w:pgMar w:top="1417" w:right="1417" w:bottom="1134" w:left="1417" w:header="708" w:footer="708" w:gutter="0"/>
       <w:pgNumType w:start="1"/>
@@ -3210,6 +3703,232 @@
 <file path=word/numbering.xml><?xml version="1.0" encoding="utf-8"?>
 <w:numbering xmlns:wpc="http://schemas.microsoft.com/office/word/2010/wordprocessingCanvas" xmlns:cx="http://schemas.microsoft.com/office/drawing/2014/chartex" xmlns:cx1="http://schemas.microsoft.com/office/drawing/2015/9/8/chartex" xmlns:cx2="http://schemas.microsoft.com/office/drawing/2015/10/21/chartex" xmlns:cx3="http://schemas.microsoft.com/office/drawing/2016/5/9/chartex" xmlns:cx4="http://schemas.microsoft.com/office/drawing/2016/5/10/chartex" xmlns:cx5="http://schemas.microsoft.com/office/drawing/2016/5/11/chartex" xmlns:cx6="http://schemas.microsoft.com/office/drawing/2016/5/12/chartex" xmlns:cx7="http://schemas.microsoft.com/office/drawing/2016/5/13/chartex" xmlns:cx8="http://schemas.microsoft.com/office/drawing/2016/5/14/chartex" xmlns:mc="http://schemas.openxmlformats.org/markup-compatibility/2006" xmlns:aink="http://schemas.microsoft.com/office/drawing/2016/ink" xmlns:am3d="http://schemas.microsoft.com/office/drawing/2017/model3d" xmlns:o="urn:schemas-microsoft-com:office:office" xmlns:oel="http://schemas.microsoft.com/office/2019/extlst" xmlns:r="http://schemas.openxmlformats.org/officeDocument/2006/relationships" xmlns:m="http://schemas.openxmlformats.org/officeDocument/2006/math" xmlns:v="urn:schemas-microsoft-com:vml" xmlns:wp14="http://schemas.microsoft.com/office/word/2010/wordprocessingDrawing" xmlns:wp="http://schemas.openxmlformats.org/drawingml/2006/wordprocessingDrawing" xmlns:w10="urn:schemas-microsoft-com:office:word" xmlns:w="http://schemas.openxmlformats.org/wordprocessingml/2006/main" xmlns:w14="http://schemas.microsoft.com/office/word/2010/wordml" xmlns:w15="http://schemas.microsoft.com/office/word/2012/wordml" xmlns:w16cex="http://schemas.microsoft.com/office/word/2018/wordml/cex" xmlns:w16cid="http://schemas.microsoft.com/office/word/2016/wordml/cid" xmlns:w16="http://schemas.microsoft.com/office/word/2018/wordml" xmlns:w16sdtdh="http://schemas.microsoft.com/office/word/2020/wordml/sdtdatahash" xmlns:w16se="http://schemas.microsoft.com/office/word/2015/wordml/symex" xmlns:wpg="http://schemas.microsoft.com/office/word/2010/wordprocessingGroup" xmlns:wpi="http://schemas.microsoft.com/office/word/2010/wordprocessingInk" xmlns:wne="http://schemas.microsoft.com/office/word/2006/wordml" xmlns:wps="http://schemas.microsoft.com/office/word/2010/wordprocessingShape" mc:Ignorable="w14 w15 w16se w16cid w16 w16cex w16sdtdh wp14">
   <w:abstractNum w:abstractNumId="0" w15:restartNumberingAfterBreak="0">
+    <w:nsid w:val="02B226B3"/>
+    <w:multiLevelType w:val="hybridMultilevel"/>
+    <w:tmpl w:val="DADCB018"/>
+    <w:lvl w:ilvl="0" w:tplc="04070001">
+      <w:start w:val="1"/>
+      <w:numFmt w:val="bullet"/>
+      <w:lvlText w:val=""/>
+      <w:lvlJc w:val="left"/>
+      <w:pPr>
+        <w:ind w:left="720" w:hanging="360"/>
+      </w:pPr>
+      <w:rPr>
+        <w:rFonts w:ascii="Symbol" w:hAnsi="Symbol" w:hint="default"/>
+      </w:rPr>
+    </w:lvl>
+    <w:lvl w:ilvl="1" w:tplc="04070003" w:tentative="1">
+      <w:start w:val="1"/>
+      <w:numFmt w:val="bullet"/>
+      <w:lvlText w:val="o"/>
+      <w:lvlJc w:val="left"/>
+      <w:pPr>
+        <w:ind w:left="1440" w:hanging="360"/>
+      </w:pPr>
+      <w:rPr>
+        <w:rFonts w:ascii="Courier New" w:hAnsi="Courier New" w:cs="Courier New" w:hint="default"/>
+      </w:rPr>
+    </w:lvl>
+    <w:lvl w:ilvl="2" w:tplc="04070005" w:tentative="1">
+      <w:start w:val="1"/>
+      <w:numFmt w:val="bullet"/>
+      <w:lvlText w:val=""/>
+      <w:lvlJc w:val="left"/>
+      <w:pPr>
+        <w:ind w:left="2160" w:hanging="360"/>
+      </w:pPr>
+      <w:rPr>
+        <w:rFonts w:ascii="Wingdings" w:hAnsi="Wingdings" w:hint="default"/>
+      </w:rPr>
+    </w:lvl>
+    <w:lvl w:ilvl="3" w:tplc="04070001" w:tentative="1">
+      <w:start w:val="1"/>
+      <w:numFmt w:val="bullet"/>
+      <w:lvlText w:val=""/>
+      <w:lvlJc w:val="left"/>
+      <w:pPr>
+        <w:ind w:left="2880" w:hanging="360"/>
+      </w:pPr>
+      <w:rPr>
+        <w:rFonts w:ascii="Symbol" w:hAnsi="Symbol" w:hint="default"/>
+      </w:rPr>
+    </w:lvl>
+    <w:lvl w:ilvl="4" w:tplc="04070003" w:tentative="1">
+      <w:start w:val="1"/>
+      <w:numFmt w:val="bullet"/>
+      <w:lvlText w:val="o"/>
+      <w:lvlJc w:val="left"/>
+      <w:pPr>
+        <w:ind w:left="3600" w:hanging="360"/>
+      </w:pPr>
+      <w:rPr>
+        <w:rFonts w:ascii="Courier New" w:hAnsi="Courier New" w:cs="Courier New" w:hint="default"/>
+      </w:rPr>
+    </w:lvl>
+    <w:lvl w:ilvl="5" w:tplc="04070005" w:tentative="1">
+      <w:start w:val="1"/>
+      <w:numFmt w:val="bullet"/>
+      <w:lvlText w:val=""/>
+      <w:lvlJc w:val="left"/>
+      <w:pPr>
+        <w:ind w:left="4320" w:hanging="360"/>
+      </w:pPr>
+      <w:rPr>
+        <w:rFonts w:ascii="Wingdings" w:hAnsi="Wingdings" w:hint="default"/>
+      </w:rPr>
+    </w:lvl>
+    <w:lvl w:ilvl="6" w:tplc="04070001" w:tentative="1">
+      <w:start w:val="1"/>
+      <w:numFmt w:val="bullet"/>
+      <w:lvlText w:val=""/>
+      <w:lvlJc w:val="left"/>
+      <w:pPr>
+        <w:ind w:left="5040" w:hanging="360"/>
+      </w:pPr>
+      <w:rPr>
+        <w:rFonts w:ascii="Symbol" w:hAnsi="Symbol" w:hint="default"/>
+      </w:rPr>
+    </w:lvl>
+    <w:lvl w:ilvl="7" w:tplc="04070003" w:tentative="1">
+      <w:start w:val="1"/>
+      <w:numFmt w:val="bullet"/>
+      <w:lvlText w:val="o"/>
+      <w:lvlJc w:val="left"/>
+      <w:pPr>
+        <w:ind w:left="5760" w:hanging="360"/>
+      </w:pPr>
+      <w:rPr>
+        <w:rFonts w:ascii="Courier New" w:hAnsi="Courier New" w:cs="Courier New" w:hint="default"/>
+      </w:rPr>
+    </w:lvl>
+    <w:lvl w:ilvl="8" w:tplc="04070005" w:tentative="1">
+      <w:start w:val="1"/>
+      <w:numFmt w:val="bullet"/>
+      <w:lvlText w:val=""/>
+      <w:lvlJc w:val="left"/>
+      <w:pPr>
+        <w:ind w:left="6480" w:hanging="360"/>
+      </w:pPr>
+      <w:rPr>
+        <w:rFonts w:ascii="Wingdings" w:hAnsi="Wingdings" w:hint="default"/>
+      </w:rPr>
+    </w:lvl>
+  </w:abstractNum>
+  <w:abstractNum w:abstractNumId="1" w15:restartNumberingAfterBreak="0">
+    <w:nsid w:val="16DD6215"/>
+    <w:multiLevelType w:val="hybridMultilevel"/>
+    <w:tmpl w:val="18D27E12"/>
+    <w:lvl w:ilvl="0" w:tplc="04070001">
+      <w:start w:val="1"/>
+      <w:numFmt w:val="bullet"/>
+      <w:lvlText w:val=""/>
+      <w:lvlJc w:val="left"/>
+      <w:pPr>
+        <w:ind w:left="720" w:hanging="360"/>
+      </w:pPr>
+      <w:rPr>
+        <w:rFonts w:ascii="Symbol" w:hAnsi="Symbol" w:hint="default"/>
+      </w:rPr>
+    </w:lvl>
+    <w:lvl w:ilvl="1" w:tplc="04070003" w:tentative="1">
+      <w:start w:val="1"/>
+      <w:numFmt w:val="bullet"/>
+      <w:lvlText w:val="o"/>
+      <w:lvlJc w:val="left"/>
+      <w:pPr>
+        <w:ind w:left="1440" w:hanging="360"/>
+      </w:pPr>
+      <w:rPr>
+        <w:rFonts w:ascii="Courier New" w:hAnsi="Courier New" w:cs="Courier New" w:hint="default"/>
+      </w:rPr>
+    </w:lvl>
+    <w:lvl w:ilvl="2" w:tplc="04070005" w:tentative="1">
+      <w:start w:val="1"/>
+      <w:numFmt w:val="bullet"/>
+      <w:lvlText w:val=""/>
+      <w:lvlJc w:val="left"/>
+      <w:pPr>
+        <w:ind w:left="2160" w:hanging="360"/>
+      </w:pPr>
+      <w:rPr>
+        <w:rFonts w:ascii="Wingdings" w:hAnsi="Wingdings" w:hint="default"/>
+      </w:rPr>
+    </w:lvl>
+    <w:lvl w:ilvl="3" w:tplc="04070001" w:tentative="1">
+      <w:start w:val="1"/>
+      <w:numFmt w:val="bullet"/>
+      <w:lvlText w:val=""/>
+      <w:lvlJc w:val="left"/>
+      <w:pPr>
+        <w:ind w:left="2880" w:hanging="360"/>
+      </w:pPr>
+      <w:rPr>
+        <w:rFonts w:ascii="Symbol" w:hAnsi="Symbol" w:hint="default"/>
+      </w:rPr>
+    </w:lvl>
+    <w:lvl w:ilvl="4" w:tplc="04070003" w:tentative="1">
+      <w:start w:val="1"/>
+      <w:numFmt w:val="bullet"/>
+      <w:lvlText w:val="o"/>
+      <w:lvlJc w:val="left"/>
+      <w:pPr>
+        <w:ind w:left="3600" w:hanging="360"/>
+      </w:pPr>
+      <w:rPr>
+        <w:rFonts w:ascii="Courier New" w:hAnsi="Courier New" w:cs="Courier New" w:hint="default"/>
+      </w:rPr>
+    </w:lvl>
+    <w:lvl w:ilvl="5" w:tplc="04070005" w:tentative="1">
+      <w:start w:val="1"/>
+      <w:numFmt w:val="bullet"/>
+      <w:lvlText w:val=""/>
+      <w:lvlJc w:val="left"/>
+      <w:pPr>
+        <w:ind w:left="4320" w:hanging="360"/>
+      </w:pPr>
+      <w:rPr>
+        <w:rFonts w:ascii="Wingdings" w:hAnsi="Wingdings" w:hint="default"/>
+      </w:rPr>
+    </w:lvl>
+    <w:lvl w:ilvl="6" w:tplc="04070001" w:tentative="1">
+      <w:start w:val="1"/>
+      <w:numFmt w:val="bullet"/>
+      <w:lvlText w:val=""/>
+      <w:lvlJc w:val="left"/>
+      <w:pPr>
+        <w:ind w:left="5040" w:hanging="360"/>
+      </w:pPr>
+      <w:rPr>
+        <w:rFonts w:ascii="Symbol" w:hAnsi="Symbol" w:hint="default"/>
+      </w:rPr>
+    </w:lvl>
+    <w:lvl w:ilvl="7" w:tplc="04070003" w:tentative="1">
+      <w:start w:val="1"/>
+      <w:numFmt w:val="bullet"/>
+      <w:lvlText w:val="o"/>
+      <w:lvlJc w:val="left"/>
+      <w:pPr>
+        <w:ind w:left="5760" w:hanging="360"/>
+      </w:pPr>
+      <w:rPr>
+        <w:rFonts w:ascii="Courier New" w:hAnsi="Courier New" w:cs="Courier New" w:hint="default"/>
+      </w:rPr>
+    </w:lvl>
+    <w:lvl w:ilvl="8" w:tplc="04070005" w:tentative="1">
+      <w:start w:val="1"/>
+      <w:numFmt w:val="bullet"/>
+      <w:lvlText w:val=""/>
+      <w:lvlJc w:val="left"/>
+      <w:pPr>
+        <w:ind w:left="6480" w:hanging="360"/>
+      </w:pPr>
+      <w:rPr>
+        <w:rFonts w:ascii="Wingdings" w:hAnsi="Wingdings" w:hint="default"/>
+      </w:rPr>
+    </w:lvl>
+  </w:abstractNum>
+  <w:abstractNum w:abstractNumId="2" w15:restartNumberingAfterBreak="0">
     <w:nsid w:val="18430118"/>
     <w:multiLevelType w:val="multilevel"/>
     <w:tmpl w:val="0407001F"/>
@@ -3295,7 +4014,7 @@
       </w:pPr>
     </w:lvl>
   </w:abstractNum>
-  <w:abstractNum w:abstractNumId="1" w15:restartNumberingAfterBreak="0">
+  <w:abstractNum w:abstractNumId="3" w15:restartNumberingAfterBreak="0">
     <w:nsid w:val="19C42B7D"/>
     <w:multiLevelType w:val="hybridMultilevel"/>
     <w:tmpl w:val="4A1EE1F6"/>
@@ -3381,7 +4100,7 @@
       </w:pPr>
     </w:lvl>
   </w:abstractNum>
-  <w:abstractNum w:abstractNumId="2" w15:restartNumberingAfterBreak="0">
+  <w:abstractNum w:abstractNumId="4" w15:restartNumberingAfterBreak="0">
     <w:nsid w:val="1E1A7708"/>
     <w:multiLevelType w:val="hybridMultilevel"/>
     <w:tmpl w:val="952C63D6"/>
@@ -3467,7 +4186,7 @@
       </w:pPr>
     </w:lvl>
   </w:abstractNum>
-  <w:abstractNum w:abstractNumId="3" w15:restartNumberingAfterBreak="0">
+  <w:abstractNum w:abstractNumId="5" w15:restartNumberingAfterBreak="0">
     <w:nsid w:val="316A6452"/>
     <w:multiLevelType w:val="hybridMultilevel"/>
     <w:tmpl w:val="E1B2EEB0"/>
@@ -3580,7 +4299,7 @@
       </w:rPr>
     </w:lvl>
   </w:abstractNum>
-  <w:abstractNum w:abstractNumId="4" w15:restartNumberingAfterBreak="0">
+  <w:abstractNum w:abstractNumId="6" w15:restartNumberingAfterBreak="0">
     <w:nsid w:val="35941F13"/>
     <w:multiLevelType w:val="hybridMultilevel"/>
     <w:tmpl w:val="74A6A166"/>
@@ -3693,7 +4412,7 @@
       </w:rPr>
     </w:lvl>
   </w:abstractNum>
-  <w:abstractNum w:abstractNumId="5" w15:restartNumberingAfterBreak="0">
+  <w:abstractNum w:abstractNumId="7" w15:restartNumberingAfterBreak="0">
     <w:nsid w:val="475D006A"/>
     <w:multiLevelType w:val="multilevel"/>
     <w:tmpl w:val="0407001F"/>
@@ -3779,7 +4498,7 @@
       </w:pPr>
     </w:lvl>
   </w:abstractNum>
-  <w:abstractNum w:abstractNumId="6" w15:restartNumberingAfterBreak="0">
+  <w:abstractNum w:abstractNumId="8" w15:restartNumberingAfterBreak="0">
     <w:nsid w:val="54377C56"/>
     <w:multiLevelType w:val="multilevel"/>
     <w:tmpl w:val="0407001F"/>
@@ -3865,7 +4584,7 @@
       </w:pPr>
     </w:lvl>
   </w:abstractNum>
-  <w:abstractNum w:abstractNumId="7" w15:restartNumberingAfterBreak="0">
+  <w:abstractNum w:abstractNumId="9" w15:restartNumberingAfterBreak="0">
     <w:nsid w:val="5AFB1770"/>
     <w:multiLevelType w:val="multilevel"/>
     <w:tmpl w:val="04070025"/>
@@ -3960,7 +4679,7 @@
       </w:pPr>
     </w:lvl>
   </w:abstractNum>
-  <w:abstractNum w:abstractNumId="8" w15:restartNumberingAfterBreak="0">
+  <w:abstractNum w:abstractNumId="10" w15:restartNumberingAfterBreak="0">
     <w:nsid w:val="5DB94324"/>
     <w:multiLevelType w:val="multilevel"/>
     <w:tmpl w:val="0407001F"/>
@@ -4046,32 +4765,154 @@
       </w:pPr>
     </w:lvl>
   </w:abstractNum>
+  <w:abstractNum w:abstractNumId="11" w15:restartNumberingAfterBreak="0">
+    <w:nsid w:val="7C4C4D6D"/>
+    <w:multiLevelType w:val="hybridMultilevel"/>
+    <w:tmpl w:val="49E66AE6"/>
+    <w:lvl w:ilvl="0" w:tplc="04070001">
+      <w:start w:val="1"/>
+      <w:numFmt w:val="bullet"/>
+      <w:lvlText w:val=""/>
+      <w:lvlJc w:val="left"/>
+      <w:pPr>
+        <w:ind w:left="720" w:hanging="360"/>
+      </w:pPr>
+      <w:rPr>
+        <w:rFonts w:ascii="Symbol" w:hAnsi="Symbol" w:hint="default"/>
+      </w:rPr>
+    </w:lvl>
+    <w:lvl w:ilvl="1" w:tplc="04070003">
+      <w:start w:val="1"/>
+      <w:numFmt w:val="bullet"/>
+      <w:lvlText w:val="o"/>
+      <w:lvlJc w:val="left"/>
+      <w:pPr>
+        <w:ind w:left="1440" w:hanging="360"/>
+      </w:pPr>
+      <w:rPr>
+        <w:rFonts w:ascii="Courier New" w:hAnsi="Courier New" w:cs="Courier New" w:hint="default"/>
+      </w:rPr>
+    </w:lvl>
+    <w:lvl w:ilvl="2" w:tplc="04070005" w:tentative="1">
+      <w:start w:val="1"/>
+      <w:numFmt w:val="bullet"/>
+      <w:lvlText w:val=""/>
+      <w:lvlJc w:val="left"/>
+      <w:pPr>
+        <w:ind w:left="2160" w:hanging="360"/>
+      </w:pPr>
+      <w:rPr>
+        <w:rFonts w:ascii="Wingdings" w:hAnsi="Wingdings" w:hint="default"/>
+      </w:rPr>
+    </w:lvl>
+    <w:lvl w:ilvl="3" w:tplc="04070001" w:tentative="1">
+      <w:start w:val="1"/>
+      <w:numFmt w:val="bullet"/>
+      <w:lvlText w:val=""/>
+      <w:lvlJc w:val="left"/>
+      <w:pPr>
+        <w:ind w:left="2880" w:hanging="360"/>
+      </w:pPr>
+      <w:rPr>
+        <w:rFonts w:ascii="Symbol" w:hAnsi="Symbol" w:hint="default"/>
+      </w:rPr>
+    </w:lvl>
+    <w:lvl w:ilvl="4" w:tplc="04070003" w:tentative="1">
+      <w:start w:val="1"/>
+      <w:numFmt w:val="bullet"/>
+      <w:lvlText w:val="o"/>
+      <w:lvlJc w:val="left"/>
+      <w:pPr>
+        <w:ind w:left="3600" w:hanging="360"/>
+      </w:pPr>
+      <w:rPr>
+        <w:rFonts w:ascii="Courier New" w:hAnsi="Courier New" w:cs="Courier New" w:hint="default"/>
+      </w:rPr>
+    </w:lvl>
+    <w:lvl w:ilvl="5" w:tplc="04070005" w:tentative="1">
+      <w:start w:val="1"/>
+      <w:numFmt w:val="bullet"/>
+      <w:lvlText w:val=""/>
+      <w:lvlJc w:val="left"/>
+      <w:pPr>
+        <w:ind w:left="4320" w:hanging="360"/>
+      </w:pPr>
+      <w:rPr>
+        <w:rFonts w:ascii="Wingdings" w:hAnsi="Wingdings" w:hint="default"/>
+      </w:rPr>
+    </w:lvl>
+    <w:lvl w:ilvl="6" w:tplc="04070001" w:tentative="1">
+      <w:start w:val="1"/>
+      <w:numFmt w:val="bullet"/>
+      <w:lvlText w:val=""/>
+      <w:lvlJc w:val="left"/>
+      <w:pPr>
+        <w:ind w:left="5040" w:hanging="360"/>
+      </w:pPr>
+      <w:rPr>
+        <w:rFonts w:ascii="Symbol" w:hAnsi="Symbol" w:hint="default"/>
+      </w:rPr>
+    </w:lvl>
+    <w:lvl w:ilvl="7" w:tplc="04070003" w:tentative="1">
+      <w:start w:val="1"/>
+      <w:numFmt w:val="bullet"/>
+      <w:lvlText w:val="o"/>
+      <w:lvlJc w:val="left"/>
+      <w:pPr>
+        <w:ind w:left="5760" w:hanging="360"/>
+      </w:pPr>
+      <w:rPr>
+        <w:rFonts w:ascii="Courier New" w:hAnsi="Courier New" w:cs="Courier New" w:hint="default"/>
+      </w:rPr>
+    </w:lvl>
+    <w:lvl w:ilvl="8" w:tplc="04070005" w:tentative="1">
+      <w:start w:val="1"/>
+      <w:numFmt w:val="bullet"/>
+      <w:lvlText w:val=""/>
+      <w:lvlJc w:val="left"/>
+      <w:pPr>
+        <w:ind w:left="6480" w:hanging="360"/>
+      </w:pPr>
+      <w:rPr>
+        <w:rFonts w:ascii="Wingdings" w:hAnsi="Wingdings" w:hint="default"/>
+      </w:rPr>
+    </w:lvl>
+  </w:abstractNum>
   <w:num w:numId="1" w16cid:durableId="635721228">
+    <w:abstractNumId w:val="10"/>
+  </w:num>
+  <w:num w:numId="2" w16cid:durableId="696269958">
+    <w:abstractNumId w:val="4"/>
+  </w:num>
+  <w:num w:numId="3" w16cid:durableId="736972271">
+    <w:abstractNumId w:val="3"/>
+  </w:num>
+  <w:num w:numId="4" w16cid:durableId="1385442608">
     <w:abstractNumId w:val="8"/>
   </w:num>
-  <w:num w:numId="2" w16cid:durableId="696269958">
+  <w:num w:numId="5" w16cid:durableId="841434356">
     <w:abstractNumId w:val="2"/>
   </w:num>
-  <w:num w:numId="3" w16cid:durableId="736972271">
+  <w:num w:numId="6" w16cid:durableId="398133823">
+    <w:abstractNumId w:val="7"/>
+  </w:num>
+  <w:num w:numId="7" w16cid:durableId="522325007">
+    <w:abstractNumId w:val="9"/>
+  </w:num>
+  <w:num w:numId="8" w16cid:durableId="413356398">
+    <w:abstractNumId w:val="5"/>
+  </w:num>
+  <w:num w:numId="9" w16cid:durableId="1559243833">
+    <w:abstractNumId w:val="6"/>
+  </w:num>
+  <w:num w:numId="10" w16cid:durableId="364060714">
     <w:abstractNumId w:val="1"/>
   </w:num>
-  <w:num w:numId="4" w16cid:durableId="1385442608">
-    <w:abstractNumId w:val="6"/>
+  <w:num w:numId="11" w16cid:durableId="728263696">
+    <w:abstractNumId w:val="11"/>
   </w:num>
-  <w:num w:numId="5" w16cid:durableId="841434356">
+  <w:num w:numId="12" w16cid:durableId="921063806">
     <w:abstractNumId w:val="0"/>
-  </w:num>
-  <w:num w:numId="6" w16cid:durableId="398133823">
-    <w:abstractNumId w:val="5"/>
-  </w:num>
-  <w:num w:numId="7" w16cid:durableId="522325007">
-    <w:abstractNumId w:val="7"/>
-  </w:num>
-  <w:num w:numId="8" w16cid:durableId="413356398">
-    <w:abstractNumId w:val="3"/>
-  </w:num>
-  <w:num w:numId="9" w16cid:durableId="1559243833">
-    <w:abstractNumId w:val="4"/>
   </w:num>
 </w:numbering>
 </file>

</xml_diff>